<commit_message>
actualizacion modelo de bd
</commit_message>
<xml_diff>
--- a/Desarrollo/MentalSync/Analisis/SGCSM-DMBD.docx
+++ b/Desarrollo/MentalSync/Analisis/SGCSM-DMBD.docx
@@ -217,15 +217,7 @@
           <w:sz w:val="32"/>
           <w:szCs w:val="32"/>
         </w:rPr>
-        <w:t>0</w:t>
-      </w:r>
-      <w:r>
-        <w:rPr>
-          <w:rFonts w:ascii="Times New Roman" w:eastAsia="Times New Roman" w:hAnsi="Times New Roman" w:cs="Times New Roman"/>
-          <w:sz w:val="32"/>
-          <w:szCs w:val="32"/>
-        </w:rPr>
-        <w:t>6</w:t>
+        <w:t>24</w:t>
       </w:r>
       <w:r>
         <w:rPr>
@@ -433,6 +425,50 @@
       <w:pPr>
         <w:pStyle w:val="Prrafodelista"/>
         <w:numPr>
+          <w:ilvl w:val="0"/>
+          <w:numId w:val="2"/>
+        </w:numPr>
+        <w:spacing w:line="360" w:lineRule="auto"/>
+        <w:ind w:hanging="357"/>
+        <w:rPr>
+          <w:rFonts w:ascii="Times New Roman" w:eastAsia="Times New Roman" w:hAnsi="Times New Roman" w:cs="Times New Roman"/>
+          <w:b/>
+          <w:sz w:val="24"/>
+          <w:szCs w:val="24"/>
+        </w:rPr>
+      </w:pPr>
+      <w:r>
+        <w:rPr>
+          <w:rFonts w:ascii="Times New Roman" w:eastAsia="Times New Roman" w:hAnsi="Times New Roman" w:cs="Times New Roman"/>
+          <w:b/>
+          <w:sz w:val="24"/>
+          <w:szCs w:val="24"/>
+        </w:rPr>
+        <w:t xml:space="preserve">Diagnóstico: </w:t>
+      </w:r>
+      <w:r>
+        <w:rPr>
+          <w:rFonts w:ascii="Times New Roman" w:eastAsia="Times New Roman" w:hAnsi="Times New Roman" w:cs="Times New Roman"/>
+          <w:bCs/>
+          <w:sz w:val="24"/>
+          <w:szCs w:val="24"/>
+        </w:rPr>
+        <w:t xml:space="preserve">Representa el </w:t>
+      </w:r>
+      <w:r>
+        <w:rPr>
+          <w:rFonts w:ascii="Times New Roman" w:eastAsia="Times New Roman" w:hAnsi="Times New Roman" w:cs="Times New Roman"/>
+          <w:bCs/>
+          <w:sz w:val="24"/>
+          <w:szCs w:val="24"/>
+        </w:rPr>
+        <w:t>malestar que puede afectar a los pacientes.</w:t>
+      </w:r>
+    </w:p>
+    <w:p>
+      <w:pPr>
+        <w:pStyle w:val="Prrafodelista"/>
+        <w:numPr>
           <w:ilvl w:val="1"/>
           <w:numId w:val="1"/>
         </w:numPr>
@@ -513,50 +549,6 @@
           <w:sz w:val="24"/>
           <w:szCs w:val="24"/>
         </w:rPr>
-        <w:t xml:space="preserve">Formulario: </w:t>
-      </w:r>
-      <w:r>
-        <w:rPr>
-          <w:rFonts w:ascii="Times New Roman" w:eastAsia="Times New Roman" w:hAnsi="Times New Roman" w:cs="Times New Roman"/>
-          <w:bCs/>
-          <w:sz w:val="24"/>
-          <w:szCs w:val="24"/>
-        </w:rPr>
-        <w:t>Re</w:t>
-      </w:r>
-      <w:r>
-        <w:rPr>
-          <w:rFonts w:ascii="Times New Roman" w:eastAsia="Times New Roman" w:hAnsi="Times New Roman" w:cs="Times New Roman"/>
-          <w:bCs/>
-          <w:sz w:val="24"/>
-          <w:szCs w:val="24"/>
-        </w:rPr>
-        <w:t>presenta el grado de satisfacción de una cita</w:t>
-      </w:r>
-    </w:p>
-    <w:p>
-      <w:pPr>
-        <w:pStyle w:val="Prrafodelista"/>
-        <w:numPr>
-          <w:ilvl w:val="2"/>
-          <w:numId w:val="1"/>
-        </w:numPr>
-        <w:spacing w:line="360" w:lineRule="auto"/>
-        <w:ind w:hanging="357"/>
-        <w:rPr>
-          <w:rFonts w:ascii="Times New Roman" w:eastAsia="Times New Roman" w:hAnsi="Times New Roman" w:cs="Times New Roman"/>
-          <w:b/>
-          <w:sz w:val="24"/>
-          <w:szCs w:val="24"/>
-        </w:rPr>
-      </w:pPr>
-      <w:r>
-        <w:rPr>
-          <w:rFonts w:ascii="Times New Roman" w:eastAsia="Times New Roman" w:hAnsi="Times New Roman" w:cs="Times New Roman"/>
-          <w:b/>
-          <w:sz w:val="24"/>
-          <w:szCs w:val="24"/>
-        </w:rPr>
         <w:t xml:space="preserve">Horario: </w:t>
       </w:r>
       <w:r>
@@ -867,17 +859,7 @@
           <w:sz w:val="24"/>
           <w:szCs w:val="24"/>
         </w:rPr>
-        <w:t>F</w:t>
-      </w:r>
-      <w:r>
-        <w:rPr>
-          <w:rFonts w:ascii="Times New Roman" w:eastAsia="Times New Roman" w:hAnsi="Times New Roman" w:cs="Times New Roman"/>
-          <w:b/>
-          <w:bCs/>
-          <w:sz w:val="24"/>
-          <w:szCs w:val="24"/>
-        </w:rPr>
-        <w:t>ormulario</w:t>
+        <w:t>Diagnóstico</w:t>
       </w:r>
       <w:r>
         <w:rPr>
@@ -895,15 +877,31 @@
           <w:sz w:val="24"/>
           <w:szCs w:val="24"/>
         </w:rPr>
-        <w:t>Formulario</w:t>
-      </w:r>
-      <w:r>
-        <w:rPr>
-          <w:rFonts w:ascii="Times New Roman" w:eastAsia="Times New Roman" w:hAnsi="Times New Roman" w:cs="Times New Roman"/>
-          <w:sz w:val="24"/>
-          <w:szCs w:val="24"/>
-        </w:rPr>
-        <w:t xml:space="preserve"> está asociado a una </w:t>
+        <w:t>Diagnóstico</w:t>
+      </w:r>
+      <w:r>
+        <w:rPr>
+          <w:rFonts w:ascii="Times New Roman" w:eastAsia="Times New Roman" w:hAnsi="Times New Roman" w:cs="Times New Roman"/>
+          <w:sz w:val="24"/>
+          <w:szCs w:val="24"/>
+        </w:rPr>
+        <w:t xml:space="preserve"> está asociado a </w:t>
+      </w:r>
+      <w:r>
+        <w:rPr>
+          <w:rFonts w:ascii="Times New Roman" w:eastAsia="Times New Roman" w:hAnsi="Times New Roman" w:cs="Times New Roman"/>
+          <w:sz w:val="24"/>
+          <w:szCs w:val="24"/>
+        </w:rPr>
+        <w:t>muchas</w:t>
+      </w:r>
+      <w:r>
+        <w:rPr>
+          <w:rFonts w:ascii="Times New Roman" w:eastAsia="Times New Roman" w:hAnsi="Times New Roman" w:cs="Times New Roman"/>
+          <w:sz w:val="24"/>
+          <w:szCs w:val="24"/>
+        </w:rPr>
+        <w:t xml:space="preserve"> </w:t>
       </w:r>
       <w:r>
         <w:rPr>
@@ -914,6 +912,16 @@
           <w:szCs w:val="24"/>
         </w:rPr>
         <w:t>Cita</w:t>
+      </w:r>
+      <w:r>
+        <w:rPr>
+          <w:rFonts w:ascii="Times New Roman" w:eastAsia="Times New Roman" w:hAnsi="Times New Roman" w:cs="Times New Roman"/>
+          <w:b/>
+          <w:bCs/>
+          <w:sz w:val="24"/>
+          <w:szCs w:val="24"/>
+        </w:rPr>
+        <w:t>s</w:t>
       </w:r>
       <w:r>
         <w:rPr>
@@ -1196,6 +1204,8 @@
     <w:p>
       <w:pPr>
         <w:pStyle w:val="Prrafodelista"/>
+        <w:ind w:left="0"/>
+        <w:jc w:val="center"/>
         <w:rPr>
           <w:rFonts w:ascii="Times New Roman" w:eastAsia="Times New Roman" w:hAnsi="Times New Roman" w:cs="Times New Roman"/>
           <w:b/>
@@ -1212,10 +1222,10 @@
           <w:szCs w:val="24"/>
         </w:rPr>
         <w:drawing>
-          <wp:inline distT="0" distB="0" distL="0" distR="0" wp14:anchorId="18AFF274" wp14:editId="4B8801C2">
-            <wp:extent cx="4676503" cy="2727960"/>
+          <wp:inline distT="0" distB="0" distL="0" distR="0" wp14:anchorId="044AC94A" wp14:editId="69D4EE43">
+            <wp:extent cx="4500000" cy="2477328"/>
             <wp:effectExtent l="0" t="0" r="0" b="0"/>
-            <wp:docPr id="1048601527" name="Imagen 1" descr="Diagrama&#10;&#10;Descripción generada automáticamente"/>
+            <wp:docPr id="777457597" name="Imagen 1" descr="Diagrama&#10;&#10;Descripción generada automáticamente"/>
             <wp:cNvGraphicFramePr>
               <a:graphicFrameLocks xmlns:a="http://schemas.openxmlformats.org/drawingml/2006/main" noChangeAspect="1"/>
             </wp:cNvGraphicFramePr>
@@ -1223,7 +1233,7 @@
               <a:graphicData uri="http://schemas.openxmlformats.org/drawingml/2006/picture">
                 <pic:pic xmlns:pic="http://schemas.openxmlformats.org/drawingml/2006/picture">
                   <pic:nvPicPr>
-                    <pic:cNvPr id="1048601527" name="Imagen 1" descr="Diagrama&#10;&#10;Descripción generada automáticamente"/>
+                    <pic:cNvPr id="777457597" name="Imagen 1" descr="Diagrama&#10;&#10;Descripción generada automáticamente"/>
                     <pic:cNvPicPr/>
                   </pic:nvPicPr>
                   <pic:blipFill>
@@ -1241,7 +1251,7 @@
                   <pic:spPr>
                     <a:xfrm>
                       <a:off x="0" y="0"/>
-                      <a:ext cx="4703871" cy="2743925"/>
+                      <a:ext cx="4500000" cy="2477328"/>
                     </a:xfrm>
                     <a:prstGeom prst="rect">
                       <a:avLst/>
@@ -1291,24 +1301,35 @@
       </w:pPr>
       <w:r>
         <w:rPr>
+          <w:rFonts w:ascii="Times New Roman" w:eastAsia="Times New Roman" w:hAnsi="Times New Roman" w:cs="Times New Roman"/>
+          <w:b/>
           <w:noProof/>
+          <w:sz w:val="24"/>
+          <w:szCs w:val="24"/>
         </w:rPr>
         <w:drawing>
-          <wp:inline distT="114300" distB="114300" distL="114300" distR="114300" wp14:anchorId="61EDAD93" wp14:editId="24D5BD81">
-            <wp:extent cx="4968000" cy="3169920"/>
-            <wp:effectExtent l="0" t="0" r="4445" b="0"/>
-            <wp:docPr id="1" name="image1.png"/>
-            <wp:cNvGraphicFramePr/>
+          <wp:inline distT="0" distB="0" distL="0" distR="0" wp14:anchorId="18CEB22B" wp14:editId="71221DE2">
+            <wp:extent cx="5580000" cy="3899695"/>
+            <wp:effectExtent l="0" t="0" r="0" b="0"/>
+            <wp:docPr id="1094885731" name="Imagen 2" descr="Interfaz de usuario gráfica&#10;&#10;Descripción generada automáticamente"/>
+            <wp:cNvGraphicFramePr>
+              <a:graphicFrameLocks xmlns:a="http://schemas.openxmlformats.org/drawingml/2006/main" noChangeAspect="1"/>
+            </wp:cNvGraphicFramePr>
             <a:graphic xmlns:a="http://schemas.openxmlformats.org/drawingml/2006/main">
               <a:graphicData uri="http://schemas.openxmlformats.org/drawingml/2006/picture">
                 <pic:pic xmlns:pic="http://schemas.openxmlformats.org/drawingml/2006/picture">
                   <pic:nvPicPr>
-                    <pic:cNvPr id="1" name="image1.png"/>
-                    <pic:cNvPicPr preferRelativeResize="0"/>
+                    <pic:cNvPr id="1094885731" name="Imagen 2" descr="Interfaz de usuario gráfica&#10;&#10;Descripción generada automáticamente"/>
+                    <pic:cNvPicPr/>
                   </pic:nvPicPr>
                   <pic:blipFill>
-                    <a:blip r:embed="rId6"/>
-                    <a:srcRect t="15082" b="8427"/>
+                    <a:blip r:embed="rId6" cstate="print">
+                      <a:extLst>
+                        <a:ext uri="{28A0092B-C50C-407E-A947-70E740481C1C}">
+                          <a14:useLocalDpi xmlns:a14="http://schemas.microsoft.com/office/drawing/2010/main" val="0"/>
+                        </a:ext>
+                      </a:extLst>
+                    </a:blip>
                     <a:stretch>
                       <a:fillRect/>
                     </a:stretch>
@@ -1316,12 +1337,11 @@
                   <pic:spPr>
                     <a:xfrm>
                       <a:off x="0" y="0"/>
-                      <a:ext cx="4968000" cy="3169920"/>
+                      <a:ext cx="5580000" cy="3899695"/>
                     </a:xfrm>
                     <a:prstGeom prst="rect">
                       <a:avLst/>
                     </a:prstGeom>
-                    <a:ln/>
                   </pic:spPr>
                 </pic:pic>
               </a:graphicData>
@@ -1396,10 +1416,10 @@
           <w:noProof/>
         </w:rPr>
         <w:drawing>
-          <wp:inline distT="0" distB="0" distL="0" distR="0" wp14:anchorId="07DEC8AF" wp14:editId="1E9B959D">
-            <wp:extent cx="4968000" cy="2828004"/>
-            <wp:effectExtent l="0" t="0" r="4445" b="0"/>
-            <wp:docPr id="854287287" name="Imagen 1" descr="Diagrama, Tabla&#10;&#10;Descripción generada automáticamente"/>
+          <wp:inline distT="0" distB="0" distL="0" distR="0" wp14:anchorId="6FCF431D" wp14:editId="5628AA82">
+            <wp:extent cx="5580000" cy="3827362"/>
+            <wp:effectExtent l="0" t="0" r="0" b="0"/>
+            <wp:docPr id="1030553345" name="Imagen 3" descr="Interfaz de usuario gráfica&#10;&#10;Descripción generada automáticamente"/>
             <wp:cNvGraphicFramePr>
               <a:graphicFrameLocks xmlns:a="http://schemas.openxmlformats.org/drawingml/2006/main" noChangeAspect="1"/>
             </wp:cNvGraphicFramePr>
@@ -1407,7 +1427,7 @@
               <a:graphicData uri="http://schemas.openxmlformats.org/drawingml/2006/picture">
                 <pic:pic xmlns:pic="http://schemas.openxmlformats.org/drawingml/2006/picture">
                   <pic:nvPicPr>
-                    <pic:cNvPr id="854287287" name="Imagen 1" descr="Diagrama, Tabla&#10;&#10;Descripción generada automáticamente"/>
+                    <pic:cNvPr id="1030553345" name="Imagen 3" descr="Interfaz de usuario gráfica&#10;&#10;Descripción generada automáticamente"/>
                     <pic:cNvPicPr/>
                   </pic:nvPicPr>
                   <pic:blipFill>
@@ -1425,7 +1445,7 @@
                   <pic:spPr>
                     <a:xfrm>
                       <a:off x="0" y="0"/>
-                      <a:ext cx="4968000" cy="2828004"/>
+                      <a:ext cx="5580000" cy="3827362"/>
                     </a:xfrm>
                     <a:prstGeom prst="rect">
                       <a:avLst/>
@@ -1683,7 +1703,7 @@
         <w:rFonts w:ascii="Courier New" w:hAnsi="Courier New" w:cs="Courier New" w:hint="default"/>
       </w:rPr>
     </w:lvl>
-    <w:lvl w:ilvl="2" w:tplc="280A0005" w:tentative="1">
+    <w:lvl w:ilvl="2" w:tplc="280A0005">
       <w:start w:val="1"/>
       <w:numFmt w:val="bullet"/>
       <w:lvlText w:val=""/>

</xml_diff>

<commit_message>
diccionario 4 de 11
</commit_message>
<xml_diff>
--- a/Desarrollo/MentalSync/Analisis/SGCSM-DMBD.docx
+++ b/Desarrollo/MentalSync/Analisis/SGCSM-DMBD.docx
@@ -188,6 +188,25 @@
         <w:jc w:val="center"/>
         <w:rPr>
           <w:rFonts w:ascii="Times New Roman" w:eastAsia="Times New Roman" w:hAnsi="Times New Roman" w:cs="Times New Roman"/>
+          <w:sz w:val="36"/>
+          <w:szCs w:val="36"/>
+        </w:rPr>
+      </w:pPr>
+      <w:r>
+        <w:rPr>
+          <w:rFonts w:ascii="Times New Roman" w:eastAsia="Times New Roman" w:hAnsi="Times New Roman" w:cs="Times New Roman"/>
+          <w:sz w:val="36"/>
+          <w:szCs w:val="36"/>
+        </w:rPr>
+        <w:t>Vera Alva, Miguel Ángel</w:t>
+      </w:r>
+    </w:p>
+    <w:p>
+      <w:pPr>
+        <w:spacing w:before="240" w:after="240"/>
+        <w:jc w:val="center"/>
+        <w:rPr>
+          <w:rFonts w:ascii="Times New Roman" w:eastAsia="Times New Roman" w:hAnsi="Times New Roman" w:cs="Times New Roman"/>
           <w:sz w:val="32"/>
           <w:szCs w:val="32"/>
         </w:rPr>
@@ -198,7 +217,23 @@
           <w:sz w:val="32"/>
           <w:szCs w:val="32"/>
         </w:rPr>
-        <w:t>Versión 1.0</w:t>
+        <w:t xml:space="preserve">Versión </w:t>
+      </w:r>
+      <w:r>
+        <w:rPr>
+          <w:rFonts w:ascii="Times New Roman" w:eastAsia="Times New Roman" w:hAnsi="Times New Roman" w:cs="Times New Roman"/>
+          <w:sz w:val="32"/>
+          <w:szCs w:val="32"/>
+        </w:rPr>
+        <w:t>2</w:t>
+      </w:r>
+      <w:r>
+        <w:rPr>
+          <w:rFonts w:ascii="Times New Roman" w:eastAsia="Times New Roman" w:hAnsi="Times New Roman" w:cs="Times New Roman"/>
+          <w:sz w:val="32"/>
+          <w:szCs w:val="32"/>
+        </w:rPr>
+        <w:t>.0</w:t>
       </w:r>
     </w:p>
     <w:p>
@@ -217,7 +252,7 @@
           <w:sz w:val="32"/>
           <w:szCs w:val="32"/>
         </w:rPr>
-        <w:t>24</w:t>
+        <w:t>05</w:t>
       </w:r>
       <w:r>
         <w:rPr>
@@ -225,7 +260,23 @@
           <w:sz w:val="32"/>
           <w:szCs w:val="32"/>
         </w:rPr>
-        <w:t>/10/2024</w:t>
+        <w:t>/1</w:t>
+      </w:r>
+      <w:r>
+        <w:rPr>
+          <w:rFonts w:ascii="Times New Roman" w:eastAsia="Times New Roman" w:hAnsi="Times New Roman" w:cs="Times New Roman"/>
+          <w:sz w:val="32"/>
+          <w:szCs w:val="32"/>
+        </w:rPr>
+        <w:t>1</w:t>
+      </w:r>
+      <w:r>
+        <w:rPr>
+          <w:rFonts w:ascii="Times New Roman" w:eastAsia="Times New Roman" w:hAnsi="Times New Roman" w:cs="Times New Roman"/>
+          <w:sz w:val="32"/>
+          <w:szCs w:val="32"/>
+        </w:rPr>
+        <w:t>/2024</w:t>
       </w:r>
     </w:p>
     <w:p>
@@ -1237,7 +1288,7 @@
                     <pic:cNvPicPr/>
                   </pic:nvPicPr>
                   <pic:blipFill>
-                    <a:blip r:embed="rId5">
+                    <a:blip r:embed="rId6">
                       <a:extLst>
                         <a:ext uri="{28A0092B-C50C-407E-A947-70E740481C1C}">
                           <a14:useLocalDpi xmlns:a14="http://schemas.microsoft.com/office/drawing/2010/main" val="0"/>
@@ -1308,7 +1359,7 @@
           <w:szCs w:val="24"/>
         </w:rPr>
         <w:drawing>
-          <wp:inline distT="0" distB="0" distL="0" distR="0" wp14:anchorId="18CEB22B" wp14:editId="71221DE2">
+          <wp:inline distT="0" distB="0" distL="0" distR="0" wp14:anchorId="18CEB22B" wp14:editId="2B2B26D5">
             <wp:extent cx="5580000" cy="3899695"/>
             <wp:effectExtent l="0" t="0" r="0" b="0"/>
             <wp:docPr id="1094885731" name="Imagen 2" descr="Interfaz de usuario gráfica&#10;&#10;Descripción generada automáticamente"/>
@@ -1323,7 +1374,7 @@
                     <pic:cNvPicPr/>
                   </pic:nvPicPr>
                   <pic:blipFill>
-                    <a:blip r:embed="rId6" cstate="print">
+                    <a:blip r:embed="rId7" cstate="print">
                       <a:extLst>
                         <a:ext uri="{28A0092B-C50C-407E-A947-70E740481C1C}">
                           <a14:useLocalDpi xmlns:a14="http://schemas.microsoft.com/office/drawing/2010/main" val="0"/>
@@ -1416,7 +1467,7 @@
           <w:noProof/>
         </w:rPr>
         <w:drawing>
-          <wp:inline distT="0" distB="0" distL="0" distR="0" wp14:anchorId="6FCF431D" wp14:editId="5628AA82">
+          <wp:inline distT="0" distB="0" distL="0" distR="0" wp14:anchorId="21EBF23E" wp14:editId="77B9BA40">
             <wp:extent cx="5580000" cy="3827362"/>
             <wp:effectExtent l="0" t="0" r="0" b="0"/>
             <wp:docPr id="1030553345" name="Imagen 3" descr="Interfaz de usuario gráfica&#10;&#10;Descripción generada automáticamente"/>
@@ -1431,7 +1482,7 @@
                     <pic:cNvPicPr/>
                   </pic:nvPicPr>
                   <pic:blipFill>
-                    <a:blip r:embed="rId7" cstate="print">
+                    <a:blip r:embed="rId8" cstate="print">
                       <a:extLst>
                         <a:ext uri="{28A0092B-C50C-407E-A947-70E740481C1C}">
                           <a14:useLocalDpi xmlns:a14="http://schemas.microsoft.com/office/drawing/2010/main" val="0"/>
@@ -1456,6 +1507,4142 @@
             </a:graphic>
           </wp:inline>
         </w:drawing>
+      </w:r>
+    </w:p>
+    <w:p>
+      <w:pPr>
+        <w:pStyle w:val="Prrafodelista"/>
+        <w:spacing w:line="360" w:lineRule="auto"/>
+        <w:ind w:left="714"/>
+        <w:rPr>
+          <w:rFonts w:ascii="Times New Roman" w:eastAsia="Times New Roman" w:hAnsi="Times New Roman" w:cs="Times New Roman"/>
+          <w:b/>
+          <w:sz w:val="24"/>
+          <w:szCs w:val="24"/>
+        </w:rPr>
+      </w:pPr>
+    </w:p>
+    <w:p>
+      <w:pPr>
+        <w:pStyle w:val="Prrafodelista"/>
+        <w:numPr>
+          <w:ilvl w:val="0"/>
+          <w:numId w:val="1"/>
+        </w:numPr>
+        <w:spacing w:line="360" w:lineRule="auto"/>
+        <w:ind w:left="714" w:hanging="357"/>
+        <w:rPr>
+          <w:rFonts w:ascii="Times New Roman" w:eastAsia="Times New Roman" w:hAnsi="Times New Roman" w:cs="Times New Roman"/>
+          <w:b/>
+          <w:sz w:val="24"/>
+          <w:szCs w:val="24"/>
+        </w:rPr>
+      </w:pPr>
+      <w:r>
+        <w:rPr>
+          <w:rFonts w:ascii="Times New Roman" w:eastAsia="Times New Roman" w:hAnsi="Times New Roman" w:cs="Times New Roman"/>
+          <w:b/>
+          <w:sz w:val="24"/>
+          <w:szCs w:val="24"/>
+        </w:rPr>
+        <w:lastRenderedPageBreak/>
+        <w:t>Diccionario de datos</w:t>
+      </w:r>
+    </w:p>
+    <w:p>
+      <w:pPr>
+        <w:pStyle w:val="Prrafodelista"/>
+        <w:numPr>
+          <w:ilvl w:val="1"/>
+          <w:numId w:val="1"/>
+        </w:numPr>
+        <w:spacing w:line="360" w:lineRule="auto"/>
+        <w:ind w:left="1134"/>
+        <w:rPr>
+          <w:rFonts w:ascii="Times New Roman" w:eastAsia="Times New Roman" w:hAnsi="Times New Roman" w:cs="Times New Roman"/>
+          <w:b/>
+          <w:sz w:val="24"/>
+          <w:szCs w:val="24"/>
+        </w:rPr>
+      </w:pPr>
+      <w:r>
+        <w:rPr>
+          <w:rFonts w:ascii="Times New Roman" w:eastAsia="Times New Roman" w:hAnsi="Times New Roman" w:cs="Times New Roman"/>
+          <w:b/>
+          <w:sz w:val="24"/>
+          <w:szCs w:val="24"/>
+        </w:rPr>
+        <w:t>Tabla Usuario</w:t>
+      </w:r>
+    </w:p>
+    <w:tbl>
+      <w:tblPr>
+        <w:tblStyle w:val="Tablaconcuadrcula"/>
+        <w:tblW w:w="0" w:type="auto"/>
+        <w:tblInd w:w="1134" w:type="dxa"/>
+        <w:tblLook w:val="04A0" w:firstRow="1" w:lastRow="0" w:firstColumn="1" w:lastColumn="0" w:noHBand="0" w:noVBand="1"/>
+      </w:tblPr>
+      <w:tblGrid>
+        <w:gridCol w:w="1389"/>
+        <w:gridCol w:w="1194"/>
+        <w:gridCol w:w="2090"/>
+        <w:gridCol w:w="3209"/>
+      </w:tblGrid>
+      <w:tr>
+        <w:trPr>
+          <w:trHeight w:val="441"/>
+        </w:trPr>
+        <w:tc>
+          <w:tcPr>
+            <w:tcW w:w="1389" w:type="dxa"/>
+            <w:shd w:val="clear" w:color="auto" w:fill="F2F2F2" w:themeFill="background1" w:themeFillShade="F2"/>
+            <w:vAlign w:val="center"/>
+          </w:tcPr>
+          <w:p>
+            <w:pPr>
+              <w:pStyle w:val="Prrafodelista"/>
+              <w:ind w:left="0"/>
+              <w:rPr>
+                <w:rFonts w:ascii="Times New Roman" w:eastAsia="Times New Roman" w:hAnsi="Times New Roman" w:cs="Times New Roman"/>
+                <w:b/>
+                <w:sz w:val="20"/>
+                <w:szCs w:val="20"/>
+              </w:rPr>
+            </w:pPr>
+            <w:r>
+              <w:rPr>
+                <w:rFonts w:ascii="Times New Roman" w:eastAsia="Times New Roman" w:hAnsi="Times New Roman" w:cs="Times New Roman"/>
+                <w:b/>
+                <w:sz w:val="20"/>
+                <w:szCs w:val="20"/>
+              </w:rPr>
+              <w:t>Columna</w:t>
+            </w:r>
+          </w:p>
+        </w:tc>
+        <w:tc>
+          <w:tcPr>
+            <w:tcW w:w="1194" w:type="dxa"/>
+            <w:shd w:val="clear" w:color="auto" w:fill="F2F2F2" w:themeFill="background1" w:themeFillShade="F2"/>
+            <w:vAlign w:val="center"/>
+          </w:tcPr>
+          <w:p>
+            <w:pPr>
+              <w:pStyle w:val="Prrafodelista"/>
+              <w:ind w:left="0"/>
+              <w:rPr>
+                <w:rFonts w:ascii="Times New Roman" w:eastAsia="Times New Roman" w:hAnsi="Times New Roman" w:cs="Times New Roman"/>
+                <w:b/>
+                <w:sz w:val="20"/>
+                <w:szCs w:val="20"/>
+              </w:rPr>
+            </w:pPr>
+            <w:r>
+              <w:rPr>
+                <w:rFonts w:ascii="Times New Roman" w:eastAsia="Times New Roman" w:hAnsi="Times New Roman" w:cs="Times New Roman"/>
+                <w:b/>
+                <w:sz w:val="20"/>
+                <w:szCs w:val="20"/>
+              </w:rPr>
+              <w:t>Tipo de dato</w:t>
+            </w:r>
+          </w:p>
+        </w:tc>
+        <w:tc>
+          <w:tcPr>
+            <w:tcW w:w="2090" w:type="dxa"/>
+            <w:shd w:val="clear" w:color="auto" w:fill="F2F2F2" w:themeFill="background1" w:themeFillShade="F2"/>
+            <w:vAlign w:val="center"/>
+          </w:tcPr>
+          <w:p>
+            <w:pPr>
+              <w:pStyle w:val="Prrafodelista"/>
+              <w:ind w:left="0"/>
+              <w:rPr>
+                <w:rFonts w:ascii="Times New Roman" w:eastAsia="Times New Roman" w:hAnsi="Times New Roman" w:cs="Times New Roman"/>
+                <w:b/>
+                <w:sz w:val="20"/>
+                <w:szCs w:val="20"/>
+              </w:rPr>
+            </w:pPr>
+            <w:r>
+              <w:rPr>
+                <w:rFonts w:ascii="Times New Roman" w:eastAsia="Times New Roman" w:hAnsi="Times New Roman" w:cs="Times New Roman"/>
+                <w:b/>
+                <w:sz w:val="20"/>
+                <w:szCs w:val="20"/>
+              </w:rPr>
+              <w:t>Restricciones</w:t>
+            </w:r>
+          </w:p>
+        </w:tc>
+        <w:tc>
+          <w:tcPr>
+            <w:tcW w:w="3209" w:type="dxa"/>
+            <w:shd w:val="clear" w:color="auto" w:fill="F2F2F2" w:themeFill="background1" w:themeFillShade="F2"/>
+            <w:vAlign w:val="center"/>
+          </w:tcPr>
+          <w:p>
+            <w:pPr>
+              <w:pStyle w:val="Prrafodelista"/>
+              <w:ind w:left="0"/>
+              <w:rPr>
+                <w:rFonts w:ascii="Times New Roman" w:eastAsia="Times New Roman" w:hAnsi="Times New Roman" w:cs="Times New Roman"/>
+                <w:b/>
+                <w:sz w:val="20"/>
+                <w:szCs w:val="20"/>
+              </w:rPr>
+            </w:pPr>
+            <w:r>
+              <w:rPr>
+                <w:rFonts w:ascii="Times New Roman" w:eastAsia="Times New Roman" w:hAnsi="Times New Roman" w:cs="Times New Roman"/>
+                <w:b/>
+                <w:sz w:val="20"/>
+                <w:szCs w:val="20"/>
+              </w:rPr>
+              <w:t>Descripción</w:t>
+            </w:r>
+          </w:p>
+        </w:tc>
+      </w:tr>
+      <w:tr>
+        <w:trPr>
+          <w:trHeight w:val="533"/>
+        </w:trPr>
+        <w:tc>
+          <w:tcPr>
+            <w:tcW w:w="1389" w:type="dxa"/>
+            <w:vAlign w:val="center"/>
+          </w:tcPr>
+          <w:p>
+            <w:pPr>
+              <w:pStyle w:val="Prrafodelista"/>
+              <w:ind w:left="0"/>
+              <w:rPr>
+                <w:rFonts w:ascii="Times New Roman" w:eastAsia="Times New Roman" w:hAnsi="Times New Roman" w:cs="Times New Roman"/>
+                <w:bCs/>
+                <w:sz w:val="20"/>
+                <w:szCs w:val="20"/>
+              </w:rPr>
+            </w:pPr>
+            <w:proofErr w:type="spellStart"/>
+            <w:r>
+              <w:rPr>
+                <w:rFonts w:ascii="Times New Roman" w:eastAsia="Times New Roman" w:hAnsi="Times New Roman" w:cs="Times New Roman"/>
+                <w:bCs/>
+                <w:sz w:val="20"/>
+                <w:szCs w:val="20"/>
+              </w:rPr>
+              <w:t>usuario_id</w:t>
+            </w:r>
+            <w:proofErr w:type="spellEnd"/>
+          </w:p>
+        </w:tc>
+        <w:tc>
+          <w:tcPr>
+            <w:tcW w:w="1194" w:type="dxa"/>
+            <w:vAlign w:val="center"/>
+          </w:tcPr>
+          <w:p>
+            <w:pPr>
+              <w:pStyle w:val="Prrafodelista"/>
+              <w:ind w:left="0"/>
+              <w:rPr>
+                <w:rFonts w:ascii="Times New Roman" w:eastAsia="Times New Roman" w:hAnsi="Times New Roman" w:cs="Times New Roman"/>
+                <w:bCs/>
+                <w:sz w:val="20"/>
+                <w:szCs w:val="20"/>
+              </w:rPr>
+            </w:pPr>
+            <w:r>
+              <w:rPr>
+                <w:rFonts w:ascii="Times New Roman" w:eastAsia="Times New Roman" w:hAnsi="Times New Roman" w:cs="Times New Roman"/>
+                <w:bCs/>
+                <w:sz w:val="20"/>
+                <w:szCs w:val="20"/>
+              </w:rPr>
+              <w:t>INT</w:t>
+            </w:r>
+          </w:p>
+        </w:tc>
+        <w:tc>
+          <w:tcPr>
+            <w:tcW w:w="2090" w:type="dxa"/>
+            <w:vAlign w:val="center"/>
+          </w:tcPr>
+          <w:p>
+            <w:pPr>
+              <w:pStyle w:val="Prrafodelista"/>
+              <w:ind w:left="0"/>
+              <w:rPr>
+                <w:rFonts w:ascii="Times New Roman" w:eastAsia="Times New Roman" w:hAnsi="Times New Roman" w:cs="Times New Roman"/>
+                <w:bCs/>
+                <w:sz w:val="20"/>
+                <w:szCs w:val="20"/>
+              </w:rPr>
+            </w:pPr>
+            <w:r>
+              <w:rPr>
+                <w:rFonts w:ascii="Times New Roman" w:eastAsia="Times New Roman" w:hAnsi="Times New Roman" w:cs="Times New Roman"/>
+                <w:bCs/>
+                <w:sz w:val="20"/>
+                <w:szCs w:val="20"/>
+              </w:rPr>
+              <w:t>PRIMARY KEY, AUTO_INCREMENT</w:t>
+            </w:r>
+          </w:p>
+        </w:tc>
+        <w:tc>
+          <w:tcPr>
+            <w:tcW w:w="3209" w:type="dxa"/>
+            <w:vAlign w:val="center"/>
+          </w:tcPr>
+          <w:p>
+            <w:pPr>
+              <w:pStyle w:val="Prrafodelista"/>
+              <w:ind w:left="0"/>
+              <w:rPr>
+                <w:rFonts w:ascii="Times New Roman" w:eastAsia="Times New Roman" w:hAnsi="Times New Roman" w:cs="Times New Roman"/>
+                <w:bCs/>
+                <w:sz w:val="20"/>
+                <w:szCs w:val="20"/>
+              </w:rPr>
+            </w:pPr>
+            <w:r>
+              <w:rPr>
+                <w:rFonts w:ascii="Times New Roman" w:eastAsia="Times New Roman" w:hAnsi="Times New Roman" w:cs="Times New Roman"/>
+                <w:bCs/>
+                <w:sz w:val="20"/>
+                <w:szCs w:val="20"/>
+              </w:rPr>
+              <w:t>Identificador único de usuario</w:t>
+            </w:r>
+          </w:p>
+        </w:tc>
+      </w:tr>
+      <w:tr>
+        <w:trPr>
+          <w:trHeight w:val="624"/>
+        </w:trPr>
+        <w:tc>
+          <w:tcPr>
+            <w:tcW w:w="1389" w:type="dxa"/>
+            <w:vAlign w:val="center"/>
+          </w:tcPr>
+          <w:p>
+            <w:pPr>
+              <w:pStyle w:val="Prrafodelista"/>
+              <w:ind w:left="0"/>
+              <w:rPr>
+                <w:rFonts w:ascii="Times New Roman" w:eastAsia="Times New Roman" w:hAnsi="Times New Roman" w:cs="Times New Roman"/>
+                <w:bCs/>
+                <w:sz w:val="20"/>
+                <w:szCs w:val="20"/>
+              </w:rPr>
+            </w:pPr>
+            <w:r>
+              <w:rPr>
+                <w:rFonts w:ascii="Times New Roman" w:eastAsia="Times New Roman" w:hAnsi="Times New Roman" w:cs="Times New Roman"/>
+                <w:bCs/>
+                <w:sz w:val="20"/>
+                <w:szCs w:val="20"/>
+              </w:rPr>
+              <w:t>r</w:t>
+            </w:r>
+            <w:r>
+              <w:rPr>
+                <w:rFonts w:ascii="Times New Roman" w:eastAsia="Times New Roman" w:hAnsi="Times New Roman" w:cs="Times New Roman"/>
+                <w:bCs/>
+                <w:sz w:val="20"/>
+                <w:szCs w:val="20"/>
+              </w:rPr>
+              <w:t>ol</w:t>
+            </w:r>
+          </w:p>
+        </w:tc>
+        <w:tc>
+          <w:tcPr>
+            <w:tcW w:w="1194" w:type="dxa"/>
+            <w:vAlign w:val="center"/>
+          </w:tcPr>
+          <w:p>
+            <w:pPr>
+              <w:pStyle w:val="Prrafodelista"/>
+              <w:ind w:left="0"/>
+              <w:rPr>
+                <w:rFonts w:ascii="Times New Roman" w:eastAsia="Times New Roman" w:hAnsi="Times New Roman" w:cs="Times New Roman"/>
+                <w:bCs/>
+                <w:sz w:val="20"/>
+                <w:szCs w:val="20"/>
+              </w:rPr>
+            </w:pPr>
+            <w:r>
+              <w:rPr>
+                <w:rFonts w:ascii="Times New Roman" w:eastAsia="Times New Roman" w:hAnsi="Times New Roman" w:cs="Times New Roman"/>
+                <w:bCs/>
+                <w:sz w:val="20"/>
+                <w:szCs w:val="20"/>
+              </w:rPr>
+              <w:t>ENUM</w:t>
+            </w:r>
+          </w:p>
+        </w:tc>
+        <w:tc>
+          <w:tcPr>
+            <w:tcW w:w="2090" w:type="dxa"/>
+            <w:vAlign w:val="center"/>
+          </w:tcPr>
+          <w:p>
+            <w:pPr>
+              <w:pStyle w:val="Prrafodelista"/>
+              <w:ind w:left="0"/>
+              <w:rPr>
+                <w:rFonts w:ascii="Times New Roman" w:eastAsia="Times New Roman" w:hAnsi="Times New Roman" w:cs="Times New Roman"/>
+                <w:bCs/>
+                <w:sz w:val="20"/>
+                <w:szCs w:val="20"/>
+              </w:rPr>
+            </w:pPr>
+            <w:r>
+              <w:rPr>
+                <w:rFonts w:ascii="Times New Roman" w:eastAsia="Times New Roman" w:hAnsi="Times New Roman" w:cs="Times New Roman"/>
+                <w:bCs/>
+                <w:sz w:val="20"/>
+                <w:szCs w:val="20"/>
+              </w:rPr>
+              <w:t>NOT NULL</w:t>
+            </w:r>
+          </w:p>
+        </w:tc>
+        <w:tc>
+          <w:tcPr>
+            <w:tcW w:w="3209" w:type="dxa"/>
+            <w:vAlign w:val="center"/>
+          </w:tcPr>
+          <w:p>
+            <w:pPr>
+              <w:pStyle w:val="Prrafodelista"/>
+              <w:ind w:left="0"/>
+              <w:rPr>
+                <w:rFonts w:ascii="Times New Roman" w:eastAsia="Times New Roman" w:hAnsi="Times New Roman" w:cs="Times New Roman"/>
+                <w:bCs/>
+                <w:sz w:val="20"/>
+                <w:szCs w:val="20"/>
+              </w:rPr>
+            </w:pPr>
+            <w:r>
+              <w:rPr>
+                <w:rFonts w:ascii="Times New Roman" w:eastAsia="Times New Roman" w:hAnsi="Times New Roman" w:cs="Times New Roman"/>
+                <w:bCs/>
+                <w:sz w:val="20"/>
+                <w:szCs w:val="20"/>
+              </w:rPr>
+              <w:t>Rol de usuario que puede ser: paciente, psicólogo o administrador</w:t>
+            </w:r>
+          </w:p>
+        </w:tc>
+      </w:tr>
+      <w:tr>
+        <w:trPr>
+          <w:trHeight w:val="340"/>
+        </w:trPr>
+        <w:tc>
+          <w:tcPr>
+            <w:tcW w:w="1389" w:type="dxa"/>
+            <w:vAlign w:val="center"/>
+          </w:tcPr>
+          <w:p>
+            <w:pPr>
+              <w:pStyle w:val="Prrafodelista"/>
+              <w:ind w:left="0"/>
+              <w:rPr>
+                <w:rFonts w:ascii="Times New Roman" w:eastAsia="Times New Roman" w:hAnsi="Times New Roman" w:cs="Times New Roman"/>
+                <w:bCs/>
+                <w:sz w:val="20"/>
+                <w:szCs w:val="20"/>
+              </w:rPr>
+            </w:pPr>
+            <w:r>
+              <w:rPr>
+                <w:rFonts w:ascii="Times New Roman" w:eastAsia="Times New Roman" w:hAnsi="Times New Roman" w:cs="Times New Roman"/>
+                <w:bCs/>
+                <w:sz w:val="20"/>
+                <w:szCs w:val="20"/>
+              </w:rPr>
+              <w:t>correo</w:t>
+            </w:r>
+          </w:p>
+        </w:tc>
+        <w:tc>
+          <w:tcPr>
+            <w:tcW w:w="1194" w:type="dxa"/>
+            <w:vAlign w:val="center"/>
+          </w:tcPr>
+          <w:p>
+            <w:pPr>
+              <w:pStyle w:val="Prrafodelista"/>
+              <w:ind w:left="0"/>
+              <w:rPr>
+                <w:rFonts w:ascii="Times New Roman" w:eastAsia="Times New Roman" w:hAnsi="Times New Roman" w:cs="Times New Roman"/>
+                <w:bCs/>
+                <w:sz w:val="20"/>
+                <w:szCs w:val="20"/>
+              </w:rPr>
+            </w:pPr>
+            <w:r>
+              <w:rPr>
+                <w:rFonts w:ascii="Times New Roman" w:eastAsia="Times New Roman" w:hAnsi="Times New Roman" w:cs="Times New Roman"/>
+                <w:bCs/>
+                <w:sz w:val="20"/>
+                <w:szCs w:val="20"/>
+              </w:rPr>
+              <w:t>VARCHAR</w:t>
+            </w:r>
+          </w:p>
+        </w:tc>
+        <w:tc>
+          <w:tcPr>
+            <w:tcW w:w="2090" w:type="dxa"/>
+            <w:vAlign w:val="center"/>
+          </w:tcPr>
+          <w:p>
+            <w:pPr>
+              <w:pStyle w:val="Prrafodelista"/>
+              <w:ind w:left="0"/>
+              <w:rPr>
+                <w:rFonts w:ascii="Times New Roman" w:eastAsia="Times New Roman" w:hAnsi="Times New Roman" w:cs="Times New Roman"/>
+                <w:bCs/>
+                <w:sz w:val="20"/>
+                <w:szCs w:val="20"/>
+              </w:rPr>
+            </w:pPr>
+            <w:r>
+              <w:rPr>
+                <w:rFonts w:ascii="Times New Roman" w:eastAsia="Times New Roman" w:hAnsi="Times New Roman" w:cs="Times New Roman"/>
+                <w:bCs/>
+                <w:sz w:val="20"/>
+                <w:szCs w:val="20"/>
+              </w:rPr>
+              <w:t>UNIQUE, NOT NULL</w:t>
+            </w:r>
+          </w:p>
+        </w:tc>
+        <w:tc>
+          <w:tcPr>
+            <w:tcW w:w="3209" w:type="dxa"/>
+            <w:vAlign w:val="center"/>
+          </w:tcPr>
+          <w:p>
+            <w:pPr>
+              <w:pStyle w:val="Prrafodelista"/>
+              <w:ind w:left="0"/>
+              <w:rPr>
+                <w:rFonts w:ascii="Times New Roman" w:eastAsia="Times New Roman" w:hAnsi="Times New Roman" w:cs="Times New Roman"/>
+                <w:bCs/>
+                <w:sz w:val="20"/>
+                <w:szCs w:val="20"/>
+              </w:rPr>
+            </w:pPr>
+            <w:r>
+              <w:rPr>
+                <w:rFonts w:ascii="Times New Roman" w:eastAsia="Times New Roman" w:hAnsi="Times New Roman" w:cs="Times New Roman"/>
+                <w:bCs/>
+                <w:sz w:val="20"/>
+                <w:szCs w:val="20"/>
+              </w:rPr>
+              <w:t>Correo único del usuario</w:t>
+            </w:r>
+          </w:p>
+        </w:tc>
+      </w:tr>
+      <w:tr>
+        <w:trPr>
+          <w:trHeight w:val="340"/>
+        </w:trPr>
+        <w:tc>
+          <w:tcPr>
+            <w:tcW w:w="1389" w:type="dxa"/>
+            <w:vAlign w:val="center"/>
+          </w:tcPr>
+          <w:p>
+            <w:pPr>
+              <w:pStyle w:val="Prrafodelista"/>
+              <w:ind w:left="0"/>
+              <w:rPr>
+                <w:rFonts w:ascii="Times New Roman" w:eastAsia="Times New Roman" w:hAnsi="Times New Roman" w:cs="Times New Roman"/>
+                <w:bCs/>
+                <w:sz w:val="20"/>
+                <w:szCs w:val="20"/>
+              </w:rPr>
+            </w:pPr>
+            <w:proofErr w:type="spellStart"/>
+            <w:r>
+              <w:rPr>
+                <w:rFonts w:ascii="Times New Roman" w:eastAsia="Times New Roman" w:hAnsi="Times New Roman" w:cs="Times New Roman"/>
+                <w:bCs/>
+                <w:sz w:val="20"/>
+                <w:szCs w:val="20"/>
+              </w:rPr>
+              <w:t>contrasenia</w:t>
+            </w:r>
+            <w:proofErr w:type="spellEnd"/>
+          </w:p>
+        </w:tc>
+        <w:tc>
+          <w:tcPr>
+            <w:tcW w:w="1194" w:type="dxa"/>
+            <w:vAlign w:val="center"/>
+          </w:tcPr>
+          <w:p>
+            <w:pPr>
+              <w:pStyle w:val="Prrafodelista"/>
+              <w:ind w:left="0"/>
+              <w:rPr>
+                <w:rFonts w:ascii="Times New Roman" w:eastAsia="Times New Roman" w:hAnsi="Times New Roman" w:cs="Times New Roman"/>
+                <w:bCs/>
+                <w:sz w:val="20"/>
+                <w:szCs w:val="20"/>
+              </w:rPr>
+            </w:pPr>
+            <w:r>
+              <w:rPr>
+                <w:rFonts w:ascii="Times New Roman" w:eastAsia="Times New Roman" w:hAnsi="Times New Roman" w:cs="Times New Roman"/>
+                <w:bCs/>
+                <w:sz w:val="20"/>
+                <w:szCs w:val="20"/>
+              </w:rPr>
+              <w:t>VARCHAR</w:t>
+            </w:r>
+          </w:p>
+        </w:tc>
+        <w:tc>
+          <w:tcPr>
+            <w:tcW w:w="2090" w:type="dxa"/>
+            <w:vAlign w:val="center"/>
+          </w:tcPr>
+          <w:p>
+            <w:pPr>
+              <w:pStyle w:val="Prrafodelista"/>
+              <w:ind w:left="0"/>
+              <w:rPr>
+                <w:rFonts w:ascii="Times New Roman" w:eastAsia="Times New Roman" w:hAnsi="Times New Roman" w:cs="Times New Roman"/>
+                <w:bCs/>
+                <w:sz w:val="20"/>
+                <w:szCs w:val="20"/>
+              </w:rPr>
+            </w:pPr>
+            <w:r>
+              <w:rPr>
+                <w:rFonts w:ascii="Times New Roman" w:eastAsia="Times New Roman" w:hAnsi="Times New Roman" w:cs="Times New Roman"/>
+                <w:bCs/>
+                <w:sz w:val="20"/>
+                <w:szCs w:val="20"/>
+              </w:rPr>
+              <w:t>NOT NULL</w:t>
+            </w:r>
+          </w:p>
+        </w:tc>
+        <w:tc>
+          <w:tcPr>
+            <w:tcW w:w="3209" w:type="dxa"/>
+            <w:vAlign w:val="center"/>
+          </w:tcPr>
+          <w:p>
+            <w:pPr>
+              <w:pStyle w:val="Prrafodelista"/>
+              <w:ind w:left="0"/>
+              <w:rPr>
+                <w:rFonts w:ascii="Times New Roman" w:eastAsia="Times New Roman" w:hAnsi="Times New Roman" w:cs="Times New Roman"/>
+                <w:bCs/>
+                <w:sz w:val="20"/>
+                <w:szCs w:val="20"/>
+              </w:rPr>
+            </w:pPr>
+            <w:r>
+              <w:rPr>
+                <w:rFonts w:ascii="Times New Roman" w:eastAsia="Times New Roman" w:hAnsi="Times New Roman" w:cs="Times New Roman"/>
+                <w:bCs/>
+                <w:sz w:val="20"/>
+                <w:szCs w:val="20"/>
+              </w:rPr>
+              <w:t>Contraseña asociada al correo</w:t>
+            </w:r>
+          </w:p>
+        </w:tc>
+      </w:tr>
+    </w:tbl>
+    <w:p>
+      <w:pPr>
+        <w:pStyle w:val="Prrafodelista"/>
+        <w:spacing w:line="360" w:lineRule="auto"/>
+        <w:ind w:left="1134"/>
+        <w:rPr>
+          <w:rFonts w:ascii="Times New Roman" w:eastAsia="Times New Roman" w:hAnsi="Times New Roman" w:cs="Times New Roman"/>
+          <w:b/>
+          <w:sz w:val="24"/>
+          <w:szCs w:val="24"/>
+        </w:rPr>
+      </w:pPr>
+    </w:p>
+    <w:p>
+      <w:pPr>
+        <w:pStyle w:val="Prrafodelista"/>
+        <w:numPr>
+          <w:ilvl w:val="1"/>
+          <w:numId w:val="1"/>
+        </w:numPr>
+        <w:spacing w:line="360" w:lineRule="auto"/>
+        <w:ind w:left="1134"/>
+        <w:rPr>
+          <w:rFonts w:ascii="Times New Roman" w:eastAsia="Times New Roman" w:hAnsi="Times New Roman" w:cs="Times New Roman"/>
+          <w:b/>
+          <w:sz w:val="24"/>
+          <w:szCs w:val="24"/>
+        </w:rPr>
+      </w:pPr>
+      <w:r>
+        <w:rPr>
+          <w:rFonts w:ascii="Times New Roman" w:eastAsia="Times New Roman" w:hAnsi="Times New Roman" w:cs="Times New Roman"/>
+          <w:b/>
+          <w:sz w:val="24"/>
+          <w:szCs w:val="24"/>
+        </w:rPr>
+        <w:t>Tabla Admin</w:t>
+      </w:r>
+    </w:p>
+    <w:tbl>
+      <w:tblPr>
+        <w:tblStyle w:val="Tablaconcuadrcula"/>
+        <w:tblW w:w="0" w:type="auto"/>
+        <w:tblInd w:w="1134" w:type="dxa"/>
+        <w:tblLook w:val="04A0" w:firstRow="1" w:lastRow="0" w:firstColumn="1" w:lastColumn="0" w:noHBand="0" w:noVBand="1"/>
+      </w:tblPr>
+      <w:tblGrid>
+        <w:gridCol w:w="1389"/>
+        <w:gridCol w:w="1194"/>
+        <w:gridCol w:w="2090"/>
+        <w:gridCol w:w="3209"/>
+      </w:tblGrid>
+      <w:tr>
+        <w:trPr>
+          <w:trHeight w:val="441"/>
+        </w:trPr>
+        <w:tc>
+          <w:tcPr>
+            <w:tcW w:w="1389" w:type="dxa"/>
+            <w:shd w:val="clear" w:color="auto" w:fill="F2F2F2" w:themeFill="background1" w:themeFillShade="F2"/>
+            <w:vAlign w:val="center"/>
+          </w:tcPr>
+          <w:p>
+            <w:pPr>
+              <w:pStyle w:val="Prrafodelista"/>
+              <w:ind w:left="0"/>
+              <w:rPr>
+                <w:rFonts w:ascii="Times New Roman" w:eastAsia="Times New Roman" w:hAnsi="Times New Roman" w:cs="Times New Roman"/>
+                <w:b/>
+                <w:sz w:val="20"/>
+                <w:szCs w:val="20"/>
+              </w:rPr>
+            </w:pPr>
+            <w:r>
+              <w:rPr>
+                <w:rFonts w:ascii="Times New Roman" w:eastAsia="Times New Roman" w:hAnsi="Times New Roman" w:cs="Times New Roman"/>
+                <w:b/>
+                <w:sz w:val="20"/>
+                <w:szCs w:val="20"/>
+              </w:rPr>
+              <w:t>Columna</w:t>
+            </w:r>
+          </w:p>
+        </w:tc>
+        <w:tc>
+          <w:tcPr>
+            <w:tcW w:w="1194" w:type="dxa"/>
+            <w:shd w:val="clear" w:color="auto" w:fill="F2F2F2" w:themeFill="background1" w:themeFillShade="F2"/>
+            <w:vAlign w:val="center"/>
+          </w:tcPr>
+          <w:p>
+            <w:pPr>
+              <w:pStyle w:val="Prrafodelista"/>
+              <w:ind w:left="0"/>
+              <w:rPr>
+                <w:rFonts w:ascii="Times New Roman" w:eastAsia="Times New Roman" w:hAnsi="Times New Roman" w:cs="Times New Roman"/>
+                <w:b/>
+                <w:sz w:val="20"/>
+                <w:szCs w:val="20"/>
+              </w:rPr>
+            </w:pPr>
+            <w:r>
+              <w:rPr>
+                <w:rFonts w:ascii="Times New Roman" w:eastAsia="Times New Roman" w:hAnsi="Times New Roman" w:cs="Times New Roman"/>
+                <w:b/>
+                <w:sz w:val="20"/>
+                <w:szCs w:val="20"/>
+              </w:rPr>
+              <w:t>Tipo de dato</w:t>
+            </w:r>
+          </w:p>
+        </w:tc>
+        <w:tc>
+          <w:tcPr>
+            <w:tcW w:w="2090" w:type="dxa"/>
+            <w:shd w:val="clear" w:color="auto" w:fill="F2F2F2" w:themeFill="background1" w:themeFillShade="F2"/>
+            <w:vAlign w:val="center"/>
+          </w:tcPr>
+          <w:p>
+            <w:pPr>
+              <w:pStyle w:val="Prrafodelista"/>
+              <w:ind w:left="0"/>
+              <w:rPr>
+                <w:rFonts w:ascii="Times New Roman" w:eastAsia="Times New Roman" w:hAnsi="Times New Roman" w:cs="Times New Roman"/>
+                <w:b/>
+                <w:sz w:val="20"/>
+                <w:szCs w:val="20"/>
+              </w:rPr>
+            </w:pPr>
+            <w:r>
+              <w:rPr>
+                <w:rFonts w:ascii="Times New Roman" w:eastAsia="Times New Roman" w:hAnsi="Times New Roman" w:cs="Times New Roman"/>
+                <w:b/>
+                <w:sz w:val="20"/>
+                <w:szCs w:val="20"/>
+              </w:rPr>
+              <w:t>Restricciones</w:t>
+            </w:r>
+          </w:p>
+        </w:tc>
+        <w:tc>
+          <w:tcPr>
+            <w:tcW w:w="3209" w:type="dxa"/>
+            <w:shd w:val="clear" w:color="auto" w:fill="F2F2F2" w:themeFill="background1" w:themeFillShade="F2"/>
+            <w:vAlign w:val="center"/>
+          </w:tcPr>
+          <w:p>
+            <w:pPr>
+              <w:pStyle w:val="Prrafodelista"/>
+              <w:ind w:left="0"/>
+              <w:rPr>
+                <w:rFonts w:ascii="Times New Roman" w:eastAsia="Times New Roman" w:hAnsi="Times New Roman" w:cs="Times New Roman"/>
+                <w:b/>
+                <w:sz w:val="20"/>
+                <w:szCs w:val="20"/>
+              </w:rPr>
+            </w:pPr>
+            <w:r>
+              <w:rPr>
+                <w:rFonts w:ascii="Times New Roman" w:eastAsia="Times New Roman" w:hAnsi="Times New Roman" w:cs="Times New Roman"/>
+                <w:b/>
+                <w:sz w:val="20"/>
+                <w:szCs w:val="20"/>
+              </w:rPr>
+              <w:t>Descripción</w:t>
+            </w:r>
+          </w:p>
+        </w:tc>
+      </w:tr>
+      <w:tr>
+        <w:trPr>
+          <w:trHeight w:val="533"/>
+        </w:trPr>
+        <w:tc>
+          <w:tcPr>
+            <w:tcW w:w="1389" w:type="dxa"/>
+            <w:vAlign w:val="center"/>
+          </w:tcPr>
+          <w:p>
+            <w:pPr>
+              <w:pStyle w:val="Prrafodelista"/>
+              <w:ind w:left="0"/>
+              <w:rPr>
+                <w:rFonts w:ascii="Times New Roman" w:eastAsia="Times New Roman" w:hAnsi="Times New Roman" w:cs="Times New Roman"/>
+                <w:bCs/>
+                <w:sz w:val="20"/>
+                <w:szCs w:val="20"/>
+              </w:rPr>
+            </w:pPr>
+            <w:proofErr w:type="spellStart"/>
+            <w:r>
+              <w:rPr>
+                <w:rFonts w:ascii="Times New Roman" w:eastAsia="Times New Roman" w:hAnsi="Times New Roman" w:cs="Times New Roman"/>
+                <w:bCs/>
+                <w:sz w:val="20"/>
+                <w:szCs w:val="20"/>
+              </w:rPr>
+              <w:t>admin</w:t>
+            </w:r>
+            <w:r>
+              <w:rPr>
+                <w:rFonts w:ascii="Times New Roman" w:eastAsia="Times New Roman" w:hAnsi="Times New Roman" w:cs="Times New Roman"/>
+                <w:bCs/>
+                <w:sz w:val="20"/>
+                <w:szCs w:val="20"/>
+              </w:rPr>
+              <w:t>_id</w:t>
+            </w:r>
+            <w:proofErr w:type="spellEnd"/>
+          </w:p>
+        </w:tc>
+        <w:tc>
+          <w:tcPr>
+            <w:tcW w:w="1194" w:type="dxa"/>
+            <w:vAlign w:val="center"/>
+          </w:tcPr>
+          <w:p>
+            <w:pPr>
+              <w:pStyle w:val="Prrafodelista"/>
+              <w:ind w:left="0"/>
+              <w:rPr>
+                <w:rFonts w:ascii="Times New Roman" w:eastAsia="Times New Roman" w:hAnsi="Times New Roman" w:cs="Times New Roman"/>
+                <w:bCs/>
+                <w:sz w:val="20"/>
+                <w:szCs w:val="20"/>
+              </w:rPr>
+            </w:pPr>
+            <w:r>
+              <w:rPr>
+                <w:rFonts w:ascii="Times New Roman" w:eastAsia="Times New Roman" w:hAnsi="Times New Roman" w:cs="Times New Roman"/>
+                <w:bCs/>
+                <w:sz w:val="20"/>
+                <w:szCs w:val="20"/>
+              </w:rPr>
+              <w:t>INT</w:t>
+            </w:r>
+          </w:p>
+        </w:tc>
+        <w:tc>
+          <w:tcPr>
+            <w:tcW w:w="2090" w:type="dxa"/>
+            <w:vAlign w:val="center"/>
+          </w:tcPr>
+          <w:p>
+            <w:pPr>
+              <w:pStyle w:val="Prrafodelista"/>
+              <w:ind w:left="0"/>
+              <w:rPr>
+                <w:rFonts w:ascii="Times New Roman" w:eastAsia="Times New Roman" w:hAnsi="Times New Roman" w:cs="Times New Roman"/>
+                <w:bCs/>
+                <w:sz w:val="20"/>
+                <w:szCs w:val="20"/>
+              </w:rPr>
+            </w:pPr>
+            <w:r>
+              <w:rPr>
+                <w:rFonts w:ascii="Times New Roman" w:eastAsia="Times New Roman" w:hAnsi="Times New Roman" w:cs="Times New Roman"/>
+                <w:bCs/>
+                <w:sz w:val="20"/>
+                <w:szCs w:val="20"/>
+              </w:rPr>
+              <w:t>PRIMARY KEY, AUTO_INCREMENT</w:t>
+            </w:r>
+          </w:p>
+        </w:tc>
+        <w:tc>
+          <w:tcPr>
+            <w:tcW w:w="3209" w:type="dxa"/>
+            <w:vAlign w:val="center"/>
+          </w:tcPr>
+          <w:p>
+            <w:pPr>
+              <w:pStyle w:val="Prrafodelista"/>
+              <w:ind w:left="0"/>
+              <w:rPr>
+                <w:rFonts w:ascii="Times New Roman" w:eastAsia="Times New Roman" w:hAnsi="Times New Roman" w:cs="Times New Roman"/>
+                <w:bCs/>
+                <w:sz w:val="20"/>
+                <w:szCs w:val="20"/>
+              </w:rPr>
+            </w:pPr>
+            <w:r>
+              <w:rPr>
+                <w:rFonts w:ascii="Times New Roman" w:eastAsia="Times New Roman" w:hAnsi="Times New Roman" w:cs="Times New Roman"/>
+                <w:bCs/>
+                <w:sz w:val="20"/>
+                <w:szCs w:val="20"/>
+              </w:rPr>
+              <w:t>Identificador único de</w:t>
+            </w:r>
+            <w:r>
+              <w:rPr>
+                <w:rFonts w:ascii="Times New Roman" w:eastAsia="Times New Roman" w:hAnsi="Times New Roman" w:cs="Times New Roman"/>
+                <w:bCs/>
+                <w:sz w:val="20"/>
+                <w:szCs w:val="20"/>
+              </w:rPr>
+              <w:t>l administrador</w:t>
+            </w:r>
+          </w:p>
+        </w:tc>
+      </w:tr>
+      <w:tr>
+        <w:trPr>
+          <w:trHeight w:val="624"/>
+        </w:trPr>
+        <w:tc>
+          <w:tcPr>
+            <w:tcW w:w="1389" w:type="dxa"/>
+            <w:vAlign w:val="center"/>
+          </w:tcPr>
+          <w:p>
+            <w:pPr>
+              <w:pStyle w:val="Prrafodelista"/>
+              <w:ind w:left="0"/>
+              <w:rPr>
+                <w:rFonts w:ascii="Times New Roman" w:eastAsia="Times New Roman" w:hAnsi="Times New Roman" w:cs="Times New Roman"/>
+                <w:bCs/>
+                <w:sz w:val="20"/>
+                <w:szCs w:val="20"/>
+              </w:rPr>
+            </w:pPr>
+            <w:proofErr w:type="spellStart"/>
+            <w:r>
+              <w:rPr>
+                <w:rFonts w:ascii="Times New Roman" w:eastAsia="Times New Roman" w:hAnsi="Times New Roman" w:cs="Times New Roman"/>
+                <w:bCs/>
+                <w:sz w:val="20"/>
+                <w:szCs w:val="20"/>
+              </w:rPr>
+              <w:t>usuario_id</w:t>
+            </w:r>
+            <w:proofErr w:type="spellEnd"/>
+          </w:p>
+        </w:tc>
+        <w:tc>
+          <w:tcPr>
+            <w:tcW w:w="1194" w:type="dxa"/>
+            <w:vAlign w:val="center"/>
+          </w:tcPr>
+          <w:p>
+            <w:pPr>
+              <w:pStyle w:val="Prrafodelista"/>
+              <w:ind w:left="0"/>
+              <w:rPr>
+                <w:rFonts w:ascii="Times New Roman" w:eastAsia="Times New Roman" w:hAnsi="Times New Roman" w:cs="Times New Roman"/>
+                <w:bCs/>
+                <w:sz w:val="20"/>
+                <w:szCs w:val="20"/>
+              </w:rPr>
+            </w:pPr>
+            <w:r>
+              <w:rPr>
+                <w:rFonts w:ascii="Times New Roman" w:eastAsia="Times New Roman" w:hAnsi="Times New Roman" w:cs="Times New Roman"/>
+                <w:bCs/>
+                <w:sz w:val="20"/>
+                <w:szCs w:val="20"/>
+              </w:rPr>
+              <w:t>INT</w:t>
+            </w:r>
+          </w:p>
+        </w:tc>
+        <w:tc>
+          <w:tcPr>
+            <w:tcW w:w="2090" w:type="dxa"/>
+            <w:vAlign w:val="center"/>
+          </w:tcPr>
+          <w:p>
+            <w:pPr>
+              <w:pStyle w:val="Prrafodelista"/>
+              <w:ind w:left="0"/>
+              <w:rPr>
+                <w:rFonts w:ascii="Times New Roman" w:eastAsia="Times New Roman" w:hAnsi="Times New Roman" w:cs="Times New Roman"/>
+                <w:bCs/>
+                <w:sz w:val="20"/>
+                <w:szCs w:val="20"/>
+              </w:rPr>
+            </w:pPr>
+            <w:r>
+              <w:rPr>
+                <w:rFonts w:ascii="Times New Roman" w:eastAsia="Times New Roman" w:hAnsi="Times New Roman" w:cs="Times New Roman"/>
+                <w:bCs/>
+                <w:sz w:val="20"/>
+                <w:szCs w:val="20"/>
+              </w:rPr>
+              <w:t xml:space="preserve">FOREIGN KEY, </w:t>
+            </w:r>
+            <w:r>
+              <w:rPr>
+                <w:rFonts w:ascii="Times New Roman" w:eastAsia="Times New Roman" w:hAnsi="Times New Roman" w:cs="Times New Roman"/>
+                <w:bCs/>
+                <w:sz w:val="20"/>
+                <w:szCs w:val="20"/>
+              </w:rPr>
+              <w:t>NOT NULL</w:t>
+            </w:r>
+          </w:p>
+        </w:tc>
+        <w:tc>
+          <w:tcPr>
+            <w:tcW w:w="3209" w:type="dxa"/>
+            <w:vAlign w:val="center"/>
+          </w:tcPr>
+          <w:p>
+            <w:pPr>
+              <w:pStyle w:val="Prrafodelista"/>
+              <w:ind w:left="0"/>
+              <w:rPr>
+                <w:rFonts w:ascii="Times New Roman" w:eastAsia="Times New Roman" w:hAnsi="Times New Roman" w:cs="Times New Roman"/>
+                <w:bCs/>
+                <w:sz w:val="20"/>
+                <w:szCs w:val="20"/>
+              </w:rPr>
+            </w:pPr>
+            <w:r>
+              <w:rPr>
+                <w:rFonts w:ascii="Times New Roman" w:eastAsia="Times New Roman" w:hAnsi="Times New Roman" w:cs="Times New Roman"/>
+                <w:bCs/>
+                <w:sz w:val="20"/>
+                <w:szCs w:val="20"/>
+              </w:rPr>
+              <w:t xml:space="preserve">Clave foránea que relaciona a la tabla </w:t>
+            </w:r>
+            <w:r>
+              <w:rPr>
+                <w:rFonts w:ascii="Times New Roman" w:eastAsia="Times New Roman" w:hAnsi="Times New Roman" w:cs="Times New Roman"/>
+                <w:bCs/>
+                <w:i/>
+                <w:iCs/>
+                <w:sz w:val="20"/>
+                <w:szCs w:val="20"/>
+              </w:rPr>
+              <w:t>Admin</w:t>
+            </w:r>
+            <w:r>
+              <w:rPr>
+                <w:rFonts w:ascii="Times New Roman" w:eastAsia="Times New Roman" w:hAnsi="Times New Roman" w:cs="Times New Roman"/>
+                <w:bCs/>
+                <w:sz w:val="20"/>
+                <w:szCs w:val="20"/>
+              </w:rPr>
+              <w:t xml:space="preserve"> y </w:t>
+            </w:r>
+            <w:r>
+              <w:rPr>
+                <w:rFonts w:ascii="Times New Roman" w:eastAsia="Times New Roman" w:hAnsi="Times New Roman" w:cs="Times New Roman"/>
+                <w:bCs/>
+                <w:i/>
+                <w:iCs/>
+                <w:sz w:val="20"/>
+                <w:szCs w:val="20"/>
+              </w:rPr>
+              <w:t>Usuario</w:t>
+            </w:r>
+          </w:p>
+        </w:tc>
+      </w:tr>
+    </w:tbl>
+    <w:p>
+      <w:pPr>
+        <w:pStyle w:val="Prrafodelista"/>
+        <w:spacing w:line="360" w:lineRule="auto"/>
+        <w:ind w:left="1134" w:right="-188"/>
+        <w:rPr>
+          <w:rFonts w:ascii="Times New Roman" w:eastAsia="Times New Roman" w:hAnsi="Times New Roman" w:cs="Times New Roman"/>
+          <w:b/>
+          <w:sz w:val="24"/>
+          <w:szCs w:val="24"/>
+        </w:rPr>
+      </w:pPr>
+    </w:p>
+    <w:p>
+      <w:pPr>
+        <w:pStyle w:val="Prrafodelista"/>
+        <w:numPr>
+          <w:ilvl w:val="1"/>
+          <w:numId w:val="1"/>
+        </w:numPr>
+        <w:spacing w:line="360" w:lineRule="auto"/>
+        <w:ind w:left="1134"/>
+        <w:rPr>
+          <w:rFonts w:ascii="Times New Roman" w:eastAsia="Times New Roman" w:hAnsi="Times New Roman" w:cs="Times New Roman"/>
+          <w:b/>
+          <w:sz w:val="24"/>
+          <w:szCs w:val="24"/>
+        </w:rPr>
+      </w:pPr>
+      <w:r>
+        <w:rPr>
+          <w:rFonts w:ascii="Times New Roman" w:eastAsia="Times New Roman" w:hAnsi="Times New Roman" w:cs="Times New Roman"/>
+          <w:b/>
+          <w:sz w:val="24"/>
+          <w:szCs w:val="24"/>
+        </w:rPr>
+        <w:t>Tabla Paciente</w:t>
+      </w:r>
+    </w:p>
+    <w:tbl>
+      <w:tblPr>
+        <w:tblStyle w:val="Tablaconcuadrcula"/>
+        <w:tblW w:w="0" w:type="auto"/>
+        <w:tblInd w:w="1134" w:type="dxa"/>
+        <w:tblLook w:val="04A0" w:firstRow="1" w:lastRow="0" w:firstColumn="1" w:lastColumn="0" w:noHBand="0" w:noVBand="1"/>
+      </w:tblPr>
+      <w:tblGrid>
+        <w:gridCol w:w="1389"/>
+        <w:gridCol w:w="1194"/>
+        <w:gridCol w:w="2090"/>
+        <w:gridCol w:w="3209"/>
+      </w:tblGrid>
+      <w:tr>
+        <w:trPr>
+          <w:trHeight w:val="441"/>
+        </w:trPr>
+        <w:tc>
+          <w:tcPr>
+            <w:tcW w:w="1389" w:type="dxa"/>
+            <w:shd w:val="clear" w:color="auto" w:fill="F2F2F2" w:themeFill="background1" w:themeFillShade="F2"/>
+            <w:vAlign w:val="center"/>
+          </w:tcPr>
+          <w:p>
+            <w:pPr>
+              <w:pStyle w:val="Prrafodelista"/>
+              <w:ind w:left="0"/>
+              <w:rPr>
+                <w:rFonts w:ascii="Times New Roman" w:eastAsia="Times New Roman" w:hAnsi="Times New Roman" w:cs="Times New Roman"/>
+                <w:b/>
+                <w:sz w:val="20"/>
+                <w:szCs w:val="20"/>
+              </w:rPr>
+            </w:pPr>
+            <w:r>
+              <w:rPr>
+                <w:rFonts w:ascii="Times New Roman" w:eastAsia="Times New Roman" w:hAnsi="Times New Roman" w:cs="Times New Roman"/>
+                <w:b/>
+                <w:sz w:val="20"/>
+                <w:szCs w:val="20"/>
+              </w:rPr>
+              <w:t>Columna</w:t>
+            </w:r>
+          </w:p>
+        </w:tc>
+        <w:tc>
+          <w:tcPr>
+            <w:tcW w:w="1194" w:type="dxa"/>
+            <w:shd w:val="clear" w:color="auto" w:fill="F2F2F2" w:themeFill="background1" w:themeFillShade="F2"/>
+            <w:vAlign w:val="center"/>
+          </w:tcPr>
+          <w:p>
+            <w:pPr>
+              <w:pStyle w:val="Prrafodelista"/>
+              <w:ind w:left="0"/>
+              <w:rPr>
+                <w:rFonts w:ascii="Times New Roman" w:eastAsia="Times New Roman" w:hAnsi="Times New Roman" w:cs="Times New Roman"/>
+                <w:b/>
+                <w:sz w:val="20"/>
+                <w:szCs w:val="20"/>
+              </w:rPr>
+            </w:pPr>
+            <w:r>
+              <w:rPr>
+                <w:rFonts w:ascii="Times New Roman" w:eastAsia="Times New Roman" w:hAnsi="Times New Roman" w:cs="Times New Roman"/>
+                <w:b/>
+                <w:sz w:val="20"/>
+                <w:szCs w:val="20"/>
+              </w:rPr>
+              <w:t>Tipo de dato</w:t>
+            </w:r>
+          </w:p>
+        </w:tc>
+        <w:tc>
+          <w:tcPr>
+            <w:tcW w:w="2090" w:type="dxa"/>
+            <w:shd w:val="clear" w:color="auto" w:fill="F2F2F2" w:themeFill="background1" w:themeFillShade="F2"/>
+            <w:vAlign w:val="center"/>
+          </w:tcPr>
+          <w:p>
+            <w:pPr>
+              <w:pStyle w:val="Prrafodelista"/>
+              <w:ind w:left="0"/>
+              <w:rPr>
+                <w:rFonts w:ascii="Times New Roman" w:eastAsia="Times New Roman" w:hAnsi="Times New Roman" w:cs="Times New Roman"/>
+                <w:b/>
+                <w:sz w:val="20"/>
+                <w:szCs w:val="20"/>
+              </w:rPr>
+            </w:pPr>
+            <w:r>
+              <w:rPr>
+                <w:rFonts w:ascii="Times New Roman" w:eastAsia="Times New Roman" w:hAnsi="Times New Roman" w:cs="Times New Roman"/>
+                <w:b/>
+                <w:sz w:val="20"/>
+                <w:szCs w:val="20"/>
+              </w:rPr>
+              <w:t>Restricciones</w:t>
+            </w:r>
+          </w:p>
+        </w:tc>
+        <w:tc>
+          <w:tcPr>
+            <w:tcW w:w="3209" w:type="dxa"/>
+            <w:shd w:val="clear" w:color="auto" w:fill="F2F2F2" w:themeFill="background1" w:themeFillShade="F2"/>
+            <w:vAlign w:val="center"/>
+          </w:tcPr>
+          <w:p>
+            <w:pPr>
+              <w:pStyle w:val="Prrafodelista"/>
+              <w:ind w:left="0"/>
+              <w:rPr>
+                <w:rFonts w:ascii="Times New Roman" w:eastAsia="Times New Roman" w:hAnsi="Times New Roman" w:cs="Times New Roman"/>
+                <w:b/>
+                <w:sz w:val="20"/>
+                <w:szCs w:val="20"/>
+              </w:rPr>
+            </w:pPr>
+            <w:r>
+              <w:rPr>
+                <w:rFonts w:ascii="Times New Roman" w:eastAsia="Times New Roman" w:hAnsi="Times New Roman" w:cs="Times New Roman"/>
+                <w:b/>
+                <w:sz w:val="20"/>
+                <w:szCs w:val="20"/>
+              </w:rPr>
+              <w:t>Descripción</w:t>
+            </w:r>
+          </w:p>
+        </w:tc>
+      </w:tr>
+      <w:tr>
+        <w:trPr>
+          <w:trHeight w:val="533"/>
+        </w:trPr>
+        <w:tc>
+          <w:tcPr>
+            <w:tcW w:w="1389" w:type="dxa"/>
+            <w:vAlign w:val="center"/>
+          </w:tcPr>
+          <w:p>
+            <w:pPr>
+              <w:pStyle w:val="Prrafodelista"/>
+              <w:ind w:left="0"/>
+              <w:rPr>
+                <w:rFonts w:ascii="Times New Roman" w:eastAsia="Times New Roman" w:hAnsi="Times New Roman" w:cs="Times New Roman"/>
+                <w:bCs/>
+                <w:sz w:val="20"/>
+                <w:szCs w:val="20"/>
+              </w:rPr>
+            </w:pPr>
+            <w:proofErr w:type="spellStart"/>
+            <w:r>
+              <w:rPr>
+                <w:rFonts w:ascii="Times New Roman" w:eastAsia="Times New Roman" w:hAnsi="Times New Roman" w:cs="Times New Roman"/>
+                <w:bCs/>
+                <w:sz w:val="20"/>
+                <w:szCs w:val="20"/>
+              </w:rPr>
+              <w:t>admin</w:t>
+            </w:r>
+            <w:r>
+              <w:rPr>
+                <w:rFonts w:ascii="Times New Roman" w:eastAsia="Times New Roman" w:hAnsi="Times New Roman" w:cs="Times New Roman"/>
+                <w:bCs/>
+                <w:sz w:val="20"/>
+                <w:szCs w:val="20"/>
+              </w:rPr>
+              <w:t>_id</w:t>
+            </w:r>
+            <w:proofErr w:type="spellEnd"/>
+          </w:p>
+        </w:tc>
+        <w:tc>
+          <w:tcPr>
+            <w:tcW w:w="1194" w:type="dxa"/>
+            <w:vAlign w:val="center"/>
+          </w:tcPr>
+          <w:p>
+            <w:pPr>
+              <w:pStyle w:val="Prrafodelista"/>
+              <w:ind w:left="0"/>
+              <w:rPr>
+                <w:rFonts w:ascii="Times New Roman" w:eastAsia="Times New Roman" w:hAnsi="Times New Roman" w:cs="Times New Roman"/>
+                <w:bCs/>
+                <w:sz w:val="20"/>
+                <w:szCs w:val="20"/>
+              </w:rPr>
+            </w:pPr>
+            <w:r>
+              <w:rPr>
+                <w:rFonts w:ascii="Times New Roman" w:eastAsia="Times New Roman" w:hAnsi="Times New Roman" w:cs="Times New Roman"/>
+                <w:bCs/>
+                <w:sz w:val="20"/>
+                <w:szCs w:val="20"/>
+              </w:rPr>
+              <w:t>INT</w:t>
+            </w:r>
+          </w:p>
+        </w:tc>
+        <w:tc>
+          <w:tcPr>
+            <w:tcW w:w="2090" w:type="dxa"/>
+            <w:vAlign w:val="center"/>
+          </w:tcPr>
+          <w:p>
+            <w:pPr>
+              <w:pStyle w:val="Prrafodelista"/>
+              <w:ind w:left="0"/>
+              <w:rPr>
+                <w:rFonts w:ascii="Times New Roman" w:eastAsia="Times New Roman" w:hAnsi="Times New Roman" w:cs="Times New Roman"/>
+                <w:bCs/>
+                <w:sz w:val="20"/>
+                <w:szCs w:val="20"/>
+              </w:rPr>
+            </w:pPr>
+            <w:r>
+              <w:rPr>
+                <w:rFonts w:ascii="Times New Roman" w:eastAsia="Times New Roman" w:hAnsi="Times New Roman" w:cs="Times New Roman"/>
+                <w:bCs/>
+                <w:sz w:val="20"/>
+                <w:szCs w:val="20"/>
+              </w:rPr>
+              <w:t>PRIMARY KEY, AUTO_INCREMENT</w:t>
+            </w:r>
+          </w:p>
+        </w:tc>
+        <w:tc>
+          <w:tcPr>
+            <w:tcW w:w="3209" w:type="dxa"/>
+            <w:vAlign w:val="center"/>
+          </w:tcPr>
+          <w:p>
+            <w:pPr>
+              <w:pStyle w:val="Prrafodelista"/>
+              <w:ind w:left="0"/>
+              <w:rPr>
+                <w:rFonts w:ascii="Times New Roman" w:eastAsia="Times New Roman" w:hAnsi="Times New Roman" w:cs="Times New Roman"/>
+                <w:bCs/>
+                <w:sz w:val="20"/>
+                <w:szCs w:val="20"/>
+              </w:rPr>
+            </w:pPr>
+            <w:r>
+              <w:rPr>
+                <w:rFonts w:ascii="Times New Roman" w:eastAsia="Times New Roman" w:hAnsi="Times New Roman" w:cs="Times New Roman"/>
+                <w:bCs/>
+                <w:sz w:val="20"/>
+                <w:szCs w:val="20"/>
+              </w:rPr>
+              <w:t xml:space="preserve">Identificador único del </w:t>
+            </w:r>
+            <w:r>
+              <w:rPr>
+                <w:rFonts w:ascii="Times New Roman" w:eastAsia="Times New Roman" w:hAnsi="Times New Roman" w:cs="Times New Roman"/>
+                <w:bCs/>
+                <w:sz w:val="20"/>
+                <w:szCs w:val="20"/>
+              </w:rPr>
+              <w:t>paciente</w:t>
+            </w:r>
+          </w:p>
+        </w:tc>
+      </w:tr>
+      <w:tr>
+        <w:trPr>
+          <w:trHeight w:val="624"/>
+        </w:trPr>
+        <w:tc>
+          <w:tcPr>
+            <w:tcW w:w="1389" w:type="dxa"/>
+            <w:vAlign w:val="center"/>
+          </w:tcPr>
+          <w:p>
+            <w:pPr>
+              <w:pStyle w:val="Prrafodelista"/>
+              <w:ind w:left="0"/>
+              <w:rPr>
+                <w:rFonts w:ascii="Times New Roman" w:eastAsia="Times New Roman" w:hAnsi="Times New Roman" w:cs="Times New Roman"/>
+                <w:bCs/>
+                <w:sz w:val="20"/>
+                <w:szCs w:val="20"/>
+              </w:rPr>
+            </w:pPr>
+            <w:proofErr w:type="spellStart"/>
+            <w:r>
+              <w:rPr>
+                <w:rFonts w:ascii="Times New Roman" w:eastAsia="Times New Roman" w:hAnsi="Times New Roman" w:cs="Times New Roman"/>
+                <w:bCs/>
+                <w:sz w:val="20"/>
+                <w:szCs w:val="20"/>
+              </w:rPr>
+              <w:t>usuario_id</w:t>
+            </w:r>
+            <w:proofErr w:type="spellEnd"/>
+          </w:p>
+        </w:tc>
+        <w:tc>
+          <w:tcPr>
+            <w:tcW w:w="1194" w:type="dxa"/>
+            <w:vAlign w:val="center"/>
+          </w:tcPr>
+          <w:p>
+            <w:pPr>
+              <w:pStyle w:val="Prrafodelista"/>
+              <w:ind w:left="0"/>
+              <w:rPr>
+                <w:rFonts w:ascii="Times New Roman" w:eastAsia="Times New Roman" w:hAnsi="Times New Roman" w:cs="Times New Roman"/>
+                <w:bCs/>
+                <w:sz w:val="20"/>
+                <w:szCs w:val="20"/>
+              </w:rPr>
+            </w:pPr>
+            <w:r>
+              <w:rPr>
+                <w:rFonts w:ascii="Times New Roman" w:eastAsia="Times New Roman" w:hAnsi="Times New Roman" w:cs="Times New Roman"/>
+                <w:bCs/>
+                <w:sz w:val="20"/>
+                <w:szCs w:val="20"/>
+              </w:rPr>
+              <w:t>INT</w:t>
+            </w:r>
+          </w:p>
+        </w:tc>
+        <w:tc>
+          <w:tcPr>
+            <w:tcW w:w="2090" w:type="dxa"/>
+            <w:vAlign w:val="center"/>
+          </w:tcPr>
+          <w:p>
+            <w:pPr>
+              <w:pStyle w:val="Prrafodelista"/>
+              <w:ind w:left="0"/>
+              <w:rPr>
+                <w:rFonts w:ascii="Times New Roman" w:eastAsia="Times New Roman" w:hAnsi="Times New Roman" w:cs="Times New Roman"/>
+                <w:bCs/>
+                <w:sz w:val="20"/>
+                <w:szCs w:val="20"/>
+              </w:rPr>
+            </w:pPr>
+            <w:r>
+              <w:rPr>
+                <w:rFonts w:ascii="Times New Roman" w:eastAsia="Times New Roman" w:hAnsi="Times New Roman" w:cs="Times New Roman"/>
+                <w:bCs/>
+                <w:sz w:val="20"/>
+                <w:szCs w:val="20"/>
+              </w:rPr>
+              <w:t>FOREIGN KEY, NOT NULL</w:t>
+            </w:r>
+          </w:p>
+        </w:tc>
+        <w:tc>
+          <w:tcPr>
+            <w:tcW w:w="3209" w:type="dxa"/>
+            <w:vAlign w:val="center"/>
+          </w:tcPr>
+          <w:p>
+            <w:pPr>
+              <w:pStyle w:val="Prrafodelista"/>
+              <w:ind w:left="0"/>
+              <w:rPr>
+                <w:rFonts w:ascii="Times New Roman" w:eastAsia="Times New Roman" w:hAnsi="Times New Roman" w:cs="Times New Roman"/>
+                <w:bCs/>
+                <w:sz w:val="20"/>
+                <w:szCs w:val="20"/>
+              </w:rPr>
+            </w:pPr>
+            <w:r>
+              <w:rPr>
+                <w:rFonts w:ascii="Times New Roman" w:eastAsia="Times New Roman" w:hAnsi="Times New Roman" w:cs="Times New Roman"/>
+                <w:bCs/>
+                <w:sz w:val="20"/>
+                <w:szCs w:val="20"/>
+              </w:rPr>
+              <w:t xml:space="preserve">Clave foránea que relaciona a la tabla </w:t>
+            </w:r>
+            <w:r>
+              <w:rPr>
+                <w:rFonts w:ascii="Times New Roman" w:eastAsia="Times New Roman" w:hAnsi="Times New Roman" w:cs="Times New Roman"/>
+                <w:bCs/>
+                <w:i/>
+                <w:iCs/>
+                <w:sz w:val="20"/>
+                <w:szCs w:val="20"/>
+              </w:rPr>
+              <w:t>Paciente</w:t>
+            </w:r>
+            <w:r>
+              <w:rPr>
+                <w:rFonts w:ascii="Times New Roman" w:eastAsia="Times New Roman" w:hAnsi="Times New Roman" w:cs="Times New Roman"/>
+                <w:bCs/>
+                <w:sz w:val="20"/>
+                <w:szCs w:val="20"/>
+              </w:rPr>
+              <w:t xml:space="preserve"> y </w:t>
+            </w:r>
+            <w:r>
+              <w:rPr>
+                <w:rFonts w:ascii="Times New Roman" w:eastAsia="Times New Roman" w:hAnsi="Times New Roman" w:cs="Times New Roman"/>
+                <w:bCs/>
+                <w:i/>
+                <w:iCs/>
+                <w:sz w:val="20"/>
+                <w:szCs w:val="20"/>
+              </w:rPr>
+              <w:t>Usuario</w:t>
+            </w:r>
+          </w:p>
+        </w:tc>
+      </w:tr>
+      <w:tr>
+        <w:trPr>
+          <w:trHeight w:val="454"/>
+        </w:trPr>
+        <w:tc>
+          <w:tcPr>
+            <w:tcW w:w="1389" w:type="dxa"/>
+            <w:vAlign w:val="center"/>
+          </w:tcPr>
+          <w:p>
+            <w:pPr>
+              <w:pStyle w:val="Prrafodelista"/>
+              <w:ind w:left="0"/>
+              <w:rPr>
+                <w:rFonts w:ascii="Times New Roman" w:eastAsia="Times New Roman" w:hAnsi="Times New Roman" w:cs="Times New Roman"/>
+                <w:bCs/>
+                <w:sz w:val="20"/>
+                <w:szCs w:val="20"/>
+              </w:rPr>
+            </w:pPr>
+            <w:r>
+              <w:rPr>
+                <w:rFonts w:ascii="Times New Roman" w:eastAsia="Times New Roman" w:hAnsi="Times New Roman" w:cs="Times New Roman"/>
+                <w:bCs/>
+                <w:sz w:val="20"/>
+                <w:szCs w:val="20"/>
+              </w:rPr>
+              <w:t>nombre</w:t>
+            </w:r>
+          </w:p>
+        </w:tc>
+        <w:tc>
+          <w:tcPr>
+            <w:tcW w:w="1194" w:type="dxa"/>
+            <w:vAlign w:val="center"/>
+          </w:tcPr>
+          <w:p>
+            <w:pPr>
+              <w:pStyle w:val="Prrafodelista"/>
+              <w:ind w:left="0"/>
+              <w:rPr>
+                <w:rFonts w:ascii="Times New Roman" w:eastAsia="Times New Roman" w:hAnsi="Times New Roman" w:cs="Times New Roman"/>
+                <w:bCs/>
+                <w:sz w:val="20"/>
+                <w:szCs w:val="20"/>
+              </w:rPr>
+            </w:pPr>
+            <w:r>
+              <w:rPr>
+                <w:rFonts w:ascii="Times New Roman" w:eastAsia="Times New Roman" w:hAnsi="Times New Roman" w:cs="Times New Roman"/>
+                <w:bCs/>
+                <w:sz w:val="20"/>
+                <w:szCs w:val="20"/>
+              </w:rPr>
+              <w:t>VARCHAR</w:t>
+            </w:r>
+          </w:p>
+        </w:tc>
+        <w:tc>
+          <w:tcPr>
+            <w:tcW w:w="2090" w:type="dxa"/>
+            <w:vAlign w:val="center"/>
+          </w:tcPr>
+          <w:p>
+            <w:pPr>
+              <w:pStyle w:val="Prrafodelista"/>
+              <w:ind w:left="0"/>
+              <w:rPr>
+                <w:rFonts w:ascii="Times New Roman" w:eastAsia="Times New Roman" w:hAnsi="Times New Roman" w:cs="Times New Roman"/>
+                <w:bCs/>
+                <w:sz w:val="20"/>
+                <w:szCs w:val="20"/>
+              </w:rPr>
+            </w:pPr>
+            <w:r>
+              <w:rPr>
+                <w:rFonts w:ascii="Times New Roman" w:eastAsia="Times New Roman" w:hAnsi="Times New Roman" w:cs="Times New Roman"/>
+                <w:bCs/>
+                <w:sz w:val="20"/>
+                <w:szCs w:val="20"/>
+              </w:rPr>
+              <w:t>NOT NULL</w:t>
+            </w:r>
+          </w:p>
+        </w:tc>
+        <w:tc>
+          <w:tcPr>
+            <w:tcW w:w="3209" w:type="dxa"/>
+            <w:vAlign w:val="center"/>
+          </w:tcPr>
+          <w:p>
+            <w:pPr>
+              <w:pStyle w:val="Prrafodelista"/>
+              <w:ind w:left="0"/>
+              <w:rPr>
+                <w:rFonts w:ascii="Times New Roman" w:eastAsia="Times New Roman" w:hAnsi="Times New Roman" w:cs="Times New Roman"/>
+                <w:bCs/>
+                <w:sz w:val="20"/>
+                <w:szCs w:val="20"/>
+              </w:rPr>
+            </w:pPr>
+            <w:r>
+              <w:rPr>
+                <w:rFonts w:ascii="Times New Roman" w:eastAsia="Times New Roman" w:hAnsi="Times New Roman" w:cs="Times New Roman"/>
+                <w:bCs/>
+                <w:sz w:val="20"/>
+                <w:szCs w:val="20"/>
+              </w:rPr>
+              <w:t>Nombre del paciente</w:t>
+            </w:r>
+          </w:p>
+        </w:tc>
+      </w:tr>
+      <w:tr>
+        <w:trPr>
+          <w:trHeight w:val="454"/>
+        </w:trPr>
+        <w:tc>
+          <w:tcPr>
+            <w:tcW w:w="1389" w:type="dxa"/>
+            <w:vAlign w:val="center"/>
+          </w:tcPr>
+          <w:p>
+            <w:pPr>
+              <w:pStyle w:val="Prrafodelista"/>
+              <w:ind w:left="0"/>
+              <w:rPr>
+                <w:rFonts w:ascii="Times New Roman" w:eastAsia="Times New Roman" w:hAnsi="Times New Roman" w:cs="Times New Roman"/>
+                <w:bCs/>
+                <w:sz w:val="20"/>
+                <w:szCs w:val="20"/>
+              </w:rPr>
+            </w:pPr>
+            <w:proofErr w:type="spellStart"/>
+            <w:r>
+              <w:rPr>
+                <w:rFonts w:ascii="Times New Roman" w:eastAsia="Times New Roman" w:hAnsi="Times New Roman" w:cs="Times New Roman"/>
+                <w:bCs/>
+                <w:sz w:val="20"/>
+                <w:szCs w:val="20"/>
+              </w:rPr>
+              <w:t>apellidoP</w:t>
+            </w:r>
+            <w:proofErr w:type="spellEnd"/>
+          </w:p>
+        </w:tc>
+        <w:tc>
+          <w:tcPr>
+            <w:tcW w:w="1194" w:type="dxa"/>
+            <w:vAlign w:val="center"/>
+          </w:tcPr>
+          <w:p>
+            <w:pPr>
+              <w:pStyle w:val="Prrafodelista"/>
+              <w:ind w:left="0"/>
+              <w:rPr>
+                <w:rFonts w:ascii="Times New Roman" w:eastAsia="Times New Roman" w:hAnsi="Times New Roman" w:cs="Times New Roman"/>
+                <w:bCs/>
+                <w:sz w:val="20"/>
+                <w:szCs w:val="20"/>
+              </w:rPr>
+            </w:pPr>
+            <w:r>
+              <w:rPr>
+                <w:rFonts w:ascii="Times New Roman" w:eastAsia="Times New Roman" w:hAnsi="Times New Roman" w:cs="Times New Roman"/>
+                <w:bCs/>
+                <w:sz w:val="20"/>
+                <w:szCs w:val="20"/>
+              </w:rPr>
+              <w:t>VARCHAR</w:t>
+            </w:r>
+          </w:p>
+        </w:tc>
+        <w:tc>
+          <w:tcPr>
+            <w:tcW w:w="2090" w:type="dxa"/>
+            <w:vAlign w:val="center"/>
+          </w:tcPr>
+          <w:p>
+            <w:pPr>
+              <w:pStyle w:val="Prrafodelista"/>
+              <w:ind w:left="0"/>
+              <w:rPr>
+                <w:rFonts w:ascii="Times New Roman" w:eastAsia="Times New Roman" w:hAnsi="Times New Roman" w:cs="Times New Roman"/>
+                <w:bCs/>
+                <w:sz w:val="20"/>
+                <w:szCs w:val="20"/>
+              </w:rPr>
+            </w:pPr>
+            <w:r>
+              <w:rPr>
+                <w:rFonts w:ascii="Times New Roman" w:eastAsia="Times New Roman" w:hAnsi="Times New Roman" w:cs="Times New Roman"/>
+                <w:bCs/>
+                <w:sz w:val="20"/>
+                <w:szCs w:val="20"/>
+              </w:rPr>
+              <w:t>NOT NULL</w:t>
+            </w:r>
+          </w:p>
+        </w:tc>
+        <w:tc>
+          <w:tcPr>
+            <w:tcW w:w="3209" w:type="dxa"/>
+            <w:vAlign w:val="center"/>
+          </w:tcPr>
+          <w:p>
+            <w:pPr>
+              <w:pStyle w:val="Prrafodelista"/>
+              <w:ind w:left="0"/>
+              <w:rPr>
+                <w:rFonts w:ascii="Times New Roman" w:eastAsia="Times New Roman" w:hAnsi="Times New Roman" w:cs="Times New Roman"/>
+                <w:bCs/>
+                <w:sz w:val="20"/>
+                <w:szCs w:val="20"/>
+              </w:rPr>
+            </w:pPr>
+            <w:r>
+              <w:rPr>
+                <w:rFonts w:ascii="Times New Roman" w:eastAsia="Times New Roman" w:hAnsi="Times New Roman" w:cs="Times New Roman"/>
+                <w:bCs/>
+                <w:sz w:val="20"/>
+                <w:szCs w:val="20"/>
+              </w:rPr>
+              <w:t>Apellido paterno del paciente</w:t>
+            </w:r>
+          </w:p>
+        </w:tc>
+      </w:tr>
+      <w:tr>
+        <w:trPr>
+          <w:trHeight w:val="454"/>
+        </w:trPr>
+        <w:tc>
+          <w:tcPr>
+            <w:tcW w:w="1389" w:type="dxa"/>
+            <w:vAlign w:val="center"/>
+          </w:tcPr>
+          <w:p>
+            <w:pPr>
+              <w:pStyle w:val="Prrafodelista"/>
+              <w:ind w:left="0"/>
+              <w:rPr>
+                <w:rFonts w:ascii="Times New Roman" w:eastAsia="Times New Roman" w:hAnsi="Times New Roman" w:cs="Times New Roman"/>
+                <w:bCs/>
+                <w:sz w:val="20"/>
+                <w:szCs w:val="20"/>
+              </w:rPr>
+            </w:pPr>
+            <w:proofErr w:type="spellStart"/>
+            <w:r>
+              <w:rPr>
+                <w:rFonts w:ascii="Times New Roman" w:eastAsia="Times New Roman" w:hAnsi="Times New Roman" w:cs="Times New Roman"/>
+                <w:bCs/>
+                <w:sz w:val="20"/>
+                <w:szCs w:val="20"/>
+              </w:rPr>
+              <w:t>apellidoM</w:t>
+            </w:r>
+            <w:proofErr w:type="spellEnd"/>
+          </w:p>
+        </w:tc>
+        <w:tc>
+          <w:tcPr>
+            <w:tcW w:w="1194" w:type="dxa"/>
+            <w:vAlign w:val="center"/>
+          </w:tcPr>
+          <w:p>
+            <w:pPr>
+              <w:pStyle w:val="Prrafodelista"/>
+              <w:ind w:left="0"/>
+              <w:rPr>
+                <w:rFonts w:ascii="Times New Roman" w:eastAsia="Times New Roman" w:hAnsi="Times New Roman" w:cs="Times New Roman"/>
+                <w:bCs/>
+                <w:sz w:val="20"/>
+                <w:szCs w:val="20"/>
+              </w:rPr>
+            </w:pPr>
+            <w:r>
+              <w:rPr>
+                <w:rFonts w:ascii="Times New Roman" w:eastAsia="Times New Roman" w:hAnsi="Times New Roman" w:cs="Times New Roman"/>
+                <w:bCs/>
+                <w:sz w:val="20"/>
+                <w:szCs w:val="20"/>
+              </w:rPr>
+              <w:t>VARCHAR</w:t>
+            </w:r>
+          </w:p>
+        </w:tc>
+        <w:tc>
+          <w:tcPr>
+            <w:tcW w:w="2090" w:type="dxa"/>
+            <w:vAlign w:val="center"/>
+          </w:tcPr>
+          <w:p>
+            <w:pPr>
+              <w:pStyle w:val="Prrafodelista"/>
+              <w:ind w:left="0"/>
+              <w:rPr>
+                <w:rFonts w:ascii="Times New Roman" w:eastAsia="Times New Roman" w:hAnsi="Times New Roman" w:cs="Times New Roman"/>
+                <w:bCs/>
+                <w:sz w:val="20"/>
+                <w:szCs w:val="20"/>
+              </w:rPr>
+            </w:pPr>
+            <w:r>
+              <w:rPr>
+                <w:rFonts w:ascii="Times New Roman" w:eastAsia="Times New Roman" w:hAnsi="Times New Roman" w:cs="Times New Roman"/>
+                <w:bCs/>
+                <w:sz w:val="20"/>
+                <w:szCs w:val="20"/>
+              </w:rPr>
+              <w:t>NOT NULL</w:t>
+            </w:r>
+          </w:p>
+        </w:tc>
+        <w:tc>
+          <w:tcPr>
+            <w:tcW w:w="3209" w:type="dxa"/>
+            <w:vAlign w:val="center"/>
+          </w:tcPr>
+          <w:p>
+            <w:pPr>
+              <w:pStyle w:val="Prrafodelista"/>
+              <w:ind w:left="0"/>
+              <w:rPr>
+                <w:rFonts w:ascii="Times New Roman" w:eastAsia="Times New Roman" w:hAnsi="Times New Roman" w:cs="Times New Roman"/>
+                <w:bCs/>
+                <w:sz w:val="20"/>
+                <w:szCs w:val="20"/>
+              </w:rPr>
+            </w:pPr>
+            <w:r>
+              <w:rPr>
+                <w:rFonts w:ascii="Times New Roman" w:eastAsia="Times New Roman" w:hAnsi="Times New Roman" w:cs="Times New Roman"/>
+                <w:bCs/>
+                <w:sz w:val="20"/>
+                <w:szCs w:val="20"/>
+              </w:rPr>
+              <w:t>Apellido materno del paciente</w:t>
+            </w:r>
+          </w:p>
+        </w:tc>
+      </w:tr>
+      <w:tr>
+        <w:trPr>
+          <w:trHeight w:val="454"/>
+        </w:trPr>
+        <w:tc>
+          <w:tcPr>
+            <w:tcW w:w="1389" w:type="dxa"/>
+            <w:vAlign w:val="center"/>
+          </w:tcPr>
+          <w:p>
+            <w:pPr>
+              <w:pStyle w:val="Prrafodelista"/>
+              <w:ind w:left="0"/>
+              <w:rPr>
+                <w:rFonts w:ascii="Times New Roman" w:eastAsia="Times New Roman" w:hAnsi="Times New Roman" w:cs="Times New Roman"/>
+                <w:bCs/>
+                <w:sz w:val="20"/>
+                <w:szCs w:val="20"/>
+              </w:rPr>
+            </w:pPr>
+            <w:proofErr w:type="spellStart"/>
+            <w:r>
+              <w:rPr>
+                <w:rFonts w:ascii="Times New Roman" w:eastAsia="Times New Roman" w:hAnsi="Times New Roman" w:cs="Times New Roman"/>
+                <w:bCs/>
+                <w:sz w:val="20"/>
+                <w:szCs w:val="20"/>
+              </w:rPr>
+              <w:t>dni</w:t>
+            </w:r>
+            <w:proofErr w:type="spellEnd"/>
+          </w:p>
+        </w:tc>
+        <w:tc>
+          <w:tcPr>
+            <w:tcW w:w="1194" w:type="dxa"/>
+            <w:vAlign w:val="center"/>
+          </w:tcPr>
+          <w:p>
+            <w:pPr>
+              <w:pStyle w:val="Prrafodelista"/>
+              <w:ind w:left="0"/>
+              <w:rPr>
+                <w:rFonts w:ascii="Times New Roman" w:eastAsia="Times New Roman" w:hAnsi="Times New Roman" w:cs="Times New Roman"/>
+                <w:bCs/>
+                <w:sz w:val="20"/>
+                <w:szCs w:val="20"/>
+              </w:rPr>
+            </w:pPr>
+            <w:r>
+              <w:rPr>
+                <w:rFonts w:ascii="Times New Roman" w:eastAsia="Times New Roman" w:hAnsi="Times New Roman" w:cs="Times New Roman"/>
+                <w:bCs/>
+                <w:sz w:val="20"/>
+                <w:szCs w:val="20"/>
+              </w:rPr>
+              <w:t>VARCHAR</w:t>
+            </w:r>
+          </w:p>
+        </w:tc>
+        <w:tc>
+          <w:tcPr>
+            <w:tcW w:w="2090" w:type="dxa"/>
+            <w:vAlign w:val="center"/>
+          </w:tcPr>
+          <w:p>
+            <w:pPr>
+              <w:pStyle w:val="Prrafodelista"/>
+              <w:ind w:left="0"/>
+              <w:rPr>
+                <w:rFonts w:ascii="Times New Roman" w:eastAsia="Times New Roman" w:hAnsi="Times New Roman" w:cs="Times New Roman"/>
+                <w:bCs/>
+                <w:sz w:val="20"/>
+                <w:szCs w:val="20"/>
+              </w:rPr>
+            </w:pPr>
+            <w:r>
+              <w:rPr>
+                <w:rFonts w:ascii="Times New Roman" w:eastAsia="Times New Roman" w:hAnsi="Times New Roman" w:cs="Times New Roman"/>
+                <w:bCs/>
+                <w:sz w:val="20"/>
+                <w:szCs w:val="20"/>
+              </w:rPr>
+              <w:t>UNIQUE, NOT NULL</w:t>
+            </w:r>
+          </w:p>
+        </w:tc>
+        <w:tc>
+          <w:tcPr>
+            <w:tcW w:w="3209" w:type="dxa"/>
+            <w:vAlign w:val="center"/>
+          </w:tcPr>
+          <w:p>
+            <w:pPr>
+              <w:pStyle w:val="Prrafodelista"/>
+              <w:ind w:left="0"/>
+              <w:rPr>
+                <w:rFonts w:ascii="Times New Roman" w:eastAsia="Times New Roman" w:hAnsi="Times New Roman" w:cs="Times New Roman"/>
+                <w:bCs/>
+                <w:sz w:val="20"/>
+                <w:szCs w:val="20"/>
+              </w:rPr>
+            </w:pPr>
+            <w:r>
+              <w:rPr>
+                <w:rFonts w:ascii="Times New Roman" w:eastAsia="Times New Roman" w:hAnsi="Times New Roman" w:cs="Times New Roman"/>
+                <w:bCs/>
+                <w:sz w:val="20"/>
+                <w:szCs w:val="20"/>
+              </w:rPr>
+              <w:t>D</w:t>
+            </w:r>
+            <w:r>
+              <w:rPr>
+                <w:rFonts w:ascii="Times New Roman" w:eastAsia="Times New Roman" w:hAnsi="Times New Roman" w:cs="Times New Roman"/>
+                <w:bCs/>
+                <w:sz w:val="20"/>
+                <w:szCs w:val="20"/>
+              </w:rPr>
+              <w:t>ocumento de identidad del paciente</w:t>
+            </w:r>
+          </w:p>
+        </w:tc>
+      </w:tr>
+      <w:tr>
+        <w:trPr>
+          <w:trHeight w:val="624"/>
+        </w:trPr>
+        <w:tc>
+          <w:tcPr>
+            <w:tcW w:w="1389" w:type="dxa"/>
+            <w:vAlign w:val="center"/>
+          </w:tcPr>
+          <w:p>
+            <w:pPr>
+              <w:pStyle w:val="Prrafodelista"/>
+              <w:ind w:left="0"/>
+              <w:rPr>
+                <w:rFonts w:ascii="Times New Roman" w:eastAsia="Times New Roman" w:hAnsi="Times New Roman" w:cs="Times New Roman"/>
+                <w:bCs/>
+                <w:sz w:val="20"/>
+                <w:szCs w:val="20"/>
+              </w:rPr>
+            </w:pPr>
+            <w:r>
+              <w:rPr>
+                <w:rFonts w:ascii="Times New Roman" w:eastAsia="Times New Roman" w:hAnsi="Times New Roman" w:cs="Times New Roman"/>
+                <w:bCs/>
+                <w:sz w:val="20"/>
+                <w:szCs w:val="20"/>
+              </w:rPr>
+              <w:t>foto</w:t>
+            </w:r>
+          </w:p>
+        </w:tc>
+        <w:tc>
+          <w:tcPr>
+            <w:tcW w:w="1194" w:type="dxa"/>
+            <w:vAlign w:val="center"/>
+          </w:tcPr>
+          <w:p>
+            <w:pPr>
+              <w:pStyle w:val="Prrafodelista"/>
+              <w:ind w:left="0"/>
+              <w:rPr>
+                <w:rFonts w:ascii="Times New Roman" w:eastAsia="Times New Roman" w:hAnsi="Times New Roman" w:cs="Times New Roman"/>
+                <w:bCs/>
+                <w:sz w:val="20"/>
+                <w:szCs w:val="20"/>
+              </w:rPr>
+            </w:pPr>
+            <w:r>
+              <w:rPr>
+                <w:rFonts w:ascii="Times New Roman" w:eastAsia="Times New Roman" w:hAnsi="Times New Roman" w:cs="Times New Roman"/>
+                <w:bCs/>
+                <w:sz w:val="20"/>
+                <w:szCs w:val="20"/>
+              </w:rPr>
+              <w:t>VARCHAR</w:t>
+            </w:r>
+          </w:p>
+        </w:tc>
+        <w:tc>
+          <w:tcPr>
+            <w:tcW w:w="2090" w:type="dxa"/>
+            <w:vAlign w:val="center"/>
+          </w:tcPr>
+          <w:p>
+            <w:pPr>
+              <w:pStyle w:val="Prrafodelista"/>
+              <w:ind w:left="0"/>
+              <w:rPr>
+                <w:rFonts w:ascii="Times New Roman" w:eastAsia="Times New Roman" w:hAnsi="Times New Roman" w:cs="Times New Roman"/>
+                <w:bCs/>
+                <w:sz w:val="20"/>
+                <w:szCs w:val="20"/>
+              </w:rPr>
+            </w:pPr>
+            <w:r>
+              <w:rPr>
+                <w:rFonts w:ascii="Times New Roman" w:eastAsia="Times New Roman" w:hAnsi="Times New Roman" w:cs="Times New Roman"/>
+                <w:bCs/>
+                <w:sz w:val="20"/>
+                <w:szCs w:val="20"/>
+              </w:rPr>
+              <w:t xml:space="preserve">DEFAULT </w:t>
+            </w:r>
+            <w:proofErr w:type="spellStart"/>
+            <w:r>
+              <w:rPr>
+                <w:rFonts w:ascii="Times New Roman" w:eastAsia="Times New Roman" w:hAnsi="Times New Roman" w:cs="Times New Roman"/>
+                <w:bCs/>
+                <w:sz w:val="20"/>
+                <w:szCs w:val="20"/>
+              </w:rPr>
+              <w:t>url_img_perfil</w:t>
+            </w:r>
+            <w:proofErr w:type="spellEnd"/>
+          </w:p>
+        </w:tc>
+        <w:tc>
+          <w:tcPr>
+            <w:tcW w:w="3209" w:type="dxa"/>
+            <w:vAlign w:val="center"/>
+          </w:tcPr>
+          <w:p>
+            <w:pPr>
+              <w:pStyle w:val="Prrafodelista"/>
+              <w:ind w:left="0"/>
+              <w:rPr>
+                <w:rFonts w:ascii="Times New Roman" w:eastAsia="Times New Roman" w:hAnsi="Times New Roman" w:cs="Times New Roman"/>
+                <w:bCs/>
+                <w:sz w:val="20"/>
+                <w:szCs w:val="20"/>
+              </w:rPr>
+            </w:pPr>
+            <w:r>
+              <w:rPr>
+                <w:rFonts w:ascii="Times New Roman" w:eastAsia="Times New Roman" w:hAnsi="Times New Roman" w:cs="Times New Roman"/>
+                <w:bCs/>
+                <w:sz w:val="20"/>
+                <w:szCs w:val="20"/>
+              </w:rPr>
+              <w:t xml:space="preserve">Dirección </w:t>
+            </w:r>
+            <w:proofErr w:type="spellStart"/>
+            <w:r>
+              <w:rPr>
+                <w:rFonts w:ascii="Times New Roman" w:eastAsia="Times New Roman" w:hAnsi="Times New Roman" w:cs="Times New Roman"/>
+                <w:bCs/>
+                <w:sz w:val="20"/>
+                <w:szCs w:val="20"/>
+              </w:rPr>
+              <w:t>url</w:t>
+            </w:r>
+            <w:proofErr w:type="spellEnd"/>
+            <w:r>
+              <w:rPr>
+                <w:rFonts w:ascii="Times New Roman" w:eastAsia="Times New Roman" w:hAnsi="Times New Roman" w:cs="Times New Roman"/>
+                <w:bCs/>
+                <w:sz w:val="20"/>
+                <w:szCs w:val="20"/>
+              </w:rPr>
+              <w:t xml:space="preserve"> a la foto del paciente, tiene valor predeterminado</w:t>
+            </w:r>
+          </w:p>
+        </w:tc>
+      </w:tr>
+      <w:tr>
+        <w:trPr>
+          <w:trHeight w:val="794"/>
+        </w:trPr>
+        <w:tc>
+          <w:tcPr>
+            <w:tcW w:w="1389" w:type="dxa"/>
+            <w:vAlign w:val="center"/>
+          </w:tcPr>
+          <w:p>
+            <w:pPr>
+              <w:pStyle w:val="Prrafodelista"/>
+              <w:ind w:left="0"/>
+              <w:rPr>
+                <w:rFonts w:ascii="Times New Roman" w:eastAsia="Times New Roman" w:hAnsi="Times New Roman" w:cs="Times New Roman"/>
+                <w:bCs/>
+                <w:sz w:val="20"/>
+                <w:szCs w:val="20"/>
+              </w:rPr>
+            </w:pPr>
+            <w:r>
+              <w:rPr>
+                <w:rFonts w:ascii="Times New Roman" w:eastAsia="Times New Roman" w:hAnsi="Times New Roman" w:cs="Times New Roman"/>
+                <w:bCs/>
+                <w:sz w:val="20"/>
+                <w:szCs w:val="20"/>
+              </w:rPr>
+              <w:t>genero</w:t>
+            </w:r>
+          </w:p>
+        </w:tc>
+        <w:tc>
+          <w:tcPr>
+            <w:tcW w:w="1194" w:type="dxa"/>
+            <w:vAlign w:val="center"/>
+          </w:tcPr>
+          <w:p>
+            <w:pPr>
+              <w:pStyle w:val="Prrafodelista"/>
+              <w:ind w:left="0"/>
+              <w:rPr>
+                <w:rFonts w:ascii="Times New Roman" w:eastAsia="Times New Roman" w:hAnsi="Times New Roman" w:cs="Times New Roman"/>
+                <w:bCs/>
+                <w:sz w:val="20"/>
+                <w:szCs w:val="20"/>
+              </w:rPr>
+            </w:pPr>
+            <w:r>
+              <w:rPr>
+                <w:rFonts w:ascii="Times New Roman" w:eastAsia="Times New Roman" w:hAnsi="Times New Roman" w:cs="Times New Roman"/>
+                <w:bCs/>
+                <w:sz w:val="20"/>
+                <w:szCs w:val="20"/>
+              </w:rPr>
+              <w:t>ENUM</w:t>
+            </w:r>
+          </w:p>
+        </w:tc>
+        <w:tc>
+          <w:tcPr>
+            <w:tcW w:w="2090" w:type="dxa"/>
+            <w:vAlign w:val="center"/>
+          </w:tcPr>
+          <w:p>
+            <w:pPr>
+              <w:pStyle w:val="Prrafodelista"/>
+              <w:ind w:left="0"/>
+              <w:rPr>
+                <w:rFonts w:ascii="Times New Roman" w:eastAsia="Times New Roman" w:hAnsi="Times New Roman" w:cs="Times New Roman"/>
+                <w:bCs/>
+                <w:sz w:val="20"/>
+                <w:szCs w:val="20"/>
+              </w:rPr>
+            </w:pPr>
+            <w:r>
+              <w:rPr>
+                <w:rFonts w:ascii="Times New Roman" w:eastAsia="Times New Roman" w:hAnsi="Times New Roman" w:cs="Times New Roman"/>
+                <w:bCs/>
+                <w:sz w:val="20"/>
+                <w:szCs w:val="20"/>
+              </w:rPr>
+              <w:t>NOT NULL</w:t>
+            </w:r>
+          </w:p>
+        </w:tc>
+        <w:tc>
+          <w:tcPr>
+            <w:tcW w:w="3209" w:type="dxa"/>
+            <w:vAlign w:val="center"/>
+          </w:tcPr>
+          <w:p>
+            <w:pPr>
+              <w:pStyle w:val="Prrafodelista"/>
+              <w:ind w:left="0"/>
+              <w:rPr>
+                <w:rFonts w:ascii="Times New Roman" w:eastAsia="Times New Roman" w:hAnsi="Times New Roman" w:cs="Times New Roman"/>
+                <w:bCs/>
+                <w:sz w:val="20"/>
+                <w:szCs w:val="20"/>
+              </w:rPr>
+            </w:pPr>
+            <w:r>
+              <w:rPr>
+                <w:rFonts w:ascii="Times New Roman" w:eastAsia="Times New Roman" w:hAnsi="Times New Roman" w:cs="Times New Roman"/>
+                <w:bCs/>
+                <w:sz w:val="20"/>
+                <w:szCs w:val="20"/>
+              </w:rPr>
+              <w:t>Género que identifica al paciente, puede ser: masculino, femenino</w:t>
+            </w:r>
+            <w:r>
+              <w:rPr>
+                <w:rFonts w:ascii="Times New Roman" w:eastAsia="Times New Roman" w:hAnsi="Times New Roman" w:cs="Times New Roman"/>
+                <w:bCs/>
+                <w:sz w:val="20"/>
+                <w:szCs w:val="20"/>
+              </w:rPr>
+              <w:t xml:space="preserve"> o</w:t>
+            </w:r>
+            <w:r>
+              <w:rPr>
+                <w:rFonts w:ascii="Times New Roman" w:eastAsia="Times New Roman" w:hAnsi="Times New Roman" w:cs="Times New Roman"/>
+                <w:bCs/>
+                <w:sz w:val="20"/>
+                <w:szCs w:val="20"/>
+              </w:rPr>
+              <w:t xml:space="preserve"> no binario</w:t>
+            </w:r>
+          </w:p>
+        </w:tc>
+      </w:tr>
+    </w:tbl>
+    <w:p>
+      <w:pPr>
+        <w:pStyle w:val="Prrafodelista"/>
+        <w:spacing w:line="360" w:lineRule="auto"/>
+        <w:ind w:left="1134"/>
+        <w:rPr>
+          <w:rFonts w:ascii="Times New Roman" w:eastAsia="Times New Roman" w:hAnsi="Times New Roman" w:cs="Times New Roman"/>
+          <w:b/>
+          <w:sz w:val="24"/>
+          <w:szCs w:val="24"/>
+        </w:rPr>
+      </w:pPr>
+    </w:p>
+    <w:p>
+      <w:pPr>
+        <w:pStyle w:val="Prrafodelista"/>
+        <w:numPr>
+          <w:ilvl w:val="1"/>
+          <w:numId w:val="1"/>
+        </w:numPr>
+        <w:spacing w:line="360" w:lineRule="auto"/>
+        <w:ind w:left="1134"/>
+        <w:rPr>
+          <w:rFonts w:ascii="Times New Roman" w:eastAsia="Times New Roman" w:hAnsi="Times New Roman" w:cs="Times New Roman"/>
+          <w:b/>
+          <w:sz w:val="24"/>
+          <w:szCs w:val="24"/>
+        </w:rPr>
+      </w:pPr>
+      <w:r>
+        <w:rPr>
+          <w:rFonts w:ascii="Times New Roman" w:eastAsia="Times New Roman" w:hAnsi="Times New Roman" w:cs="Times New Roman"/>
+          <w:b/>
+          <w:sz w:val="24"/>
+          <w:szCs w:val="24"/>
+        </w:rPr>
+        <w:t>Tabla Psicólogo</w:t>
+      </w:r>
+    </w:p>
+    <w:tbl>
+      <w:tblPr>
+        <w:tblStyle w:val="Tablaconcuadrcula"/>
+        <w:tblW w:w="0" w:type="auto"/>
+        <w:tblInd w:w="1134" w:type="dxa"/>
+        <w:tblLook w:val="04A0" w:firstRow="1" w:lastRow="0" w:firstColumn="1" w:lastColumn="0" w:noHBand="0" w:noVBand="1"/>
+      </w:tblPr>
+      <w:tblGrid>
+        <w:gridCol w:w="1483"/>
+        <w:gridCol w:w="1194"/>
+        <w:gridCol w:w="2088"/>
+        <w:gridCol w:w="3117"/>
+      </w:tblGrid>
+      <w:tr>
+        <w:trPr>
+          <w:trHeight w:val="441"/>
+        </w:trPr>
+        <w:tc>
+          <w:tcPr>
+            <w:tcW w:w="1389" w:type="dxa"/>
+            <w:shd w:val="clear" w:color="auto" w:fill="F2F2F2" w:themeFill="background1" w:themeFillShade="F2"/>
+            <w:vAlign w:val="center"/>
+          </w:tcPr>
+          <w:p>
+            <w:pPr>
+              <w:pStyle w:val="Prrafodelista"/>
+              <w:ind w:left="0"/>
+              <w:rPr>
+                <w:rFonts w:ascii="Times New Roman" w:eastAsia="Times New Roman" w:hAnsi="Times New Roman" w:cs="Times New Roman"/>
+                <w:b/>
+                <w:sz w:val="20"/>
+                <w:szCs w:val="20"/>
+              </w:rPr>
+            </w:pPr>
+            <w:r>
+              <w:rPr>
+                <w:rFonts w:ascii="Times New Roman" w:eastAsia="Times New Roman" w:hAnsi="Times New Roman" w:cs="Times New Roman"/>
+                <w:b/>
+                <w:sz w:val="20"/>
+                <w:szCs w:val="20"/>
+              </w:rPr>
+              <w:t>Columna</w:t>
+            </w:r>
+          </w:p>
+        </w:tc>
+        <w:tc>
+          <w:tcPr>
+            <w:tcW w:w="1194" w:type="dxa"/>
+            <w:shd w:val="clear" w:color="auto" w:fill="F2F2F2" w:themeFill="background1" w:themeFillShade="F2"/>
+            <w:vAlign w:val="center"/>
+          </w:tcPr>
+          <w:p>
+            <w:pPr>
+              <w:pStyle w:val="Prrafodelista"/>
+              <w:ind w:left="0"/>
+              <w:rPr>
+                <w:rFonts w:ascii="Times New Roman" w:eastAsia="Times New Roman" w:hAnsi="Times New Roman" w:cs="Times New Roman"/>
+                <w:b/>
+                <w:sz w:val="20"/>
+                <w:szCs w:val="20"/>
+              </w:rPr>
+            </w:pPr>
+            <w:r>
+              <w:rPr>
+                <w:rFonts w:ascii="Times New Roman" w:eastAsia="Times New Roman" w:hAnsi="Times New Roman" w:cs="Times New Roman"/>
+                <w:b/>
+                <w:sz w:val="20"/>
+                <w:szCs w:val="20"/>
+              </w:rPr>
+              <w:t>Tipo de dato</w:t>
+            </w:r>
+          </w:p>
+        </w:tc>
+        <w:tc>
+          <w:tcPr>
+            <w:tcW w:w="2090" w:type="dxa"/>
+            <w:shd w:val="clear" w:color="auto" w:fill="F2F2F2" w:themeFill="background1" w:themeFillShade="F2"/>
+            <w:vAlign w:val="center"/>
+          </w:tcPr>
+          <w:p>
+            <w:pPr>
+              <w:pStyle w:val="Prrafodelista"/>
+              <w:ind w:left="0"/>
+              <w:rPr>
+                <w:rFonts w:ascii="Times New Roman" w:eastAsia="Times New Roman" w:hAnsi="Times New Roman" w:cs="Times New Roman"/>
+                <w:b/>
+                <w:sz w:val="20"/>
+                <w:szCs w:val="20"/>
+              </w:rPr>
+            </w:pPr>
+            <w:r>
+              <w:rPr>
+                <w:rFonts w:ascii="Times New Roman" w:eastAsia="Times New Roman" w:hAnsi="Times New Roman" w:cs="Times New Roman"/>
+                <w:b/>
+                <w:sz w:val="20"/>
+                <w:szCs w:val="20"/>
+              </w:rPr>
+              <w:t>Restricciones</w:t>
+            </w:r>
+          </w:p>
+        </w:tc>
+        <w:tc>
+          <w:tcPr>
+            <w:tcW w:w="3209" w:type="dxa"/>
+            <w:shd w:val="clear" w:color="auto" w:fill="F2F2F2" w:themeFill="background1" w:themeFillShade="F2"/>
+            <w:vAlign w:val="center"/>
+          </w:tcPr>
+          <w:p>
+            <w:pPr>
+              <w:pStyle w:val="Prrafodelista"/>
+              <w:ind w:left="0"/>
+              <w:rPr>
+                <w:rFonts w:ascii="Times New Roman" w:eastAsia="Times New Roman" w:hAnsi="Times New Roman" w:cs="Times New Roman"/>
+                <w:b/>
+                <w:sz w:val="20"/>
+                <w:szCs w:val="20"/>
+              </w:rPr>
+            </w:pPr>
+            <w:r>
+              <w:rPr>
+                <w:rFonts w:ascii="Times New Roman" w:eastAsia="Times New Roman" w:hAnsi="Times New Roman" w:cs="Times New Roman"/>
+                <w:b/>
+                <w:sz w:val="20"/>
+                <w:szCs w:val="20"/>
+              </w:rPr>
+              <w:t>Descripción</w:t>
+            </w:r>
+          </w:p>
+        </w:tc>
+      </w:tr>
+      <w:tr>
+        <w:trPr>
+          <w:trHeight w:val="533"/>
+        </w:trPr>
+        <w:tc>
+          <w:tcPr>
+            <w:tcW w:w="1389" w:type="dxa"/>
+            <w:vAlign w:val="center"/>
+          </w:tcPr>
+          <w:p>
+            <w:pPr>
+              <w:pStyle w:val="Prrafodelista"/>
+              <w:ind w:left="0"/>
+              <w:rPr>
+                <w:rFonts w:ascii="Times New Roman" w:eastAsia="Times New Roman" w:hAnsi="Times New Roman" w:cs="Times New Roman"/>
+                <w:bCs/>
+                <w:sz w:val="20"/>
+                <w:szCs w:val="20"/>
+              </w:rPr>
+            </w:pPr>
+            <w:proofErr w:type="spellStart"/>
+            <w:r>
+              <w:rPr>
+                <w:rFonts w:ascii="Times New Roman" w:eastAsia="Times New Roman" w:hAnsi="Times New Roman" w:cs="Times New Roman"/>
+                <w:bCs/>
+                <w:sz w:val="20"/>
+                <w:szCs w:val="20"/>
+              </w:rPr>
+              <w:t>psicologo</w:t>
+            </w:r>
+            <w:r>
+              <w:rPr>
+                <w:rFonts w:ascii="Times New Roman" w:eastAsia="Times New Roman" w:hAnsi="Times New Roman" w:cs="Times New Roman"/>
+                <w:bCs/>
+                <w:sz w:val="20"/>
+                <w:szCs w:val="20"/>
+              </w:rPr>
+              <w:t>_id</w:t>
+            </w:r>
+            <w:proofErr w:type="spellEnd"/>
+          </w:p>
+        </w:tc>
+        <w:tc>
+          <w:tcPr>
+            <w:tcW w:w="1194" w:type="dxa"/>
+            <w:vAlign w:val="center"/>
+          </w:tcPr>
+          <w:p>
+            <w:pPr>
+              <w:pStyle w:val="Prrafodelista"/>
+              <w:ind w:left="0"/>
+              <w:rPr>
+                <w:rFonts w:ascii="Times New Roman" w:eastAsia="Times New Roman" w:hAnsi="Times New Roman" w:cs="Times New Roman"/>
+                <w:bCs/>
+                <w:sz w:val="20"/>
+                <w:szCs w:val="20"/>
+              </w:rPr>
+            </w:pPr>
+            <w:r>
+              <w:rPr>
+                <w:rFonts w:ascii="Times New Roman" w:eastAsia="Times New Roman" w:hAnsi="Times New Roman" w:cs="Times New Roman"/>
+                <w:bCs/>
+                <w:sz w:val="20"/>
+                <w:szCs w:val="20"/>
+              </w:rPr>
+              <w:t>INT</w:t>
+            </w:r>
+          </w:p>
+        </w:tc>
+        <w:tc>
+          <w:tcPr>
+            <w:tcW w:w="2090" w:type="dxa"/>
+            <w:vAlign w:val="center"/>
+          </w:tcPr>
+          <w:p>
+            <w:pPr>
+              <w:pStyle w:val="Prrafodelista"/>
+              <w:ind w:left="0"/>
+              <w:rPr>
+                <w:rFonts w:ascii="Times New Roman" w:eastAsia="Times New Roman" w:hAnsi="Times New Roman" w:cs="Times New Roman"/>
+                <w:bCs/>
+                <w:sz w:val="20"/>
+                <w:szCs w:val="20"/>
+              </w:rPr>
+            </w:pPr>
+            <w:r>
+              <w:rPr>
+                <w:rFonts w:ascii="Times New Roman" w:eastAsia="Times New Roman" w:hAnsi="Times New Roman" w:cs="Times New Roman"/>
+                <w:bCs/>
+                <w:sz w:val="20"/>
+                <w:szCs w:val="20"/>
+              </w:rPr>
+              <w:t>PRIMARY KEY, AUTO_INCREMENT</w:t>
+            </w:r>
+          </w:p>
+        </w:tc>
+        <w:tc>
+          <w:tcPr>
+            <w:tcW w:w="3209" w:type="dxa"/>
+            <w:vAlign w:val="center"/>
+          </w:tcPr>
+          <w:p>
+            <w:pPr>
+              <w:pStyle w:val="Prrafodelista"/>
+              <w:ind w:left="0"/>
+              <w:rPr>
+                <w:rFonts w:ascii="Times New Roman" w:eastAsia="Times New Roman" w:hAnsi="Times New Roman" w:cs="Times New Roman"/>
+                <w:bCs/>
+                <w:sz w:val="20"/>
+                <w:szCs w:val="20"/>
+              </w:rPr>
+            </w:pPr>
+            <w:r>
+              <w:rPr>
+                <w:rFonts w:ascii="Times New Roman" w:eastAsia="Times New Roman" w:hAnsi="Times New Roman" w:cs="Times New Roman"/>
+                <w:bCs/>
+                <w:sz w:val="20"/>
+                <w:szCs w:val="20"/>
+              </w:rPr>
+              <w:t xml:space="preserve">Identificador único del </w:t>
+            </w:r>
+            <w:r>
+              <w:rPr>
+                <w:rFonts w:ascii="Times New Roman" w:eastAsia="Times New Roman" w:hAnsi="Times New Roman" w:cs="Times New Roman"/>
+                <w:bCs/>
+                <w:sz w:val="20"/>
+                <w:szCs w:val="20"/>
+              </w:rPr>
+              <w:t>psicólogo</w:t>
+            </w:r>
+          </w:p>
+        </w:tc>
+      </w:tr>
+      <w:tr>
+        <w:trPr>
+          <w:trHeight w:val="624"/>
+        </w:trPr>
+        <w:tc>
+          <w:tcPr>
+            <w:tcW w:w="1389" w:type="dxa"/>
+            <w:vAlign w:val="center"/>
+          </w:tcPr>
+          <w:p>
+            <w:pPr>
+              <w:pStyle w:val="Prrafodelista"/>
+              <w:ind w:left="0"/>
+              <w:rPr>
+                <w:rFonts w:ascii="Times New Roman" w:eastAsia="Times New Roman" w:hAnsi="Times New Roman" w:cs="Times New Roman"/>
+                <w:bCs/>
+                <w:sz w:val="20"/>
+                <w:szCs w:val="20"/>
+              </w:rPr>
+            </w:pPr>
+            <w:proofErr w:type="spellStart"/>
+            <w:r>
+              <w:rPr>
+                <w:rFonts w:ascii="Times New Roman" w:eastAsia="Times New Roman" w:hAnsi="Times New Roman" w:cs="Times New Roman"/>
+                <w:bCs/>
+                <w:sz w:val="20"/>
+                <w:szCs w:val="20"/>
+              </w:rPr>
+              <w:t>usuario_id</w:t>
+            </w:r>
+            <w:proofErr w:type="spellEnd"/>
+          </w:p>
+        </w:tc>
+        <w:tc>
+          <w:tcPr>
+            <w:tcW w:w="1194" w:type="dxa"/>
+            <w:vAlign w:val="center"/>
+          </w:tcPr>
+          <w:p>
+            <w:pPr>
+              <w:pStyle w:val="Prrafodelista"/>
+              <w:ind w:left="0"/>
+              <w:rPr>
+                <w:rFonts w:ascii="Times New Roman" w:eastAsia="Times New Roman" w:hAnsi="Times New Roman" w:cs="Times New Roman"/>
+                <w:bCs/>
+                <w:sz w:val="20"/>
+                <w:szCs w:val="20"/>
+              </w:rPr>
+            </w:pPr>
+            <w:r>
+              <w:rPr>
+                <w:rFonts w:ascii="Times New Roman" w:eastAsia="Times New Roman" w:hAnsi="Times New Roman" w:cs="Times New Roman"/>
+                <w:bCs/>
+                <w:sz w:val="20"/>
+                <w:szCs w:val="20"/>
+              </w:rPr>
+              <w:t>INT</w:t>
+            </w:r>
+          </w:p>
+        </w:tc>
+        <w:tc>
+          <w:tcPr>
+            <w:tcW w:w="2090" w:type="dxa"/>
+            <w:vAlign w:val="center"/>
+          </w:tcPr>
+          <w:p>
+            <w:pPr>
+              <w:pStyle w:val="Prrafodelista"/>
+              <w:ind w:left="0"/>
+              <w:rPr>
+                <w:rFonts w:ascii="Times New Roman" w:eastAsia="Times New Roman" w:hAnsi="Times New Roman" w:cs="Times New Roman"/>
+                <w:bCs/>
+                <w:sz w:val="20"/>
+                <w:szCs w:val="20"/>
+              </w:rPr>
+            </w:pPr>
+            <w:r>
+              <w:rPr>
+                <w:rFonts w:ascii="Times New Roman" w:eastAsia="Times New Roman" w:hAnsi="Times New Roman" w:cs="Times New Roman"/>
+                <w:bCs/>
+                <w:sz w:val="20"/>
+                <w:szCs w:val="20"/>
+              </w:rPr>
+              <w:t>FOREIGN KEY, NOT NULL</w:t>
+            </w:r>
+          </w:p>
+        </w:tc>
+        <w:tc>
+          <w:tcPr>
+            <w:tcW w:w="3209" w:type="dxa"/>
+            <w:vAlign w:val="center"/>
+          </w:tcPr>
+          <w:p>
+            <w:pPr>
+              <w:pStyle w:val="Prrafodelista"/>
+              <w:ind w:left="0"/>
+              <w:rPr>
+                <w:rFonts w:ascii="Times New Roman" w:eastAsia="Times New Roman" w:hAnsi="Times New Roman" w:cs="Times New Roman"/>
+                <w:bCs/>
+                <w:sz w:val="20"/>
+                <w:szCs w:val="20"/>
+              </w:rPr>
+            </w:pPr>
+            <w:r>
+              <w:rPr>
+                <w:rFonts w:ascii="Times New Roman" w:eastAsia="Times New Roman" w:hAnsi="Times New Roman" w:cs="Times New Roman"/>
+                <w:bCs/>
+                <w:sz w:val="20"/>
+                <w:szCs w:val="20"/>
+              </w:rPr>
+              <w:t xml:space="preserve">Clave foránea que relaciona a la tabla </w:t>
+            </w:r>
+            <w:proofErr w:type="spellStart"/>
+            <w:r>
+              <w:rPr>
+                <w:rFonts w:ascii="Times New Roman" w:eastAsia="Times New Roman" w:hAnsi="Times New Roman" w:cs="Times New Roman"/>
+                <w:bCs/>
+                <w:i/>
+                <w:iCs/>
+                <w:sz w:val="20"/>
+                <w:szCs w:val="20"/>
+              </w:rPr>
+              <w:t>Psicologo</w:t>
+            </w:r>
+            <w:proofErr w:type="spellEnd"/>
+            <w:r>
+              <w:rPr>
+                <w:rFonts w:ascii="Times New Roman" w:eastAsia="Times New Roman" w:hAnsi="Times New Roman" w:cs="Times New Roman"/>
+                <w:bCs/>
+                <w:sz w:val="20"/>
+                <w:szCs w:val="20"/>
+              </w:rPr>
+              <w:t xml:space="preserve"> y </w:t>
+            </w:r>
+            <w:r>
+              <w:rPr>
+                <w:rFonts w:ascii="Times New Roman" w:eastAsia="Times New Roman" w:hAnsi="Times New Roman" w:cs="Times New Roman"/>
+                <w:bCs/>
+                <w:i/>
+                <w:iCs/>
+                <w:sz w:val="20"/>
+                <w:szCs w:val="20"/>
+              </w:rPr>
+              <w:t>Usuario</w:t>
+            </w:r>
+          </w:p>
+        </w:tc>
+      </w:tr>
+      <w:tr>
+        <w:trPr>
+          <w:trHeight w:val="624"/>
+        </w:trPr>
+        <w:tc>
+          <w:tcPr>
+            <w:tcW w:w="1389" w:type="dxa"/>
+            <w:vAlign w:val="center"/>
+          </w:tcPr>
+          <w:p>
+            <w:pPr>
+              <w:pStyle w:val="Prrafodelista"/>
+              <w:ind w:left="0"/>
+              <w:rPr>
+                <w:rFonts w:ascii="Times New Roman" w:eastAsia="Times New Roman" w:hAnsi="Times New Roman" w:cs="Times New Roman"/>
+                <w:bCs/>
+                <w:sz w:val="20"/>
+                <w:szCs w:val="20"/>
+              </w:rPr>
+            </w:pPr>
+            <w:r>
+              <w:rPr>
+                <w:rFonts w:ascii="Times New Roman" w:eastAsia="Times New Roman" w:hAnsi="Times New Roman" w:cs="Times New Roman"/>
+                <w:bCs/>
+                <w:sz w:val="20"/>
+                <w:szCs w:val="20"/>
+              </w:rPr>
+              <w:lastRenderedPageBreak/>
+              <w:t>nombre</w:t>
+            </w:r>
+          </w:p>
+        </w:tc>
+        <w:tc>
+          <w:tcPr>
+            <w:tcW w:w="1194" w:type="dxa"/>
+            <w:vAlign w:val="center"/>
+          </w:tcPr>
+          <w:p>
+            <w:pPr>
+              <w:pStyle w:val="Prrafodelista"/>
+              <w:ind w:left="0"/>
+              <w:rPr>
+                <w:rFonts w:ascii="Times New Roman" w:eastAsia="Times New Roman" w:hAnsi="Times New Roman" w:cs="Times New Roman"/>
+                <w:bCs/>
+                <w:sz w:val="20"/>
+                <w:szCs w:val="20"/>
+              </w:rPr>
+            </w:pPr>
+            <w:r>
+              <w:rPr>
+                <w:rFonts w:ascii="Times New Roman" w:eastAsia="Times New Roman" w:hAnsi="Times New Roman" w:cs="Times New Roman"/>
+                <w:bCs/>
+                <w:sz w:val="20"/>
+                <w:szCs w:val="20"/>
+              </w:rPr>
+              <w:t>VARCHAR</w:t>
+            </w:r>
+          </w:p>
+        </w:tc>
+        <w:tc>
+          <w:tcPr>
+            <w:tcW w:w="2090" w:type="dxa"/>
+            <w:vAlign w:val="center"/>
+          </w:tcPr>
+          <w:p>
+            <w:pPr>
+              <w:pStyle w:val="Prrafodelista"/>
+              <w:ind w:left="0"/>
+              <w:rPr>
+                <w:rFonts w:ascii="Times New Roman" w:eastAsia="Times New Roman" w:hAnsi="Times New Roman" w:cs="Times New Roman"/>
+                <w:bCs/>
+                <w:sz w:val="20"/>
+                <w:szCs w:val="20"/>
+              </w:rPr>
+            </w:pPr>
+            <w:r>
+              <w:rPr>
+                <w:rFonts w:ascii="Times New Roman" w:eastAsia="Times New Roman" w:hAnsi="Times New Roman" w:cs="Times New Roman"/>
+                <w:bCs/>
+                <w:sz w:val="20"/>
+                <w:szCs w:val="20"/>
+              </w:rPr>
+              <w:t>NOT NULL</w:t>
+            </w:r>
+          </w:p>
+        </w:tc>
+        <w:tc>
+          <w:tcPr>
+            <w:tcW w:w="3209" w:type="dxa"/>
+            <w:vAlign w:val="center"/>
+          </w:tcPr>
+          <w:p>
+            <w:pPr>
+              <w:pStyle w:val="Prrafodelista"/>
+              <w:ind w:left="0"/>
+              <w:rPr>
+                <w:rFonts w:ascii="Times New Roman" w:eastAsia="Times New Roman" w:hAnsi="Times New Roman" w:cs="Times New Roman"/>
+                <w:bCs/>
+                <w:sz w:val="20"/>
+                <w:szCs w:val="20"/>
+              </w:rPr>
+            </w:pPr>
+            <w:r>
+              <w:rPr>
+                <w:rFonts w:ascii="Times New Roman" w:eastAsia="Times New Roman" w:hAnsi="Times New Roman" w:cs="Times New Roman"/>
+                <w:bCs/>
+                <w:sz w:val="20"/>
+                <w:szCs w:val="20"/>
+              </w:rPr>
+              <w:t>Nombre del psicólogo</w:t>
+            </w:r>
+          </w:p>
+        </w:tc>
+      </w:tr>
+      <w:tr>
+        <w:trPr>
+          <w:trHeight w:val="624"/>
+        </w:trPr>
+        <w:tc>
+          <w:tcPr>
+            <w:tcW w:w="1389" w:type="dxa"/>
+            <w:vAlign w:val="center"/>
+          </w:tcPr>
+          <w:p>
+            <w:pPr>
+              <w:pStyle w:val="Prrafodelista"/>
+              <w:ind w:left="0"/>
+              <w:rPr>
+                <w:rFonts w:ascii="Times New Roman" w:eastAsia="Times New Roman" w:hAnsi="Times New Roman" w:cs="Times New Roman"/>
+                <w:bCs/>
+                <w:sz w:val="20"/>
+                <w:szCs w:val="20"/>
+              </w:rPr>
+            </w:pPr>
+            <w:proofErr w:type="spellStart"/>
+            <w:r>
+              <w:rPr>
+                <w:rFonts w:ascii="Times New Roman" w:eastAsia="Times New Roman" w:hAnsi="Times New Roman" w:cs="Times New Roman"/>
+                <w:bCs/>
+                <w:sz w:val="20"/>
+                <w:szCs w:val="20"/>
+              </w:rPr>
+              <w:t>apellidoP</w:t>
+            </w:r>
+            <w:proofErr w:type="spellEnd"/>
+          </w:p>
+        </w:tc>
+        <w:tc>
+          <w:tcPr>
+            <w:tcW w:w="1194" w:type="dxa"/>
+            <w:vAlign w:val="center"/>
+          </w:tcPr>
+          <w:p>
+            <w:pPr>
+              <w:pStyle w:val="Prrafodelista"/>
+              <w:ind w:left="0"/>
+              <w:rPr>
+                <w:rFonts w:ascii="Times New Roman" w:eastAsia="Times New Roman" w:hAnsi="Times New Roman" w:cs="Times New Roman"/>
+                <w:bCs/>
+                <w:sz w:val="20"/>
+                <w:szCs w:val="20"/>
+              </w:rPr>
+            </w:pPr>
+            <w:r>
+              <w:rPr>
+                <w:rFonts w:ascii="Times New Roman" w:eastAsia="Times New Roman" w:hAnsi="Times New Roman" w:cs="Times New Roman"/>
+                <w:bCs/>
+                <w:sz w:val="20"/>
+                <w:szCs w:val="20"/>
+              </w:rPr>
+              <w:t>VARCHAR</w:t>
+            </w:r>
+          </w:p>
+        </w:tc>
+        <w:tc>
+          <w:tcPr>
+            <w:tcW w:w="2090" w:type="dxa"/>
+            <w:vAlign w:val="center"/>
+          </w:tcPr>
+          <w:p>
+            <w:pPr>
+              <w:pStyle w:val="Prrafodelista"/>
+              <w:ind w:left="0"/>
+              <w:rPr>
+                <w:rFonts w:ascii="Times New Roman" w:eastAsia="Times New Roman" w:hAnsi="Times New Roman" w:cs="Times New Roman"/>
+                <w:bCs/>
+                <w:sz w:val="20"/>
+                <w:szCs w:val="20"/>
+              </w:rPr>
+            </w:pPr>
+            <w:r>
+              <w:rPr>
+                <w:rFonts w:ascii="Times New Roman" w:eastAsia="Times New Roman" w:hAnsi="Times New Roman" w:cs="Times New Roman"/>
+                <w:bCs/>
+                <w:sz w:val="20"/>
+                <w:szCs w:val="20"/>
+              </w:rPr>
+              <w:t>NOT NULL</w:t>
+            </w:r>
+          </w:p>
+        </w:tc>
+        <w:tc>
+          <w:tcPr>
+            <w:tcW w:w="3209" w:type="dxa"/>
+            <w:vAlign w:val="center"/>
+          </w:tcPr>
+          <w:p>
+            <w:pPr>
+              <w:pStyle w:val="Prrafodelista"/>
+              <w:ind w:left="0"/>
+              <w:rPr>
+                <w:rFonts w:ascii="Times New Roman" w:eastAsia="Times New Roman" w:hAnsi="Times New Roman" w:cs="Times New Roman"/>
+                <w:bCs/>
+                <w:sz w:val="20"/>
+                <w:szCs w:val="20"/>
+              </w:rPr>
+            </w:pPr>
+            <w:r>
+              <w:rPr>
+                <w:rFonts w:ascii="Times New Roman" w:eastAsia="Times New Roman" w:hAnsi="Times New Roman" w:cs="Times New Roman"/>
+                <w:bCs/>
+                <w:sz w:val="20"/>
+                <w:szCs w:val="20"/>
+              </w:rPr>
+              <w:t>Apellido paterno del psicólogo</w:t>
+            </w:r>
+          </w:p>
+        </w:tc>
+      </w:tr>
+      <w:tr>
+        <w:trPr>
+          <w:trHeight w:val="624"/>
+        </w:trPr>
+        <w:tc>
+          <w:tcPr>
+            <w:tcW w:w="1389" w:type="dxa"/>
+            <w:vAlign w:val="center"/>
+          </w:tcPr>
+          <w:p>
+            <w:pPr>
+              <w:pStyle w:val="Prrafodelista"/>
+              <w:ind w:left="0"/>
+              <w:rPr>
+                <w:rFonts w:ascii="Times New Roman" w:eastAsia="Times New Roman" w:hAnsi="Times New Roman" w:cs="Times New Roman"/>
+                <w:bCs/>
+                <w:sz w:val="20"/>
+                <w:szCs w:val="20"/>
+              </w:rPr>
+            </w:pPr>
+            <w:proofErr w:type="spellStart"/>
+            <w:r>
+              <w:rPr>
+                <w:rFonts w:ascii="Times New Roman" w:eastAsia="Times New Roman" w:hAnsi="Times New Roman" w:cs="Times New Roman"/>
+                <w:bCs/>
+                <w:sz w:val="20"/>
+                <w:szCs w:val="20"/>
+              </w:rPr>
+              <w:t>apellidoM</w:t>
+            </w:r>
+            <w:proofErr w:type="spellEnd"/>
+          </w:p>
+        </w:tc>
+        <w:tc>
+          <w:tcPr>
+            <w:tcW w:w="1194" w:type="dxa"/>
+            <w:vAlign w:val="center"/>
+          </w:tcPr>
+          <w:p>
+            <w:pPr>
+              <w:pStyle w:val="Prrafodelista"/>
+              <w:ind w:left="0"/>
+              <w:rPr>
+                <w:rFonts w:ascii="Times New Roman" w:eastAsia="Times New Roman" w:hAnsi="Times New Roman" w:cs="Times New Roman"/>
+                <w:bCs/>
+                <w:sz w:val="20"/>
+                <w:szCs w:val="20"/>
+              </w:rPr>
+            </w:pPr>
+            <w:r>
+              <w:rPr>
+                <w:rFonts w:ascii="Times New Roman" w:eastAsia="Times New Roman" w:hAnsi="Times New Roman" w:cs="Times New Roman"/>
+                <w:bCs/>
+                <w:sz w:val="20"/>
+                <w:szCs w:val="20"/>
+              </w:rPr>
+              <w:t>VARCHAR</w:t>
+            </w:r>
+          </w:p>
+        </w:tc>
+        <w:tc>
+          <w:tcPr>
+            <w:tcW w:w="2090" w:type="dxa"/>
+            <w:vAlign w:val="center"/>
+          </w:tcPr>
+          <w:p>
+            <w:pPr>
+              <w:pStyle w:val="Prrafodelista"/>
+              <w:ind w:left="0"/>
+              <w:rPr>
+                <w:rFonts w:ascii="Times New Roman" w:eastAsia="Times New Roman" w:hAnsi="Times New Roman" w:cs="Times New Roman"/>
+                <w:bCs/>
+                <w:sz w:val="20"/>
+                <w:szCs w:val="20"/>
+              </w:rPr>
+            </w:pPr>
+            <w:r>
+              <w:rPr>
+                <w:rFonts w:ascii="Times New Roman" w:eastAsia="Times New Roman" w:hAnsi="Times New Roman" w:cs="Times New Roman"/>
+                <w:bCs/>
+                <w:sz w:val="20"/>
+                <w:szCs w:val="20"/>
+              </w:rPr>
+              <w:t>NOT NULL</w:t>
+            </w:r>
+          </w:p>
+        </w:tc>
+        <w:tc>
+          <w:tcPr>
+            <w:tcW w:w="3209" w:type="dxa"/>
+            <w:vAlign w:val="center"/>
+          </w:tcPr>
+          <w:p>
+            <w:pPr>
+              <w:pStyle w:val="Prrafodelista"/>
+              <w:ind w:left="0"/>
+              <w:rPr>
+                <w:rFonts w:ascii="Times New Roman" w:eastAsia="Times New Roman" w:hAnsi="Times New Roman" w:cs="Times New Roman"/>
+                <w:bCs/>
+                <w:sz w:val="20"/>
+                <w:szCs w:val="20"/>
+              </w:rPr>
+            </w:pPr>
+            <w:r>
+              <w:rPr>
+                <w:rFonts w:ascii="Times New Roman" w:eastAsia="Times New Roman" w:hAnsi="Times New Roman" w:cs="Times New Roman"/>
+                <w:bCs/>
+                <w:sz w:val="20"/>
+                <w:szCs w:val="20"/>
+              </w:rPr>
+              <w:t>Apellido materno del psicólogo</w:t>
+            </w:r>
+          </w:p>
+        </w:tc>
+      </w:tr>
+      <w:tr>
+        <w:trPr>
+          <w:trHeight w:val="624"/>
+        </w:trPr>
+        <w:tc>
+          <w:tcPr>
+            <w:tcW w:w="1389" w:type="dxa"/>
+            <w:vAlign w:val="center"/>
+          </w:tcPr>
+          <w:p>
+            <w:pPr>
+              <w:pStyle w:val="Prrafodelista"/>
+              <w:ind w:left="0"/>
+              <w:rPr>
+                <w:rFonts w:ascii="Times New Roman" w:eastAsia="Times New Roman" w:hAnsi="Times New Roman" w:cs="Times New Roman"/>
+                <w:bCs/>
+                <w:sz w:val="20"/>
+                <w:szCs w:val="20"/>
+              </w:rPr>
+            </w:pPr>
+            <w:proofErr w:type="spellStart"/>
+            <w:r>
+              <w:rPr>
+                <w:rFonts w:ascii="Times New Roman" w:eastAsia="Times New Roman" w:hAnsi="Times New Roman" w:cs="Times New Roman"/>
+                <w:bCs/>
+                <w:sz w:val="20"/>
+                <w:szCs w:val="20"/>
+              </w:rPr>
+              <w:t>dni</w:t>
+            </w:r>
+            <w:proofErr w:type="spellEnd"/>
+          </w:p>
+        </w:tc>
+        <w:tc>
+          <w:tcPr>
+            <w:tcW w:w="1194" w:type="dxa"/>
+            <w:vAlign w:val="center"/>
+          </w:tcPr>
+          <w:p>
+            <w:pPr>
+              <w:pStyle w:val="Prrafodelista"/>
+              <w:ind w:left="0"/>
+              <w:rPr>
+                <w:rFonts w:ascii="Times New Roman" w:eastAsia="Times New Roman" w:hAnsi="Times New Roman" w:cs="Times New Roman"/>
+                <w:bCs/>
+                <w:sz w:val="20"/>
+                <w:szCs w:val="20"/>
+              </w:rPr>
+            </w:pPr>
+            <w:r>
+              <w:rPr>
+                <w:rFonts w:ascii="Times New Roman" w:eastAsia="Times New Roman" w:hAnsi="Times New Roman" w:cs="Times New Roman"/>
+                <w:bCs/>
+                <w:sz w:val="20"/>
+                <w:szCs w:val="20"/>
+              </w:rPr>
+              <w:t>VARCHAR</w:t>
+            </w:r>
+          </w:p>
+        </w:tc>
+        <w:tc>
+          <w:tcPr>
+            <w:tcW w:w="2090" w:type="dxa"/>
+            <w:vAlign w:val="center"/>
+          </w:tcPr>
+          <w:p>
+            <w:pPr>
+              <w:pStyle w:val="Prrafodelista"/>
+              <w:ind w:left="0"/>
+              <w:rPr>
+                <w:rFonts w:ascii="Times New Roman" w:eastAsia="Times New Roman" w:hAnsi="Times New Roman" w:cs="Times New Roman"/>
+                <w:bCs/>
+                <w:sz w:val="20"/>
+                <w:szCs w:val="20"/>
+              </w:rPr>
+            </w:pPr>
+            <w:r>
+              <w:rPr>
+                <w:rFonts w:ascii="Times New Roman" w:eastAsia="Times New Roman" w:hAnsi="Times New Roman" w:cs="Times New Roman"/>
+                <w:bCs/>
+                <w:sz w:val="20"/>
+                <w:szCs w:val="20"/>
+              </w:rPr>
+              <w:t>UNIQUE, NOT NULL</w:t>
+            </w:r>
+          </w:p>
+        </w:tc>
+        <w:tc>
+          <w:tcPr>
+            <w:tcW w:w="3209" w:type="dxa"/>
+            <w:vAlign w:val="center"/>
+          </w:tcPr>
+          <w:p>
+            <w:pPr>
+              <w:pStyle w:val="Prrafodelista"/>
+              <w:ind w:left="0"/>
+              <w:rPr>
+                <w:rFonts w:ascii="Times New Roman" w:eastAsia="Times New Roman" w:hAnsi="Times New Roman" w:cs="Times New Roman"/>
+                <w:bCs/>
+                <w:sz w:val="20"/>
+                <w:szCs w:val="20"/>
+              </w:rPr>
+            </w:pPr>
+            <w:r>
+              <w:rPr>
+                <w:rFonts w:ascii="Times New Roman" w:eastAsia="Times New Roman" w:hAnsi="Times New Roman" w:cs="Times New Roman"/>
+                <w:bCs/>
+                <w:sz w:val="20"/>
+                <w:szCs w:val="20"/>
+              </w:rPr>
+              <w:t>Documento de identidad del psicólogo</w:t>
+            </w:r>
+          </w:p>
+        </w:tc>
+      </w:tr>
+      <w:tr>
+        <w:trPr>
+          <w:trHeight w:val="624"/>
+        </w:trPr>
+        <w:tc>
+          <w:tcPr>
+            <w:tcW w:w="1389" w:type="dxa"/>
+            <w:vAlign w:val="center"/>
+          </w:tcPr>
+          <w:p>
+            <w:pPr>
+              <w:pStyle w:val="Prrafodelista"/>
+              <w:ind w:left="0"/>
+              <w:rPr>
+                <w:rFonts w:ascii="Times New Roman" w:eastAsia="Times New Roman" w:hAnsi="Times New Roman" w:cs="Times New Roman"/>
+                <w:bCs/>
+                <w:sz w:val="20"/>
+                <w:szCs w:val="20"/>
+              </w:rPr>
+            </w:pPr>
+            <w:r>
+              <w:rPr>
+                <w:rFonts w:ascii="Times New Roman" w:eastAsia="Times New Roman" w:hAnsi="Times New Roman" w:cs="Times New Roman"/>
+                <w:bCs/>
+                <w:sz w:val="20"/>
+                <w:szCs w:val="20"/>
+              </w:rPr>
+              <w:t>foto</w:t>
+            </w:r>
+          </w:p>
+        </w:tc>
+        <w:tc>
+          <w:tcPr>
+            <w:tcW w:w="1194" w:type="dxa"/>
+            <w:vAlign w:val="center"/>
+          </w:tcPr>
+          <w:p>
+            <w:pPr>
+              <w:pStyle w:val="Prrafodelista"/>
+              <w:ind w:left="0"/>
+              <w:rPr>
+                <w:rFonts w:ascii="Times New Roman" w:eastAsia="Times New Roman" w:hAnsi="Times New Roman" w:cs="Times New Roman"/>
+                <w:bCs/>
+                <w:sz w:val="20"/>
+                <w:szCs w:val="20"/>
+              </w:rPr>
+            </w:pPr>
+            <w:r>
+              <w:rPr>
+                <w:rFonts w:ascii="Times New Roman" w:eastAsia="Times New Roman" w:hAnsi="Times New Roman" w:cs="Times New Roman"/>
+                <w:bCs/>
+                <w:sz w:val="20"/>
+                <w:szCs w:val="20"/>
+              </w:rPr>
+              <w:t>VARCHAR</w:t>
+            </w:r>
+          </w:p>
+        </w:tc>
+        <w:tc>
+          <w:tcPr>
+            <w:tcW w:w="2090" w:type="dxa"/>
+            <w:vAlign w:val="center"/>
+          </w:tcPr>
+          <w:p>
+            <w:pPr>
+              <w:pStyle w:val="Prrafodelista"/>
+              <w:ind w:left="0"/>
+              <w:rPr>
+                <w:rFonts w:ascii="Times New Roman" w:eastAsia="Times New Roman" w:hAnsi="Times New Roman" w:cs="Times New Roman"/>
+                <w:bCs/>
+                <w:sz w:val="20"/>
+                <w:szCs w:val="20"/>
+              </w:rPr>
+            </w:pPr>
+            <w:r>
+              <w:rPr>
+                <w:rFonts w:ascii="Times New Roman" w:eastAsia="Times New Roman" w:hAnsi="Times New Roman" w:cs="Times New Roman"/>
+                <w:bCs/>
+                <w:sz w:val="20"/>
+                <w:szCs w:val="20"/>
+              </w:rPr>
+              <w:t>NOT NULL</w:t>
+            </w:r>
+          </w:p>
+        </w:tc>
+        <w:tc>
+          <w:tcPr>
+            <w:tcW w:w="3209" w:type="dxa"/>
+            <w:vAlign w:val="center"/>
+          </w:tcPr>
+          <w:p>
+            <w:pPr>
+              <w:pStyle w:val="Prrafodelista"/>
+              <w:ind w:left="0"/>
+              <w:rPr>
+                <w:rFonts w:ascii="Times New Roman" w:eastAsia="Times New Roman" w:hAnsi="Times New Roman" w:cs="Times New Roman"/>
+                <w:bCs/>
+                <w:sz w:val="20"/>
+                <w:szCs w:val="20"/>
+              </w:rPr>
+            </w:pPr>
+            <w:r>
+              <w:rPr>
+                <w:rFonts w:ascii="Times New Roman" w:eastAsia="Times New Roman" w:hAnsi="Times New Roman" w:cs="Times New Roman"/>
+                <w:bCs/>
+                <w:sz w:val="20"/>
+                <w:szCs w:val="20"/>
+              </w:rPr>
+              <w:t xml:space="preserve">Dirección </w:t>
+            </w:r>
+            <w:proofErr w:type="spellStart"/>
+            <w:r>
+              <w:rPr>
+                <w:rFonts w:ascii="Times New Roman" w:eastAsia="Times New Roman" w:hAnsi="Times New Roman" w:cs="Times New Roman"/>
+                <w:bCs/>
+                <w:sz w:val="20"/>
+                <w:szCs w:val="20"/>
+              </w:rPr>
+              <w:t>url</w:t>
+            </w:r>
+            <w:proofErr w:type="spellEnd"/>
+            <w:r>
+              <w:rPr>
+                <w:rFonts w:ascii="Times New Roman" w:eastAsia="Times New Roman" w:hAnsi="Times New Roman" w:cs="Times New Roman"/>
+                <w:bCs/>
+                <w:sz w:val="20"/>
+                <w:szCs w:val="20"/>
+              </w:rPr>
+              <w:t xml:space="preserve"> a la foto del p</w:t>
+            </w:r>
+            <w:r>
+              <w:rPr>
+                <w:rFonts w:ascii="Times New Roman" w:eastAsia="Times New Roman" w:hAnsi="Times New Roman" w:cs="Times New Roman"/>
+                <w:bCs/>
+                <w:sz w:val="20"/>
+                <w:szCs w:val="20"/>
+              </w:rPr>
+              <w:t>sicólogo</w:t>
+            </w:r>
+            <w:r>
+              <w:rPr>
+                <w:rFonts w:ascii="Times New Roman" w:eastAsia="Times New Roman" w:hAnsi="Times New Roman" w:cs="Times New Roman"/>
+                <w:bCs/>
+                <w:sz w:val="20"/>
+                <w:szCs w:val="20"/>
+              </w:rPr>
+              <w:t xml:space="preserve"> </w:t>
+            </w:r>
+          </w:p>
+        </w:tc>
+      </w:tr>
+      <w:tr>
+        <w:trPr>
+          <w:trHeight w:val="624"/>
+        </w:trPr>
+        <w:tc>
+          <w:tcPr>
+            <w:tcW w:w="1389" w:type="dxa"/>
+            <w:vAlign w:val="center"/>
+          </w:tcPr>
+          <w:p>
+            <w:pPr>
+              <w:pStyle w:val="Prrafodelista"/>
+              <w:ind w:left="0"/>
+              <w:rPr>
+                <w:rFonts w:ascii="Times New Roman" w:eastAsia="Times New Roman" w:hAnsi="Times New Roman" w:cs="Times New Roman"/>
+                <w:bCs/>
+                <w:sz w:val="20"/>
+                <w:szCs w:val="20"/>
+              </w:rPr>
+            </w:pPr>
+            <w:r>
+              <w:rPr>
+                <w:rFonts w:ascii="Times New Roman" w:eastAsia="Times New Roman" w:hAnsi="Times New Roman" w:cs="Times New Roman"/>
+                <w:bCs/>
+                <w:sz w:val="20"/>
+                <w:szCs w:val="20"/>
+              </w:rPr>
+              <w:t>firma</w:t>
+            </w:r>
+          </w:p>
+        </w:tc>
+        <w:tc>
+          <w:tcPr>
+            <w:tcW w:w="1194" w:type="dxa"/>
+            <w:vAlign w:val="center"/>
+          </w:tcPr>
+          <w:p>
+            <w:pPr>
+              <w:pStyle w:val="Prrafodelista"/>
+              <w:ind w:left="0"/>
+              <w:rPr>
+                <w:rFonts w:ascii="Times New Roman" w:eastAsia="Times New Roman" w:hAnsi="Times New Roman" w:cs="Times New Roman"/>
+                <w:bCs/>
+                <w:sz w:val="20"/>
+                <w:szCs w:val="20"/>
+              </w:rPr>
+            </w:pPr>
+            <w:r>
+              <w:rPr>
+                <w:rFonts w:ascii="Times New Roman" w:eastAsia="Times New Roman" w:hAnsi="Times New Roman" w:cs="Times New Roman"/>
+                <w:bCs/>
+                <w:sz w:val="20"/>
+                <w:szCs w:val="20"/>
+              </w:rPr>
+              <w:t>VARCHAR</w:t>
+            </w:r>
+          </w:p>
+        </w:tc>
+        <w:tc>
+          <w:tcPr>
+            <w:tcW w:w="2090" w:type="dxa"/>
+            <w:vAlign w:val="center"/>
+          </w:tcPr>
+          <w:p>
+            <w:pPr>
+              <w:pStyle w:val="Prrafodelista"/>
+              <w:ind w:left="0"/>
+              <w:rPr>
+                <w:rFonts w:ascii="Times New Roman" w:eastAsia="Times New Roman" w:hAnsi="Times New Roman" w:cs="Times New Roman"/>
+                <w:bCs/>
+                <w:sz w:val="20"/>
+                <w:szCs w:val="20"/>
+              </w:rPr>
+            </w:pPr>
+            <w:r>
+              <w:rPr>
+                <w:rFonts w:ascii="Times New Roman" w:eastAsia="Times New Roman" w:hAnsi="Times New Roman" w:cs="Times New Roman"/>
+                <w:bCs/>
+                <w:sz w:val="20"/>
+                <w:szCs w:val="20"/>
+              </w:rPr>
+              <w:t>NOT NULL</w:t>
+            </w:r>
+          </w:p>
+        </w:tc>
+        <w:tc>
+          <w:tcPr>
+            <w:tcW w:w="3209" w:type="dxa"/>
+            <w:vAlign w:val="center"/>
+          </w:tcPr>
+          <w:p>
+            <w:pPr>
+              <w:pStyle w:val="Prrafodelista"/>
+              <w:ind w:left="0"/>
+              <w:rPr>
+                <w:rFonts w:ascii="Times New Roman" w:eastAsia="Times New Roman" w:hAnsi="Times New Roman" w:cs="Times New Roman"/>
+                <w:bCs/>
+                <w:sz w:val="20"/>
+                <w:szCs w:val="20"/>
+              </w:rPr>
+            </w:pPr>
+            <w:r>
+              <w:rPr>
+                <w:rFonts w:ascii="Times New Roman" w:eastAsia="Times New Roman" w:hAnsi="Times New Roman" w:cs="Times New Roman"/>
+                <w:bCs/>
+                <w:sz w:val="20"/>
+                <w:szCs w:val="20"/>
+              </w:rPr>
+              <w:t>Firma digital asociada al psicólogo</w:t>
+            </w:r>
+          </w:p>
+        </w:tc>
+      </w:tr>
+      <w:tr>
+        <w:trPr>
+          <w:trHeight w:val="624"/>
+        </w:trPr>
+        <w:tc>
+          <w:tcPr>
+            <w:tcW w:w="1389" w:type="dxa"/>
+            <w:vAlign w:val="center"/>
+          </w:tcPr>
+          <w:p>
+            <w:pPr>
+              <w:pStyle w:val="Prrafodelista"/>
+              <w:ind w:left="0"/>
+              <w:rPr>
+                <w:rFonts w:ascii="Times New Roman" w:eastAsia="Times New Roman" w:hAnsi="Times New Roman" w:cs="Times New Roman"/>
+                <w:bCs/>
+                <w:sz w:val="20"/>
+                <w:szCs w:val="20"/>
+              </w:rPr>
+            </w:pPr>
+            <w:proofErr w:type="spellStart"/>
+            <w:r>
+              <w:rPr>
+                <w:rFonts w:ascii="Times New Roman" w:eastAsia="Times New Roman" w:hAnsi="Times New Roman" w:cs="Times New Roman"/>
+                <w:bCs/>
+                <w:sz w:val="20"/>
+                <w:szCs w:val="20"/>
+              </w:rPr>
+              <w:t>consulta_online</w:t>
+            </w:r>
+            <w:proofErr w:type="spellEnd"/>
+          </w:p>
+        </w:tc>
+        <w:tc>
+          <w:tcPr>
+            <w:tcW w:w="1194" w:type="dxa"/>
+            <w:vAlign w:val="center"/>
+          </w:tcPr>
+          <w:p>
+            <w:pPr>
+              <w:pStyle w:val="Prrafodelista"/>
+              <w:ind w:left="0"/>
+              <w:rPr>
+                <w:rFonts w:ascii="Times New Roman" w:eastAsia="Times New Roman" w:hAnsi="Times New Roman" w:cs="Times New Roman"/>
+                <w:bCs/>
+                <w:sz w:val="20"/>
+                <w:szCs w:val="20"/>
+              </w:rPr>
+            </w:pPr>
+            <w:r>
+              <w:rPr>
+                <w:rFonts w:ascii="Times New Roman" w:eastAsia="Times New Roman" w:hAnsi="Times New Roman" w:cs="Times New Roman"/>
+                <w:bCs/>
+                <w:sz w:val="20"/>
+                <w:szCs w:val="20"/>
+              </w:rPr>
+              <w:t>BOOLEAN</w:t>
+            </w:r>
+          </w:p>
+        </w:tc>
+        <w:tc>
+          <w:tcPr>
+            <w:tcW w:w="2090" w:type="dxa"/>
+            <w:vAlign w:val="center"/>
+          </w:tcPr>
+          <w:p>
+            <w:pPr>
+              <w:pStyle w:val="Prrafodelista"/>
+              <w:ind w:left="0"/>
+              <w:rPr>
+                <w:rFonts w:ascii="Times New Roman" w:eastAsia="Times New Roman" w:hAnsi="Times New Roman" w:cs="Times New Roman"/>
+                <w:bCs/>
+                <w:sz w:val="20"/>
+                <w:szCs w:val="20"/>
+              </w:rPr>
+            </w:pPr>
+            <w:r>
+              <w:rPr>
+                <w:rFonts w:ascii="Times New Roman" w:eastAsia="Times New Roman" w:hAnsi="Times New Roman" w:cs="Times New Roman"/>
+                <w:bCs/>
+                <w:sz w:val="20"/>
+                <w:szCs w:val="20"/>
+              </w:rPr>
+              <w:t>DEFAUL FALSE</w:t>
+            </w:r>
+          </w:p>
+        </w:tc>
+        <w:tc>
+          <w:tcPr>
+            <w:tcW w:w="3209" w:type="dxa"/>
+            <w:vAlign w:val="center"/>
+          </w:tcPr>
+          <w:p>
+            <w:pPr>
+              <w:pStyle w:val="Prrafodelista"/>
+              <w:ind w:left="0"/>
+              <w:rPr>
+                <w:rFonts w:ascii="Times New Roman" w:eastAsia="Times New Roman" w:hAnsi="Times New Roman" w:cs="Times New Roman"/>
+                <w:bCs/>
+                <w:sz w:val="20"/>
+                <w:szCs w:val="20"/>
+              </w:rPr>
+            </w:pPr>
+            <w:r>
+              <w:rPr>
+                <w:rFonts w:ascii="Times New Roman" w:eastAsia="Times New Roman" w:hAnsi="Times New Roman" w:cs="Times New Roman"/>
+                <w:bCs/>
+                <w:sz w:val="20"/>
+                <w:szCs w:val="20"/>
+              </w:rPr>
+              <w:t>Valor booleano que indica si el psicólogo acepta consultas online</w:t>
+            </w:r>
+          </w:p>
+        </w:tc>
+      </w:tr>
+      <w:tr>
+        <w:trPr>
+          <w:trHeight w:val="624"/>
+        </w:trPr>
+        <w:tc>
+          <w:tcPr>
+            <w:tcW w:w="1389" w:type="dxa"/>
+            <w:vAlign w:val="center"/>
+          </w:tcPr>
+          <w:p>
+            <w:pPr>
+              <w:pStyle w:val="Prrafodelista"/>
+              <w:ind w:left="0"/>
+              <w:rPr>
+                <w:rFonts w:ascii="Times New Roman" w:eastAsia="Times New Roman" w:hAnsi="Times New Roman" w:cs="Times New Roman"/>
+                <w:bCs/>
+                <w:sz w:val="20"/>
+                <w:szCs w:val="20"/>
+              </w:rPr>
+            </w:pPr>
+            <w:r>
+              <w:rPr>
+                <w:rFonts w:ascii="Times New Roman" w:eastAsia="Times New Roman" w:hAnsi="Times New Roman" w:cs="Times New Roman"/>
+                <w:bCs/>
+                <w:sz w:val="20"/>
+                <w:szCs w:val="20"/>
+              </w:rPr>
+              <w:t>sede</w:t>
+            </w:r>
+          </w:p>
+        </w:tc>
+        <w:tc>
+          <w:tcPr>
+            <w:tcW w:w="1194" w:type="dxa"/>
+            <w:vAlign w:val="center"/>
+          </w:tcPr>
+          <w:p>
+            <w:pPr>
+              <w:pStyle w:val="Prrafodelista"/>
+              <w:ind w:left="0"/>
+              <w:rPr>
+                <w:rFonts w:ascii="Times New Roman" w:eastAsia="Times New Roman" w:hAnsi="Times New Roman" w:cs="Times New Roman"/>
+                <w:bCs/>
+                <w:sz w:val="20"/>
+                <w:szCs w:val="20"/>
+              </w:rPr>
+            </w:pPr>
+            <w:r>
+              <w:rPr>
+                <w:rFonts w:ascii="Times New Roman" w:eastAsia="Times New Roman" w:hAnsi="Times New Roman" w:cs="Times New Roman"/>
+                <w:bCs/>
+                <w:sz w:val="20"/>
+                <w:szCs w:val="20"/>
+              </w:rPr>
+              <w:t>VARCHAR</w:t>
+            </w:r>
+          </w:p>
+        </w:tc>
+        <w:tc>
+          <w:tcPr>
+            <w:tcW w:w="2090" w:type="dxa"/>
+            <w:vAlign w:val="center"/>
+          </w:tcPr>
+          <w:p>
+            <w:pPr>
+              <w:pStyle w:val="Prrafodelista"/>
+              <w:ind w:left="0"/>
+              <w:rPr>
+                <w:rFonts w:ascii="Times New Roman" w:eastAsia="Times New Roman" w:hAnsi="Times New Roman" w:cs="Times New Roman"/>
+                <w:bCs/>
+                <w:sz w:val="20"/>
+                <w:szCs w:val="20"/>
+              </w:rPr>
+            </w:pPr>
+            <w:r>
+              <w:rPr>
+                <w:rFonts w:ascii="Times New Roman" w:eastAsia="Times New Roman" w:hAnsi="Times New Roman" w:cs="Times New Roman"/>
+                <w:bCs/>
+                <w:sz w:val="20"/>
+                <w:szCs w:val="20"/>
+              </w:rPr>
+              <w:t>NOT NULL</w:t>
+            </w:r>
+          </w:p>
+        </w:tc>
+        <w:tc>
+          <w:tcPr>
+            <w:tcW w:w="3209" w:type="dxa"/>
+            <w:vAlign w:val="center"/>
+          </w:tcPr>
+          <w:p>
+            <w:pPr>
+              <w:pStyle w:val="Prrafodelista"/>
+              <w:ind w:left="0"/>
+              <w:rPr>
+                <w:rFonts w:ascii="Times New Roman" w:eastAsia="Times New Roman" w:hAnsi="Times New Roman" w:cs="Times New Roman"/>
+                <w:bCs/>
+                <w:sz w:val="20"/>
+                <w:szCs w:val="20"/>
+              </w:rPr>
+            </w:pPr>
+            <w:r>
+              <w:rPr>
+                <w:rFonts w:ascii="Times New Roman" w:eastAsia="Times New Roman" w:hAnsi="Times New Roman" w:cs="Times New Roman"/>
+                <w:bCs/>
+                <w:sz w:val="20"/>
+                <w:szCs w:val="20"/>
+              </w:rPr>
+              <w:t>Ubicación de la consulta de cita presencial</w:t>
+            </w:r>
+          </w:p>
+        </w:tc>
+      </w:tr>
+      <w:tr>
+        <w:trPr>
+          <w:trHeight w:val="624"/>
+        </w:trPr>
+        <w:tc>
+          <w:tcPr>
+            <w:tcW w:w="1389" w:type="dxa"/>
+            <w:vAlign w:val="center"/>
+          </w:tcPr>
+          <w:p>
+            <w:pPr>
+              <w:pStyle w:val="Prrafodelista"/>
+              <w:ind w:left="0"/>
+              <w:rPr>
+                <w:rFonts w:ascii="Times New Roman" w:eastAsia="Times New Roman" w:hAnsi="Times New Roman" w:cs="Times New Roman"/>
+                <w:bCs/>
+                <w:sz w:val="20"/>
+                <w:szCs w:val="20"/>
+              </w:rPr>
+            </w:pPr>
+            <w:proofErr w:type="spellStart"/>
+            <w:r>
+              <w:rPr>
+                <w:rFonts w:ascii="Times New Roman" w:eastAsia="Times New Roman" w:hAnsi="Times New Roman" w:cs="Times New Roman"/>
+                <w:bCs/>
+                <w:sz w:val="20"/>
+                <w:szCs w:val="20"/>
+              </w:rPr>
+              <w:t>descripcion</w:t>
+            </w:r>
+            <w:proofErr w:type="spellEnd"/>
+          </w:p>
+        </w:tc>
+        <w:tc>
+          <w:tcPr>
+            <w:tcW w:w="1194" w:type="dxa"/>
+            <w:vAlign w:val="center"/>
+          </w:tcPr>
+          <w:p>
+            <w:pPr>
+              <w:pStyle w:val="Prrafodelista"/>
+              <w:ind w:left="0"/>
+              <w:rPr>
+                <w:rFonts w:ascii="Times New Roman" w:eastAsia="Times New Roman" w:hAnsi="Times New Roman" w:cs="Times New Roman"/>
+                <w:bCs/>
+                <w:sz w:val="20"/>
+                <w:szCs w:val="20"/>
+              </w:rPr>
+            </w:pPr>
+            <w:r>
+              <w:rPr>
+                <w:rFonts w:ascii="Times New Roman" w:eastAsia="Times New Roman" w:hAnsi="Times New Roman" w:cs="Times New Roman"/>
+                <w:bCs/>
+                <w:sz w:val="20"/>
+                <w:szCs w:val="20"/>
+              </w:rPr>
+              <w:t>VARCHAR</w:t>
+            </w:r>
+          </w:p>
+        </w:tc>
+        <w:tc>
+          <w:tcPr>
+            <w:tcW w:w="2090" w:type="dxa"/>
+            <w:vAlign w:val="center"/>
+          </w:tcPr>
+          <w:p>
+            <w:pPr>
+              <w:pStyle w:val="Prrafodelista"/>
+              <w:ind w:left="0"/>
+              <w:rPr>
+                <w:rFonts w:ascii="Times New Roman" w:eastAsia="Times New Roman" w:hAnsi="Times New Roman" w:cs="Times New Roman"/>
+                <w:bCs/>
+                <w:sz w:val="20"/>
+                <w:szCs w:val="20"/>
+              </w:rPr>
+            </w:pPr>
+            <w:r>
+              <w:rPr>
+                <w:rFonts w:ascii="Times New Roman" w:eastAsia="Times New Roman" w:hAnsi="Times New Roman" w:cs="Times New Roman"/>
+                <w:bCs/>
+                <w:sz w:val="20"/>
+                <w:szCs w:val="20"/>
+              </w:rPr>
+              <w:t>DEFAULT “Descripción no disponible”</w:t>
+            </w:r>
+          </w:p>
+        </w:tc>
+        <w:tc>
+          <w:tcPr>
+            <w:tcW w:w="3209" w:type="dxa"/>
+            <w:vAlign w:val="center"/>
+          </w:tcPr>
+          <w:p>
+            <w:pPr>
+              <w:pStyle w:val="Prrafodelista"/>
+              <w:ind w:left="0"/>
+              <w:rPr>
+                <w:rFonts w:ascii="Times New Roman" w:eastAsia="Times New Roman" w:hAnsi="Times New Roman" w:cs="Times New Roman"/>
+                <w:bCs/>
+                <w:sz w:val="20"/>
+                <w:szCs w:val="20"/>
+              </w:rPr>
+            </w:pPr>
+            <w:r>
+              <w:rPr>
+                <w:rFonts w:ascii="Times New Roman" w:eastAsia="Times New Roman" w:hAnsi="Times New Roman" w:cs="Times New Roman"/>
+                <w:bCs/>
+                <w:sz w:val="20"/>
+                <w:szCs w:val="20"/>
+              </w:rPr>
+              <w:t>Descripción del psicólogo</w:t>
+            </w:r>
+          </w:p>
+        </w:tc>
+      </w:tr>
+      <w:tr>
+        <w:trPr>
+          <w:trHeight w:val="880"/>
+        </w:trPr>
+        <w:tc>
+          <w:tcPr>
+            <w:tcW w:w="1389" w:type="dxa"/>
+            <w:vAlign w:val="center"/>
+          </w:tcPr>
+          <w:p>
+            <w:pPr>
+              <w:pStyle w:val="Prrafodelista"/>
+              <w:ind w:left="0"/>
+              <w:rPr>
+                <w:rFonts w:ascii="Times New Roman" w:eastAsia="Times New Roman" w:hAnsi="Times New Roman" w:cs="Times New Roman"/>
+                <w:bCs/>
+                <w:sz w:val="20"/>
+                <w:szCs w:val="20"/>
+              </w:rPr>
+            </w:pPr>
+            <w:r>
+              <w:rPr>
+                <w:rFonts w:ascii="Times New Roman" w:eastAsia="Times New Roman" w:hAnsi="Times New Roman" w:cs="Times New Roman"/>
+                <w:bCs/>
+                <w:sz w:val="20"/>
+                <w:szCs w:val="20"/>
+              </w:rPr>
+              <w:t>disponible</w:t>
+            </w:r>
+          </w:p>
+        </w:tc>
+        <w:tc>
+          <w:tcPr>
+            <w:tcW w:w="1194" w:type="dxa"/>
+            <w:vAlign w:val="center"/>
+          </w:tcPr>
+          <w:p>
+            <w:pPr>
+              <w:pStyle w:val="Prrafodelista"/>
+              <w:ind w:left="0"/>
+              <w:rPr>
+                <w:rFonts w:ascii="Times New Roman" w:eastAsia="Times New Roman" w:hAnsi="Times New Roman" w:cs="Times New Roman"/>
+                <w:bCs/>
+                <w:sz w:val="20"/>
+                <w:szCs w:val="20"/>
+              </w:rPr>
+            </w:pPr>
+            <w:r>
+              <w:rPr>
+                <w:rFonts w:ascii="Times New Roman" w:eastAsia="Times New Roman" w:hAnsi="Times New Roman" w:cs="Times New Roman"/>
+                <w:bCs/>
+                <w:sz w:val="20"/>
+                <w:szCs w:val="20"/>
+              </w:rPr>
+              <w:t>VARCHAR</w:t>
+            </w:r>
+          </w:p>
+        </w:tc>
+        <w:tc>
+          <w:tcPr>
+            <w:tcW w:w="2090" w:type="dxa"/>
+            <w:vAlign w:val="center"/>
+          </w:tcPr>
+          <w:p>
+            <w:pPr>
+              <w:pStyle w:val="Prrafodelista"/>
+              <w:ind w:left="0"/>
+              <w:rPr>
+                <w:rFonts w:ascii="Times New Roman" w:eastAsia="Times New Roman" w:hAnsi="Times New Roman" w:cs="Times New Roman"/>
+                <w:bCs/>
+                <w:sz w:val="20"/>
+                <w:szCs w:val="20"/>
+              </w:rPr>
+            </w:pPr>
+            <w:r>
+              <w:rPr>
+                <w:rFonts w:ascii="Times New Roman" w:eastAsia="Times New Roman" w:hAnsi="Times New Roman" w:cs="Times New Roman"/>
+                <w:bCs/>
+                <w:sz w:val="20"/>
+                <w:szCs w:val="20"/>
+              </w:rPr>
+              <w:t>DEFAULT TRUE</w:t>
+            </w:r>
+          </w:p>
+        </w:tc>
+        <w:tc>
+          <w:tcPr>
+            <w:tcW w:w="3209" w:type="dxa"/>
+            <w:vAlign w:val="center"/>
+          </w:tcPr>
+          <w:p>
+            <w:pPr>
+              <w:pStyle w:val="Prrafodelista"/>
+              <w:ind w:left="0"/>
+              <w:rPr>
+                <w:rFonts w:ascii="Times New Roman" w:eastAsia="Times New Roman" w:hAnsi="Times New Roman" w:cs="Times New Roman"/>
+                <w:bCs/>
+                <w:sz w:val="20"/>
+                <w:szCs w:val="20"/>
+              </w:rPr>
+            </w:pPr>
+            <w:r>
+              <w:rPr>
+                <w:rFonts w:ascii="Times New Roman" w:eastAsia="Times New Roman" w:hAnsi="Times New Roman" w:cs="Times New Roman"/>
+                <w:bCs/>
+                <w:sz w:val="20"/>
+                <w:szCs w:val="20"/>
+              </w:rPr>
+              <w:t>Valor booleano que indica si el psicólogo aparecerá en la lista de psicólogos para atender citas</w:t>
+            </w:r>
+          </w:p>
+        </w:tc>
+      </w:tr>
+    </w:tbl>
+    <w:p>
+      <w:pPr>
+        <w:pStyle w:val="Prrafodelista"/>
+        <w:spacing w:line="360" w:lineRule="auto"/>
+        <w:ind w:left="1134"/>
+        <w:rPr>
+          <w:rFonts w:ascii="Times New Roman" w:eastAsia="Times New Roman" w:hAnsi="Times New Roman" w:cs="Times New Roman"/>
+          <w:bCs/>
+          <w:sz w:val="24"/>
+          <w:szCs w:val="24"/>
+        </w:rPr>
+      </w:pPr>
+    </w:p>
+    <w:p>
+      <w:pPr>
+        <w:pStyle w:val="Prrafodelista"/>
+        <w:numPr>
+          <w:ilvl w:val="1"/>
+          <w:numId w:val="1"/>
+        </w:numPr>
+        <w:spacing w:line="360" w:lineRule="auto"/>
+        <w:ind w:left="1134"/>
+        <w:rPr>
+          <w:rFonts w:ascii="Times New Roman" w:eastAsia="Times New Roman" w:hAnsi="Times New Roman" w:cs="Times New Roman"/>
+          <w:b/>
+          <w:sz w:val="24"/>
+          <w:szCs w:val="24"/>
+        </w:rPr>
+      </w:pPr>
+      <w:r>
+        <w:rPr>
+          <w:rFonts w:ascii="Times New Roman" w:eastAsia="Times New Roman" w:hAnsi="Times New Roman" w:cs="Times New Roman"/>
+          <w:b/>
+          <w:sz w:val="24"/>
+          <w:szCs w:val="24"/>
+        </w:rPr>
+        <w:t>Tabla Especialidad</w:t>
+      </w:r>
+    </w:p>
+    <w:p>
+      <w:pPr>
+        <w:pStyle w:val="Prrafodelista"/>
+        <w:numPr>
+          <w:ilvl w:val="1"/>
+          <w:numId w:val="1"/>
+        </w:numPr>
+        <w:spacing w:line="360" w:lineRule="auto"/>
+        <w:ind w:left="1134"/>
+        <w:rPr>
+          <w:rFonts w:ascii="Times New Roman" w:eastAsia="Times New Roman" w:hAnsi="Times New Roman" w:cs="Times New Roman"/>
+          <w:b/>
+          <w:sz w:val="24"/>
+          <w:szCs w:val="24"/>
+        </w:rPr>
+      </w:pPr>
+      <w:r>
+        <w:rPr>
+          <w:rFonts w:ascii="Times New Roman" w:eastAsia="Times New Roman" w:hAnsi="Times New Roman" w:cs="Times New Roman"/>
+          <w:b/>
+          <w:sz w:val="24"/>
+          <w:szCs w:val="24"/>
+        </w:rPr>
+        <w:t>Tabla Diagnóstico</w:t>
+      </w:r>
+    </w:p>
+    <w:p>
+      <w:pPr>
+        <w:pStyle w:val="Prrafodelista"/>
+        <w:numPr>
+          <w:ilvl w:val="1"/>
+          <w:numId w:val="1"/>
+        </w:numPr>
+        <w:spacing w:line="360" w:lineRule="auto"/>
+        <w:ind w:left="1134"/>
+        <w:rPr>
+          <w:rFonts w:ascii="Times New Roman" w:eastAsia="Times New Roman" w:hAnsi="Times New Roman" w:cs="Times New Roman"/>
+          <w:b/>
+          <w:sz w:val="24"/>
+          <w:szCs w:val="24"/>
+        </w:rPr>
+      </w:pPr>
+      <w:r>
+        <w:rPr>
+          <w:rFonts w:ascii="Times New Roman" w:eastAsia="Times New Roman" w:hAnsi="Times New Roman" w:cs="Times New Roman"/>
+          <w:b/>
+          <w:sz w:val="24"/>
+          <w:szCs w:val="24"/>
+        </w:rPr>
+        <w:t>Tabla Cita</w:t>
+      </w:r>
+    </w:p>
+    <w:p>
+      <w:pPr>
+        <w:pStyle w:val="Prrafodelista"/>
+        <w:numPr>
+          <w:ilvl w:val="1"/>
+          <w:numId w:val="1"/>
+        </w:numPr>
+        <w:spacing w:line="360" w:lineRule="auto"/>
+        <w:ind w:left="1134"/>
+        <w:rPr>
+          <w:rFonts w:ascii="Times New Roman" w:eastAsia="Times New Roman" w:hAnsi="Times New Roman" w:cs="Times New Roman"/>
+          <w:b/>
+          <w:sz w:val="24"/>
+          <w:szCs w:val="24"/>
+        </w:rPr>
+      </w:pPr>
+      <w:r>
+        <w:rPr>
+          <w:rFonts w:ascii="Times New Roman" w:eastAsia="Times New Roman" w:hAnsi="Times New Roman" w:cs="Times New Roman"/>
+          <w:b/>
+          <w:sz w:val="24"/>
+          <w:szCs w:val="24"/>
+        </w:rPr>
+        <w:t>Tabla Horario</w:t>
+      </w:r>
+    </w:p>
+    <w:p>
+      <w:pPr>
+        <w:pStyle w:val="Prrafodelista"/>
+        <w:numPr>
+          <w:ilvl w:val="1"/>
+          <w:numId w:val="1"/>
+        </w:numPr>
+        <w:spacing w:line="360" w:lineRule="auto"/>
+        <w:ind w:left="1134"/>
+        <w:rPr>
+          <w:rFonts w:ascii="Times New Roman" w:eastAsia="Times New Roman" w:hAnsi="Times New Roman" w:cs="Times New Roman"/>
+          <w:b/>
+          <w:sz w:val="24"/>
+          <w:szCs w:val="24"/>
+        </w:rPr>
+      </w:pPr>
+      <w:r>
+        <w:rPr>
+          <w:rFonts w:ascii="Times New Roman" w:eastAsia="Times New Roman" w:hAnsi="Times New Roman" w:cs="Times New Roman"/>
+          <w:b/>
+          <w:sz w:val="24"/>
+          <w:szCs w:val="24"/>
+        </w:rPr>
+        <w:t>Tabla Turno</w:t>
+      </w:r>
+    </w:p>
+    <w:p>
+      <w:pPr>
+        <w:pStyle w:val="Prrafodelista"/>
+        <w:numPr>
+          <w:ilvl w:val="1"/>
+          <w:numId w:val="1"/>
+        </w:numPr>
+        <w:spacing w:line="360" w:lineRule="auto"/>
+        <w:ind w:left="1134"/>
+        <w:rPr>
+          <w:rFonts w:ascii="Times New Roman" w:eastAsia="Times New Roman" w:hAnsi="Times New Roman" w:cs="Times New Roman"/>
+          <w:b/>
+          <w:sz w:val="24"/>
+          <w:szCs w:val="24"/>
+        </w:rPr>
+      </w:pPr>
+      <w:r>
+        <w:rPr>
+          <w:rFonts w:ascii="Times New Roman" w:eastAsia="Times New Roman" w:hAnsi="Times New Roman" w:cs="Times New Roman"/>
+          <w:b/>
+          <w:sz w:val="24"/>
+          <w:szCs w:val="24"/>
+        </w:rPr>
+        <w:t>Tabla EspecialidadPsicologo</w:t>
+      </w:r>
+    </w:p>
+    <w:p>
+      <w:pPr>
+        <w:pStyle w:val="Prrafodelista"/>
+        <w:numPr>
+          <w:ilvl w:val="1"/>
+          <w:numId w:val="1"/>
+        </w:numPr>
+        <w:spacing w:line="360" w:lineRule="auto"/>
+        <w:ind w:left="1134"/>
+        <w:rPr>
+          <w:rFonts w:ascii="Times New Roman" w:eastAsia="Times New Roman" w:hAnsi="Times New Roman" w:cs="Times New Roman"/>
+          <w:b/>
+          <w:sz w:val="24"/>
+          <w:szCs w:val="24"/>
+        </w:rPr>
+      </w:pPr>
+      <w:r>
+        <w:rPr>
+          <w:rFonts w:ascii="Times New Roman" w:eastAsia="Times New Roman" w:hAnsi="Times New Roman" w:cs="Times New Roman"/>
+          <w:b/>
+          <w:sz w:val="24"/>
+          <w:szCs w:val="24"/>
+        </w:rPr>
+        <w:t>Tabla Notificaciones</w:t>
       </w:r>
     </w:p>
     <w:sectPr>
@@ -2198,6 +6385,7 @@
   <w:style w:type="paragraph" w:default="1" w:styleId="Normal">
     <w:name w:val="Normal"/>
     <w:qFormat/>
+    <w:rsid w:val="00D05937"/>
   </w:style>
   <w:style w:type="paragraph" w:styleId="Ttulo1">
     <w:name w:val="heading 1"/>
@@ -2315,7 +6503,6 @@
   <w:style w:type="character" w:default="1" w:styleId="Fuentedeprrafopredeter">
     <w:name w:val="Default Paragraph Font"/>
     <w:uiPriority w:val="1"/>
-    <w:semiHidden/>
     <w:unhideWhenUsed/>
   </w:style>
   <w:style w:type="table" w:default="1" w:styleId="Tablanormal">
@@ -2393,6 +6580,25 @@
       <w:ind w:left="720"/>
       <w:contextualSpacing/>
     </w:pPr>
+  </w:style>
+  <w:style w:type="table" w:styleId="Tablaconcuadrcula">
+    <w:name w:val="Table Grid"/>
+    <w:basedOn w:val="Tablanormal"/>
+    <w:uiPriority w:val="39"/>
+    <w:rsid w:val="00E609A0"/>
+    <w:pPr>
+      <w:spacing w:line="240" w:lineRule="auto"/>
+    </w:pPr>
+    <w:tblPr>
+      <w:tblBorders>
+        <w:top w:val="single" w:sz="4" w:space="0" w:color="auto"/>
+        <w:left w:val="single" w:sz="4" w:space="0" w:color="auto"/>
+        <w:bottom w:val="single" w:sz="4" w:space="0" w:color="auto"/>
+        <w:right w:val="single" w:sz="4" w:space="0" w:color="auto"/>
+        <w:insideH w:val="single" w:sz="4" w:space="0" w:color="auto"/>
+        <w:insideV w:val="single" w:sz="4" w:space="0" w:color="auto"/>
+      </w:tblBorders>
+    </w:tblPr>
   </w:style>
 </w:styles>
 </file>
@@ -2715,4 +6921,16 @@
   </a:objectDefaults>
   <a:extraClrSchemeLst/>
 </a:theme>
+</file>
+
+<file path=customXml/item1.xml><?xml version="1.0" encoding="utf-8"?>
+<b:Sources xmlns:b="http://schemas.openxmlformats.org/officeDocument/2006/bibliography" xmlns="http://schemas.openxmlformats.org/officeDocument/2006/bibliography" SelectedStyle="\APASixthEditionOfficeOnline.xsl" StyleName="APA" Version="6"/>
+</file>
+
+<file path=customXml/itemProps1.xml><?xml version="1.0" encoding="utf-8"?>
+<ds:datastoreItem xmlns:ds="http://schemas.openxmlformats.org/officeDocument/2006/customXml" ds:itemID="{A642AE54-AAED-4910-B1E0-C1B6263FC0FE}">
+  <ds:schemaRefs>
+    <ds:schemaRef ds:uri="http://schemas.openxmlformats.org/officeDocument/2006/bibliography"/>
+  </ds:schemaRefs>
+</ds:datastoreItem>
 </file>
</xml_diff>

<commit_message>
modelo de db completo
</commit_message>
<xml_diff>
--- a/Desarrollo/MentalSync/Analisis/SGCSM-DMBD.docx
+++ b/Desarrollo/MentalSync/Analisis/SGCSM-DMBD.docx
@@ -252,7 +252,15 @@
           <w:sz w:val="32"/>
           <w:szCs w:val="32"/>
         </w:rPr>
-        <w:t>05</w:t>
+        <w:t>0</w:t>
+      </w:r>
+      <w:r>
+        <w:rPr>
+          <w:rFonts w:ascii="Times New Roman" w:eastAsia="Times New Roman" w:hAnsi="Times New Roman" w:cs="Times New Roman"/>
+          <w:sz w:val="32"/>
+          <w:szCs w:val="32"/>
+        </w:rPr>
+        <w:t>1</w:t>
       </w:r>
       <w:r>
         <w:rPr>
@@ -1350,19 +1358,26 @@
           <w:szCs w:val="24"/>
         </w:rPr>
       </w:pPr>
+    </w:p>
+    <w:p>
+      <w:pPr>
+        <w:jc w:val="center"/>
+        <w:rPr>
+          <w:rFonts w:ascii="Times New Roman" w:eastAsia="Times New Roman" w:hAnsi="Times New Roman" w:cs="Times New Roman"/>
+          <w:b/>
+          <w:sz w:val="24"/>
+          <w:szCs w:val="24"/>
+        </w:rPr>
+      </w:pPr>
       <w:r>
         <w:rPr>
-          <w:rFonts w:ascii="Times New Roman" w:eastAsia="Times New Roman" w:hAnsi="Times New Roman" w:cs="Times New Roman"/>
-          <w:b/>
           <w:noProof/>
-          <w:sz w:val="24"/>
-          <w:szCs w:val="24"/>
         </w:rPr>
         <w:drawing>
-          <wp:inline distT="0" distB="0" distL="0" distR="0" wp14:anchorId="18CEB22B" wp14:editId="136A8400">
-            <wp:extent cx="5580000" cy="3899695"/>
-            <wp:effectExtent l="0" t="0" r="0" b="0"/>
-            <wp:docPr id="1094885731" name="Imagen 2" descr="Interfaz de usuario gráfica&#10;&#10;Descripción generada automáticamente"/>
+          <wp:inline distT="0" distB="0" distL="0" distR="0" wp14:anchorId="65028129" wp14:editId="20F1BFCE">
+            <wp:extent cx="5731510" cy="3792855"/>
+            <wp:effectExtent l="0" t="0" r="2540" b="0"/>
+            <wp:docPr id="230004000" name="Imagen 1" descr="Interfaz de usuario gráfica&#10;&#10;Descripción generada automáticamente"/>
             <wp:cNvGraphicFramePr>
               <a:graphicFrameLocks xmlns:a="http://schemas.openxmlformats.org/drawingml/2006/main" noChangeAspect="1"/>
             </wp:cNvGraphicFramePr>
@@ -1370,29 +1385,36 @@
               <a:graphicData uri="http://schemas.openxmlformats.org/drawingml/2006/picture">
                 <pic:pic xmlns:pic="http://schemas.openxmlformats.org/drawingml/2006/picture">
                   <pic:nvPicPr>
-                    <pic:cNvPr id="1094885731" name="Imagen 2" descr="Interfaz de usuario gráfica&#10;&#10;Descripción generada automáticamente"/>
-                    <pic:cNvPicPr/>
+                    <pic:cNvPr id="230004000" name="Imagen 1" descr="Interfaz de usuario gráfica&#10;&#10;Descripción generada automáticamente"/>
+                    <pic:cNvPicPr>
+                      <a:picLocks noChangeAspect="1" noChangeArrowheads="1"/>
+                    </pic:cNvPicPr>
                   </pic:nvPicPr>
                   <pic:blipFill>
-                    <a:blip r:embed="rId7" cstate="print">
+                    <a:blip r:embed="rId7">
                       <a:extLst>
                         <a:ext uri="{28A0092B-C50C-407E-A947-70E740481C1C}">
                           <a14:useLocalDpi xmlns:a14="http://schemas.microsoft.com/office/drawing/2010/main" val="0"/>
                         </a:ext>
                       </a:extLst>
                     </a:blip>
+                    <a:srcRect/>
                     <a:stretch>
                       <a:fillRect/>
                     </a:stretch>
                   </pic:blipFill>
-                  <pic:spPr>
+                  <pic:spPr bwMode="auto">
                     <a:xfrm>
                       <a:off x="0" y="0"/>
-                      <a:ext cx="5580000" cy="3899695"/>
+                      <a:ext cx="5731510" cy="3792855"/>
                     </a:xfrm>
                     <a:prstGeom prst="rect">
                       <a:avLst/>
                     </a:prstGeom>
+                    <a:noFill/>
+                    <a:ln>
+                      <a:noFill/>
+                    </a:ln>
                   </pic:spPr>
                 </pic:pic>
               </a:graphicData>
@@ -1403,17 +1425,6 @@
     </w:p>
     <w:p>
       <w:pPr>
-        <w:jc w:val="center"/>
-        <w:rPr>
-          <w:rFonts w:ascii="Times New Roman" w:eastAsia="Times New Roman" w:hAnsi="Times New Roman" w:cs="Times New Roman"/>
-          <w:b/>
-          <w:sz w:val="24"/>
-          <w:szCs w:val="24"/>
-        </w:rPr>
-      </w:pPr>
-    </w:p>
-    <w:p>
-      <w:pPr>
         <w:pStyle w:val="Prrafodelista"/>
         <w:numPr>
           <w:ilvl w:val="0"/>
@@ -1467,10 +1478,10 @@
           <w:noProof/>
         </w:rPr>
         <w:drawing>
-          <wp:inline distT="0" distB="0" distL="0" distR="0" wp14:anchorId="21EBF23E" wp14:editId="55F0D6BA">
-            <wp:extent cx="5580000" cy="3827362"/>
-            <wp:effectExtent l="0" t="0" r="0" b="0"/>
-            <wp:docPr id="1030553345" name="Imagen 3" descr="Interfaz de usuario gráfica&#10;&#10;Descripción generada automáticamente"/>
+          <wp:inline distT="0" distB="0" distL="0" distR="0" wp14:anchorId="7E832A2A" wp14:editId="3A1D8E80">
+            <wp:extent cx="5731510" cy="3792855"/>
+            <wp:effectExtent l="0" t="0" r="2540" b="0"/>
+            <wp:docPr id="1910719204" name="Imagen 2" descr="Interfaz de usuario gráfica, Diagrama&#10;&#10;Descripción generada automáticamente"/>
             <wp:cNvGraphicFramePr>
               <a:graphicFrameLocks xmlns:a="http://schemas.openxmlformats.org/drawingml/2006/main" noChangeAspect="1"/>
             </wp:cNvGraphicFramePr>
@@ -1478,29 +1489,36 @@
               <a:graphicData uri="http://schemas.openxmlformats.org/drawingml/2006/picture">
                 <pic:pic xmlns:pic="http://schemas.openxmlformats.org/drawingml/2006/picture">
                   <pic:nvPicPr>
-                    <pic:cNvPr id="1030553345" name="Imagen 3" descr="Interfaz de usuario gráfica&#10;&#10;Descripción generada automáticamente"/>
-                    <pic:cNvPicPr/>
+                    <pic:cNvPr id="1910719204" name="Imagen 2" descr="Interfaz de usuario gráfica, Diagrama&#10;&#10;Descripción generada automáticamente"/>
+                    <pic:cNvPicPr>
+                      <a:picLocks noChangeAspect="1" noChangeArrowheads="1"/>
+                    </pic:cNvPicPr>
                   </pic:nvPicPr>
                   <pic:blipFill>
-                    <a:blip r:embed="rId8" cstate="print">
+                    <a:blip r:embed="rId8">
                       <a:extLst>
                         <a:ext uri="{28A0092B-C50C-407E-A947-70E740481C1C}">
                           <a14:useLocalDpi xmlns:a14="http://schemas.microsoft.com/office/drawing/2010/main" val="0"/>
                         </a:ext>
                       </a:extLst>
                     </a:blip>
+                    <a:srcRect/>
                     <a:stretch>
                       <a:fillRect/>
                     </a:stretch>
                   </pic:blipFill>
-                  <pic:spPr>
+                  <pic:spPr bwMode="auto">
                     <a:xfrm>
                       <a:off x="0" y="0"/>
-                      <a:ext cx="5580000" cy="3827362"/>
+                      <a:ext cx="5731510" cy="3792855"/>
                     </a:xfrm>
                     <a:prstGeom prst="rect">
                       <a:avLst/>
                     </a:prstGeom>
+                    <a:noFill/>
+                    <a:ln>
+                      <a:noFill/>
+                    </a:ln>
                   </pic:spPr>
                 </pic:pic>
               </a:graphicData>
@@ -1725,7 +1743,6 @@
                 <w:szCs w:val="20"/>
               </w:rPr>
             </w:pPr>
-            <w:proofErr w:type="spellStart"/>
             <w:r>
               <w:rPr>
                 <w:rFonts w:ascii="Times New Roman" w:eastAsia="Times New Roman" w:hAnsi="Times New Roman" w:cs="Times New Roman"/>
@@ -1735,7 +1752,6 @@
               </w:rPr>
               <w:t>usuario_id</w:t>
             </w:r>
-            <w:proofErr w:type="spellEnd"/>
           </w:p>
         </w:tc>
         <w:tc>
@@ -2075,7 +2091,6 @@
                 <w:szCs w:val="20"/>
               </w:rPr>
             </w:pPr>
-            <w:proofErr w:type="spellStart"/>
             <w:r>
               <w:rPr>
                 <w:rFonts w:ascii="Times New Roman" w:eastAsia="Times New Roman" w:hAnsi="Times New Roman" w:cs="Times New Roman"/>
@@ -2085,7 +2100,6 @@
               </w:rPr>
               <w:t>contrasenia</w:t>
             </w:r>
-            <w:proofErr w:type="spellEnd"/>
           </w:p>
         </w:tc>
         <w:tc>
@@ -2360,7 +2374,6 @@
                 <w:szCs w:val="20"/>
               </w:rPr>
             </w:pPr>
-            <w:proofErr w:type="spellStart"/>
             <w:r>
               <w:rPr>
                 <w:rFonts w:ascii="Times New Roman" w:eastAsia="Times New Roman" w:hAnsi="Times New Roman" w:cs="Times New Roman"/>
@@ -2379,7 +2392,6 @@
               </w:rPr>
               <w:t>_id</w:t>
             </w:r>
-            <w:proofErr w:type="spellEnd"/>
           </w:p>
         </w:tc>
         <w:tc>
@@ -2484,7 +2496,6 @@
                 <w:szCs w:val="20"/>
               </w:rPr>
             </w:pPr>
-            <w:proofErr w:type="spellStart"/>
             <w:r>
               <w:rPr>
                 <w:rFonts w:ascii="Times New Roman" w:eastAsia="Times New Roman" w:hAnsi="Times New Roman" w:cs="Times New Roman"/>
@@ -2494,7 +2505,6 @@
               </w:rPr>
               <w:t>usuario_id</w:t>
             </w:r>
-            <w:proofErr w:type="spellEnd"/>
           </w:p>
         </w:tc>
         <w:tc>
@@ -2800,7 +2810,6 @@
                 <w:szCs w:val="20"/>
               </w:rPr>
             </w:pPr>
-            <w:proofErr w:type="spellStart"/>
             <w:r>
               <w:rPr>
                 <w:rFonts w:ascii="Times New Roman" w:eastAsia="Times New Roman" w:hAnsi="Times New Roman" w:cs="Times New Roman"/>
@@ -2819,7 +2828,6 @@
               </w:rPr>
               <w:t>_id</w:t>
             </w:r>
-            <w:proofErr w:type="spellEnd"/>
           </w:p>
         </w:tc>
         <w:tc>
@@ -2924,7 +2932,6 @@
                 <w:szCs w:val="20"/>
               </w:rPr>
             </w:pPr>
-            <w:proofErr w:type="spellStart"/>
             <w:r>
               <w:rPr>
                 <w:rFonts w:ascii="Times New Roman" w:eastAsia="Times New Roman" w:hAnsi="Times New Roman" w:cs="Times New Roman"/>
@@ -2934,7 +2941,6 @@
               </w:rPr>
               <w:t>usuario_id</w:t>
             </w:r>
-            <w:proofErr w:type="spellEnd"/>
           </w:p>
         </w:tc>
         <w:tc>
@@ -3183,7 +3189,6 @@
                 <w:szCs w:val="20"/>
               </w:rPr>
             </w:pPr>
-            <w:proofErr w:type="spellStart"/>
             <w:r>
               <w:rPr>
                 <w:rFonts w:ascii="Times New Roman" w:eastAsia="Times New Roman" w:hAnsi="Times New Roman" w:cs="Times New Roman"/>
@@ -3193,7 +3198,6 @@
               </w:rPr>
               <w:t>apellidoP</w:t>
             </w:r>
-            <w:proofErr w:type="spellEnd"/>
           </w:p>
         </w:tc>
         <w:tc>
@@ -3298,7 +3302,6 @@
                 <w:szCs w:val="20"/>
               </w:rPr>
             </w:pPr>
-            <w:proofErr w:type="spellStart"/>
             <w:r>
               <w:rPr>
                 <w:rFonts w:ascii="Times New Roman" w:eastAsia="Times New Roman" w:hAnsi="Times New Roman" w:cs="Times New Roman"/>
@@ -3308,7 +3311,6 @@
               </w:rPr>
               <w:t>apellidoM</w:t>
             </w:r>
-            <w:proofErr w:type="spellEnd"/>
           </w:p>
         </w:tc>
         <w:tc>
@@ -3413,7 +3415,6 @@
                 <w:szCs w:val="20"/>
               </w:rPr>
             </w:pPr>
-            <w:proofErr w:type="spellStart"/>
             <w:r>
               <w:rPr>
                 <w:rFonts w:ascii="Times New Roman" w:eastAsia="Times New Roman" w:hAnsi="Times New Roman" w:cs="Times New Roman"/>
@@ -3423,7 +3424,6 @@
               </w:rPr>
               <w:t>dni</w:t>
             </w:r>
-            <w:proofErr w:type="spellEnd"/>
           </w:p>
         </w:tc>
         <w:tc>
@@ -3600,17 +3600,35 @@
               </w:rPr>
               <w:t xml:space="preserve">DEFAULT </w:t>
             </w:r>
-            <w:proofErr w:type="spellStart"/>
-            <w:r>
-              <w:rPr>
-                <w:rFonts w:ascii="Times New Roman" w:eastAsia="Times New Roman" w:hAnsi="Times New Roman" w:cs="Times New Roman"/>
-                <w:bCs/>
+            <w:r>
+              <w:rPr>
+                <w:rFonts w:ascii="Times New Roman" w:eastAsia="Times New Roman" w:hAnsi="Times New Roman" w:cs="Times New Roman"/>
+                <w:bCs/>
+                <w:sz w:val="20"/>
+                <w:szCs w:val="20"/>
+              </w:rPr>
+              <w:t>“</w:t>
+            </w:r>
+            <w:r>
+              <w:rPr>
+                <w:rFonts w:ascii="Times New Roman" w:eastAsia="Times New Roman" w:hAnsi="Times New Roman" w:cs="Times New Roman"/>
+                <w:bCs/>
+                <w:i/>
+                <w:iCs/>
                 <w:sz w:val="20"/>
                 <w:szCs w:val="20"/>
               </w:rPr>
               <w:t>url_img_perfil</w:t>
             </w:r>
-            <w:proofErr w:type="spellEnd"/>
+            <w:r>
+              <w:rPr>
+                <w:rFonts w:ascii="Times New Roman" w:eastAsia="Times New Roman" w:hAnsi="Times New Roman" w:cs="Times New Roman"/>
+                <w:bCs/>
+                <w:sz w:val="20"/>
+                <w:szCs w:val="20"/>
+              </w:rPr>
+              <w:t>”</w:t>
+            </w:r>
           </w:p>
         </w:tc>
         <w:tc>
@@ -3636,27 +3654,7 @@
                 <w:sz w:val="20"/>
                 <w:szCs w:val="20"/>
               </w:rPr>
-              <w:t xml:space="preserve">Dirección </w:t>
-            </w:r>
-            <w:proofErr w:type="spellStart"/>
-            <w:r>
-              <w:rPr>
-                <w:rFonts w:ascii="Times New Roman" w:eastAsia="Times New Roman" w:hAnsi="Times New Roman" w:cs="Times New Roman"/>
-                <w:bCs/>
-                <w:sz w:val="20"/>
-                <w:szCs w:val="20"/>
-              </w:rPr>
-              <w:t>url</w:t>
-            </w:r>
-            <w:proofErr w:type="spellEnd"/>
-            <w:r>
-              <w:rPr>
-                <w:rFonts w:ascii="Times New Roman" w:eastAsia="Times New Roman" w:hAnsi="Times New Roman" w:cs="Times New Roman"/>
-                <w:bCs/>
-                <w:sz w:val="20"/>
-                <w:szCs w:val="20"/>
-              </w:rPr>
-              <w:t xml:space="preserve"> a la foto del paciente, tiene valor predeterminado</w:t>
+              <w:t>Dirección url a la foto del paciente, tiene valor predeterminado</w:t>
             </w:r>
           </w:p>
         </w:tc>
@@ -3982,7 +3980,6 @@
                 <w:szCs w:val="20"/>
               </w:rPr>
             </w:pPr>
-            <w:proofErr w:type="spellStart"/>
             <w:r>
               <w:rPr>
                 <w:rFonts w:ascii="Times New Roman" w:eastAsia="Times New Roman" w:hAnsi="Times New Roman" w:cs="Times New Roman"/>
@@ -4001,7 +3998,6 @@
               </w:rPr>
               <w:t>_id</w:t>
             </w:r>
-            <w:proofErr w:type="spellEnd"/>
           </w:p>
         </w:tc>
         <w:tc>
@@ -4106,7 +4102,6 @@
                 <w:szCs w:val="20"/>
               </w:rPr>
             </w:pPr>
-            <w:proofErr w:type="spellStart"/>
             <w:r>
               <w:rPr>
                 <w:rFonts w:ascii="Times New Roman" w:eastAsia="Times New Roman" w:hAnsi="Times New Roman" w:cs="Times New Roman"/>
@@ -4116,7 +4111,6 @@
               </w:rPr>
               <w:t>usuario_id</w:t>
             </w:r>
-            <w:proofErr w:type="spellEnd"/>
           </w:p>
         </w:tc>
         <w:tc>
@@ -4198,7 +4192,6 @@
               </w:rPr>
               <w:t xml:space="preserve">Clave foránea que relaciona a la tabla </w:t>
             </w:r>
-            <w:proofErr w:type="spellStart"/>
             <w:r>
               <w:rPr>
                 <w:rFonts w:ascii="Times New Roman" w:eastAsia="Times New Roman" w:hAnsi="Times New Roman" w:cs="Times New Roman"/>
@@ -4210,7 +4203,6 @@
               </w:rPr>
               <w:t>Psicologo</w:t>
             </w:r>
-            <w:proofErr w:type="spellEnd"/>
             <w:r>
               <w:rPr>
                 <w:rFonts w:ascii="Times New Roman" w:eastAsia="Times New Roman" w:hAnsi="Times New Roman" w:cs="Times New Roman"/>
@@ -4368,7 +4360,6 @@
                 <w:szCs w:val="20"/>
               </w:rPr>
             </w:pPr>
-            <w:proofErr w:type="spellStart"/>
             <w:r>
               <w:rPr>
                 <w:rFonts w:ascii="Times New Roman" w:eastAsia="Times New Roman" w:hAnsi="Times New Roman" w:cs="Times New Roman"/>
@@ -4378,7 +4369,6 @@
               </w:rPr>
               <w:t>apellidoP</w:t>
             </w:r>
-            <w:proofErr w:type="spellEnd"/>
           </w:p>
         </w:tc>
         <w:tc>
@@ -4483,7 +4473,6 @@
                 <w:szCs w:val="20"/>
               </w:rPr>
             </w:pPr>
-            <w:proofErr w:type="spellStart"/>
             <w:r>
               <w:rPr>
                 <w:rFonts w:ascii="Times New Roman" w:eastAsia="Times New Roman" w:hAnsi="Times New Roman" w:cs="Times New Roman"/>
@@ -4493,7 +4482,6 @@
               </w:rPr>
               <w:t>apellidoM</w:t>
             </w:r>
-            <w:proofErr w:type="spellEnd"/>
           </w:p>
         </w:tc>
         <w:tc>
@@ -4598,7 +4586,6 @@
                 <w:szCs w:val="20"/>
               </w:rPr>
             </w:pPr>
-            <w:proofErr w:type="spellStart"/>
             <w:r>
               <w:rPr>
                 <w:rFonts w:ascii="Times New Roman" w:eastAsia="Times New Roman" w:hAnsi="Times New Roman" w:cs="Times New Roman"/>
@@ -4608,7 +4595,6 @@
               </w:rPr>
               <w:t>dni</w:t>
             </w:r>
-            <w:proofErr w:type="spellEnd"/>
           </w:p>
         </w:tc>
         <w:tc>
@@ -4801,27 +4787,7 @@
                 <w:sz w:val="20"/>
                 <w:szCs w:val="20"/>
               </w:rPr>
-              <w:t xml:space="preserve">Dirección </w:t>
-            </w:r>
-            <w:proofErr w:type="spellStart"/>
-            <w:r>
-              <w:rPr>
-                <w:rFonts w:ascii="Times New Roman" w:eastAsia="Times New Roman" w:hAnsi="Times New Roman" w:cs="Times New Roman"/>
-                <w:bCs/>
-                <w:sz w:val="20"/>
-                <w:szCs w:val="20"/>
-              </w:rPr>
-              <w:t>url</w:t>
-            </w:r>
-            <w:proofErr w:type="spellEnd"/>
-            <w:r>
-              <w:rPr>
-                <w:rFonts w:ascii="Times New Roman" w:eastAsia="Times New Roman" w:hAnsi="Times New Roman" w:cs="Times New Roman"/>
-                <w:bCs/>
-                <w:sz w:val="20"/>
-                <w:szCs w:val="20"/>
-              </w:rPr>
-              <w:t xml:space="preserve"> a la foto del psicólogo </w:t>
+              <w:t xml:space="preserve">Dirección url a la foto del psicólogo </w:t>
             </w:r>
           </w:p>
         </w:tc>
@@ -4959,7 +4925,6 @@
                 <w:szCs w:val="20"/>
               </w:rPr>
             </w:pPr>
-            <w:proofErr w:type="spellStart"/>
             <w:r>
               <w:rPr>
                 <w:rFonts w:ascii="Times New Roman" w:eastAsia="Times New Roman" w:hAnsi="Times New Roman" w:cs="Times New Roman"/>
@@ -4969,7 +4934,6 @@
               </w:rPr>
               <w:t>consulta_online</w:t>
             </w:r>
-            <w:proofErr w:type="spellEnd"/>
           </w:p>
         </w:tc>
         <w:tc>
@@ -5187,7 +5151,6 @@
                 <w:szCs w:val="20"/>
               </w:rPr>
             </w:pPr>
-            <w:proofErr w:type="spellStart"/>
             <w:r>
               <w:rPr>
                 <w:rFonts w:ascii="Times New Roman" w:eastAsia="Times New Roman" w:hAnsi="Times New Roman" w:cs="Times New Roman"/>
@@ -5197,7 +5160,6 @@
               </w:rPr>
               <w:t>descripcion</w:t>
             </w:r>
-            <w:proofErr w:type="spellEnd"/>
           </w:p>
         </w:tc>
         <w:tc>
@@ -5585,7 +5547,6 @@
                 <w:szCs w:val="20"/>
               </w:rPr>
             </w:pPr>
-            <w:proofErr w:type="spellStart"/>
             <w:r>
               <w:rPr>
                 <w:rFonts w:ascii="Times New Roman" w:eastAsia="Times New Roman" w:hAnsi="Times New Roman" w:cs="Times New Roman"/>
@@ -5604,7 +5565,6 @@
               </w:rPr>
               <w:t>_id</w:t>
             </w:r>
-            <w:proofErr w:type="spellEnd"/>
           </w:p>
         </w:tc>
         <w:tc>
@@ -5831,7 +5791,6 @@
                 <w:szCs w:val="20"/>
               </w:rPr>
             </w:pPr>
-            <w:proofErr w:type="spellStart"/>
             <w:r>
               <w:rPr>
                 <w:rFonts w:ascii="Times New Roman" w:eastAsia="Times New Roman" w:hAnsi="Times New Roman" w:cs="Times New Roman"/>
@@ -5841,7 +5800,6 @@
               </w:rPr>
               <w:t>descripcion</w:t>
             </w:r>
-            <w:proofErr w:type="spellEnd"/>
           </w:p>
         </w:tc>
         <w:tc>
@@ -6116,7 +6074,6 @@
                 <w:szCs w:val="20"/>
               </w:rPr>
             </w:pPr>
-            <w:proofErr w:type="spellStart"/>
             <w:r>
               <w:rPr>
                 <w:rFonts w:ascii="Times New Roman" w:eastAsia="Times New Roman" w:hAnsi="Times New Roman" w:cs="Times New Roman"/>
@@ -6135,7 +6092,6 @@
               </w:rPr>
               <w:t>_id</w:t>
             </w:r>
-            <w:proofErr w:type="spellEnd"/>
           </w:p>
         </w:tc>
         <w:tc>
@@ -6362,7 +6318,6 @@
                 <w:szCs w:val="20"/>
               </w:rPr>
             </w:pPr>
-            <w:proofErr w:type="spellStart"/>
             <w:r>
               <w:rPr>
                 <w:rFonts w:ascii="Times New Roman" w:eastAsia="Times New Roman" w:hAnsi="Times New Roman" w:cs="Times New Roman"/>
@@ -6372,7 +6327,6 @@
               </w:rPr>
               <w:t>descripcion</w:t>
             </w:r>
-            <w:proofErr w:type="spellEnd"/>
           </w:p>
         </w:tc>
         <w:tc>
@@ -6648,7 +6602,6 @@
                 <w:szCs w:val="20"/>
               </w:rPr>
             </w:pPr>
-            <w:proofErr w:type="spellStart"/>
             <w:r>
               <w:rPr>
                 <w:rFonts w:ascii="Times New Roman" w:eastAsia="Times New Roman" w:hAnsi="Times New Roman" w:cs="Times New Roman"/>
@@ -6667,7 +6620,6 @@
               </w:rPr>
               <w:t>_id</w:t>
             </w:r>
-            <w:proofErr w:type="spellEnd"/>
           </w:p>
         </w:tc>
         <w:tc>
@@ -6781,7 +6733,6 @@
                 <w:szCs w:val="20"/>
               </w:rPr>
             </w:pPr>
-            <w:proofErr w:type="spellStart"/>
             <w:r>
               <w:rPr>
                 <w:rFonts w:ascii="Times New Roman" w:eastAsia="Times New Roman" w:hAnsi="Times New Roman" w:cs="Times New Roman"/>
@@ -6800,7 +6751,6 @@
               </w:rPr>
               <w:t>_id</w:t>
             </w:r>
-            <w:proofErr w:type="spellEnd"/>
           </w:p>
         </w:tc>
         <w:tc>
@@ -6914,7 +6864,6 @@
                 <w:szCs w:val="20"/>
               </w:rPr>
             </w:pPr>
-            <w:proofErr w:type="spellStart"/>
             <w:r>
               <w:rPr>
                 <w:rFonts w:ascii="Times New Roman" w:eastAsia="Times New Roman" w:hAnsi="Times New Roman" w:cs="Times New Roman"/>
@@ -6924,7 +6873,6 @@
               </w:rPr>
               <w:t>psicologo_id</w:t>
             </w:r>
-            <w:proofErr w:type="spellEnd"/>
           </w:p>
         </w:tc>
         <w:tc>
@@ -7030,7 +6978,6 @@
                 <w:szCs w:val="20"/>
               </w:rPr>
             </w:pPr>
-            <w:proofErr w:type="spellStart"/>
             <w:r>
               <w:rPr>
                 <w:rFonts w:ascii="Times New Roman" w:eastAsia="Times New Roman" w:hAnsi="Times New Roman" w:cs="Times New Roman"/>
@@ -7040,7 +6987,6 @@
               </w:rPr>
               <w:t>horario_id</w:t>
             </w:r>
-            <w:proofErr w:type="spellEnd"/>
           </w:p>
         </w:tc>
         <w:tc>
@@ -7147,7 +7093,6 @@
                 <w:szCs w:val="20"/>
               </w:rPr>
             </w:pPr>
-            <w:proofErr w:type="spellStart"/>
             <w:r>
               <w:rPr>
                 <w:rFonts w:ascii="Times New Roman" w:eastAsia="Times New Roman" w:hAnsi="Times New Roman" w:cs="Times New Roman"/>
@@ -7157,7 +7102,6 @@
               </w:rPr>
               <w:t>diagnostico_id</w:t>
             </w:r>
-            <w:proofErr w:type="spellEnd"/>
           </w:p>
         </w:tc>
         <w:tc>
@@ -7609,7 +7553,6 @@
                 <w:szCs w:val="20"/>
               </w:rPr>
             </w:pPr>
-            <w:proofErr w:type="spellStart"/>
             <w:r>
               <w:rPr>
                 <w:rFonts w:ascii="Times New Roman" w:eastAsia="Times New Roman" w:hAnsi="Times New Roman" w:cs="Times New Roman"/>
@@ -7619,7 +7562,6 @@
               </w:rPr>
               <w:t>url</w:t>
             </w:r>
-            <w:proofErr w:type="spellEnd"/>
           </w:p>
         </w:tc>
         <w:tc>
@@ -7701,27 +7643,7 @@
                 <w:sz w:val="20"/>
                 <w:szCs w:val="20"/>
               </w:rPr>
-              <w:t xml:space="preserve">Si la consulta es online, almacena la </w:t>
-            </w:r>
-            <w:proofErr w:type="spellStart"/>
-            <w:r>
-              <w:rPr>
-                <w:rFonts w:ascii="Times New Roman" w:eastAsia="Times New Roman" w:hAnsi="Times New Roman" w:cs="Times New Roman"/>
-                <w:bCs/>
-                <w:sz w:val="20"/>
-                <w:szCs w:val="20"/>
-              </w:rPr>
-              <w:t>url</w:t>
-            </w:r>
-            <w:proofErr w:type="spellEnd"/>
-            <w:r>
-              <w:rPr>
-                <w:rFonts w:ascii="Times New Roman" w:eastAsia="Times New Roman" w:hAnsi="Times New Roman" w:cs="Times New Roman"/>
-                <w:bCs/>
-                <w:sz w:val="20"/>
-                <w:szCs w:val="20"/>
-              </w:rPr>
-              <w:t xml:space="preserve"> de la reunión</w:t>
+              <w:t>Si la consulta es online, almacena la url de la reunión</w:t>
             </w:r>
           </w:p>
         </w:tc>
@@ -8281,7 +8203,6 @@
                 <w:szCs w:val="20"/>
               </w:rPr>
             </w:pPr>
-            <w:proofErr w:type="spellStart"/>
             <w:r>
               <w:rPr>
                 <w:rFonts w:ascii="Times New Roman" w:eastAsia="Times New Roman" w:hAnsi="Times New Roman" w:cs="Times New Roman"/>
@@ -8300,7 +8221,6 @@
               </w:rPr>
               <w:t>_id</w:t>
             </w:r>
-            <w:proofErr w:type="spellEnd"/>
           </w:p>
         </w:tc>
         <w:tc>
@@ -8434,7 +8354,6 @@
                 <w:szCs w:val="20"/>
               </w:rPr>
             </w:pPr>
-            <w:proofErr w:type="spellStart"/>
             <w:r>
               <w:rPr>
                 <w:rFonts w:ascii="Times New Roman" w:eastAsia="Times New Roman" w:hAnsi="Times New Roman" w:cs="Times New Roman"/>
@@ -8453,7 +8372,6 @@
               </w:rPr>
               <w:t>_id</w:t>
             </w:r>
-            <w:proofErr w:type="spellEnd"/>
           </w:p>
         </w:tc>
         <w:tc>
@@ -8555,7 +8473,6 @@
               </w:rPr>
               <w:t xml:space="preserve"> y </w:t>
             </w:r>
-            <w:proofErr w:type="spellStart"/>
             <w:r>
               <w:rPr>
                 <w:rFonts w:ascii="Times New Roman" w:eastAsia="Times New Roman" w:hAnsi="Times New Roman" w:cs="Times New Roman"/>
@@ -8567,7 +8484,6 @@
               </w:rPr>
               <w:t>Psicologo</w:t>
             </w:r>
-            <w:proofErr w:type="spellEnd"/>
           </w:p>
         </w:tc>
       </w:tr>
@@ -8591,7 +8507,6 @@
                 <w:szCs w:val="20"/>
               </w:rPr>
             </w:pPr>
-            <w:proofErr w:type="spellStart"/>
             <w:r>
               <w:rPr>
                 <w:rFonts w:ascii="Times New Roman" w:eastAsia="Times New Roman" w:hAnsi="Times New Roman" w:cs="Times New Roman"/>
@@ -8601,7 +8516,6 @@
               </w:rPr>
               <w:t>turno_id</w:t>
             </w:r>
-            <w:proofErr w:type="spellEnd"/>
           </w:p>
         </w:tc>
         <w:tc>
@@ -8682,25 +8596,7 @@
                 <w:sz w:val="20"/>
                 <w:szCs w:val="20"/>
               </w:rPr>
-              <w:t xml:space="preserve">Clave foránea que relaciona a la tabla </w:t>
-            </w:r>
-            <w:r>
-              <w:rPr>
-                <w:rFonts w:ascii="Times New Roman" w:eastAsia="Times New Roman" w:hAnsi="Times New Roman" w:cs="Times New Roman"/>
-                <w:bCs/>
-                <w:sz w:val="20"/>
-                <w:szCs w:val="20"/>
-              </w:rPr>
-              <w:t>Horario</w:t>
-            </w:r>
-            <w:r>
-              <w:rPr>
-                <w:rFonts w:ascii="Times New Roman" w:eastAsia="Times New Roman" w:hAnsi="Times New Roman" w:cs="Times New Roman"/>
-                <w:bCs/>
-                <w:sz w:val="20"/>
-                <w:szCs w:val="20"/>
-              </w:rPr>
-              <w:t xml:space="preserve"> y </w:t>
+              <w:t xml:space="preserve">Clave foránea que relaciona a la tabla Horario y </w:t>
             </w:r>
             <w:r>
               <w:rPr>
@@ -8736,7 +8632,6 @@
                 <w:szCs w:val="20"/>
               </w:rPr>
             </w:pPr>
-            <w:proofErr w:type="spellStart"/>
             <w:r>
               <w:rPr>
                 <w:rFonts w:ascii="Times New Roman" w:eastAsia="Times New Roman" w:hAnsi="Times New Roman" w:cs="Times New Roman"/>
@@ -8746,7 +8641,6 @@
               </w:rPr>
               <w:t>dia</w:t>
             </w:r>
-            <w:proofErr w:type="spellEnd"/>
           </w:p>
         </w:tc>
         <w:tc>
@@ -9138,7 +9032,6 @@
                 <w:szCs w:val="20"/>
               </w:rPr>
             </w:pPr>
-            <w:proofErr w:type="spellStart"/>
             <w:r>
               <w:rPr>
                 <w:rFonts w:ascii="Times New Roman" w:eastAsia="Times New Roman" w:hAnsi="Times New Roman" w:cs="Times New Roman"/>
@@ -9157,7 +9050,6 @@
               </w:rPr>
               <w:t>_id</w:t>
             </w:r>
-            <w:proofErr w:type="spellEnd"/>
           </w:p>
         </w:tc>
         <w:tc>
@@ -9271,7 +9163,6 @@
                 <w:szCs w:val="20"/>
               </w:rPr>
             </w:pPr>
-            <w:proofErr w:type="spellStart"/>
             <w:r>
               <w:rPr>
                 <w:rFonts w:ascii="Times New Roman" w:eastAsia="Times New Roman" w:hAnsi="Times New Roman" w:cs="Times New Roman"/>
@@ -9282,7 +9173,6 @@
               <w:lastRenderedPageBreak/>
               <w:t>hora_inicio</w:t>
             </w:r>
-            <w:proofErr w:type="spellEnd"/>
           </w:p>
         </w:tc>
         <w:tc>
@@ -9387,7 +9277,6 @@
                 <w:szCs w:val="20"/>
               </w:rPr>
             </w:pPr>
-            <w:proofErr w:type="spellStart"/>
             <w:r>
               <w:rPr>
                 <w:rFonts w:ascii="Times New Roman" w:eastAsia="Times New Roman" w:hAnsi="Times New Roman" w:cs="Times New Roman"/>
@@ -9397,7 +9286,6 @@
               </w:rPr>
               <w:t>hora_fin</w:t>
             </w:r>
-            <w:proofErr w:type="spellEnd"/>
           </w:p>
         </w:tc>
         <w:tc>
@@ -9519,19 +9407,8 @@
           <w:sz w:val="24"/>
           <w:szCs w:val="24"/>
         </w:rPr>
-        <w:t xml:space="preserve">Tabla </w:t>
+        <w:t>Tabla EspecialidadPsicologo</w:t>
       </w:r>
-      <w:proofErr w:type="spellStart"/>
-      <w:r>
-        <w:rPr>
-          <w:rFonts w:ascii="Times New Roman" w:eastAsia="Times New Roman" w:hAnsi="Times New Roman" w:cs="Times New Roman"/>
-          <w:b/>
-          <w:sz w:val="24"/>
-          <w:szCs w:val="24"/>
-        </w:rPr>
-        <w:t>EspecialidadPsicologo</w:t>
-      </w:r>
-      <w:proofErr w:type="spellEnd"/>
     </w:p>
     <w:tbl>
       <w:tblPr>
@@ -9683,7 +9560,6 @@
                 <w:szCs w:val="20"/>
               </w:rPr>
             </w:pPr>
-            <w:proofErr w:type="spellStart"/>
             <w:r>
               <w:rPr>
                 <w:rFonts w:ascii="Times New Roman" w:eastAsia="Times New Roman" w:hAnsi="Times New Roman" w:cs="Times New Roman"/>
@@ -9702,7 +9578,6 @@
               </w:rPr>
               <w:t>_id</w:t>
             </w:r>
-            <w:proofErr w:type="spellEnd"/>
           </w:p>
         </w:tc>
         <w:tc>
@@ -9793,7 +9668,6 @@
               </w:rPr>
               <w:t xml:space="preserve"> la tabla intermedia </w:t>
             </w:r>
-            <w:proofErr w:type="spellStart"/>
             <w:r>
               <w:rPr>
                 <w:rFonts w:ascii="Times New Roman" w:eastAsia="Times New Roman" w:hAnsi="Times New Roman" w:cs="Times New Roman"/>
@@ -9805,7 +9679,6 @@
               </w:rPr>
               <w:t>EspecialidadPsicologo</w:t>
             </w:r>
-            <w:proofErr w:type="spellEnd"/>
           </w:p>
         </w:tc>
       </w:tr>
@@ -9829,26 +9702,15 @@
                 <w:szCs w:val="20"/>
               </w:rPr>
             </w:pPr>
-            <w:proofErr w:type="spellStart"/>
-            <w:r>
-              <w:rPr>
-                <w:rFonts w:ascii="Times New Roman" w:eastAsia="Times New Roman" w:hAnsi="Times New Roman" w:cs="Times New Roman"/>
-                <w:bCs/>
-                <w:sz w:val="20"/>
-                <w:szCs w:val="20"/>
-              </w:rPr>
-              <w:t>especialidad</w:t>
-            </w:r>
-            <w:r>
-              <w:rPr>
-                <w:rFonts w:ascii="Times New Roman" w:eastAsia="Times New Roman" w:hAnsi="Times New Roman" w:cs="Times New Roman"/>
-                <w:bCs/>
-                <w:sz w:val="20"/>
-                <w:szCs w:val="20"/>
-              </w:rPr>
-              <w:t>_id</w:t>
-            </w:r>
-            <w:proofErr w:type="spellEnd"/>
+            <w:r>
+              <w:rPr>
+                <w:rFonts w:ascii="Times New Roman" w:eastAsia="Times New Roman" w:hAnsi="Times New Roman" w:cs="Times New Roman"/>
+                <w:bCs/>
+                <w:sz w:val="20"/>
+                <w:szCs w:val="20"/>
+              </w:rPr>
+              <w:t>especialidad_id</w:t>
+            </w:r>
           </w:p>
         </w:tc>
         <w:tc>
@@ -9930,7 +9792,6 @@
               </w:rPr>
               <w:t xml:space="preserve">Clave foránea que relaciona a la tabla </w:t>
             </w:r>
-            <w:proofErr w:type="spellStart"/>
             <w:r>
               <w:rPr>
                 <w:rFonts w:ascii="Times New Roman" w:eastAsia="Times New Roman" w:hAnsi="Times New Roman" w:cs="Times New Roman"/>
@@ -9942,7 +9803,6 @@
               </w:rPr>
               <w:t>EspecialidadPsicologo</w:t>
             </w:r>
-            <w:proofErr w:type="spellEnd"/>
             <w:r>
               <w:rPr>
                 <w:rFonts w:ascii="Times New Roman" w:eastAsia="Times New Roman" w:hAnsi="Times New Roman" w:cs="Times New Roman"/>
@@ -9986,7 +9846,6 @@
                 <w:szCs w:val="20"/>
               </w:rPr>
             </w:pPr>
-            <w:proofErr w:type="spellStart"/>
             <w:r>
               <w:rPr>
                 <w:rFonts w:ascii="Times New Roman" w:eastAsia="Times New Roman" w:hAnsi="Times New Roman" w:cs="Times New Roman"/>
@@ -9996,7 +9855,6 @@
               </w:rPr>
               <w:t>psicologo_id</w:t>
             </w:r>
-            <w:proofErr w:type="spellEnd"/>
           </w:p>
         </w:tc>
         <w:tc>
@@ -10078,7 +9936,6 @@
               </w:rPr>
               <w:t xml:space="preserve">Clave foránea que relaciona a la tabla </w:t>
             </w:r>
-            <w:proofErr w:type="spellStart"/>
             <w:r>
               <w:rPr>
                 <w:rFonts w:ascii="Times New Roman" w:eastAsia="Times New Roman" w:hAnsi="Times New Roman" w:cs="Times New Roman"/>
@@ -10090,7 +9947,6 @@
               </w:rPr>
               <w:t>EspecialidadPsicologo</w:t>
             </w:r>
-            <w:proofErr w:type="spellEnd"/>
             <w:r>
               <w:rPr>
                 <w:rFonts w:ascii="Times New Roman" w:eastAsia="Times New Roman" w:hAnsi="Times New Roman" w:cs="Times New Roman"/>
@@ -10100,7 +9956,6 @@
               </w:rPr>
               <w:t xml:space="preserve"> y </w:t>
             </w:r>
-            <w:proofErr w:type="spellStart"/>
             <w:r>
               <w:rPr>
                 <w:rFonts w:ascii="Times New Roman" w:eastAsia="Times New Roman" w:hAnsi="Times New Roman" w:cs="Times New Roman"/>
@@ -10112,7 +9967,6 @@
               </w:rPr>
               <w:t>Psicologo</w:t>
             </w:r>
-            <w:proofErr w:type="spellEnd"/>
           </w:p>
         </w:tc>
       </w:tr>
@@ -10306,7 +10160,6 @@
                 <w:szCs w:val="20"/>
               </w:rPr>
             </w:pPr>
-            <w:proofErr w:type="spellStart"/>
             <w:r>
               <w:rPr>
                 <w:rFonts w:ascii="Times New Roman" w:eastAsia="Times New Roman" w:hAnsi="Times New Roman" w:cs="Times New Roman"/>
@@ -10325,7 +10178,6 @@
               </w:rPr>
               <w:t>_id</w:t>
             </w:r>
-            <w:proofErr w:type="spellEnd"/>
           </w:p>
         </w:tc>
         <w:tc>
@@ -10439,7 +10291,6 @@
                 <w:szCs w:val="20"/>
               </w:rPr>
             </w:pPr>
-            <w:proofErr w:type="spellStart"/>
             <w:r>
               <w:rPr>
                 <w:rFonts w:ascii="Times New Roman" w:eastAsia="Times New Roman" w:hAnsi="Times New Roman" w:cs="Times New Roman"/>
@@ -10449,7 +10300,6 @@
               </w:rPr>
               <w:t>emisor_id</w:t>
             </w:r>
-            <w:proofErr w:type="spellEnd"/>
           </w:p>
         </w:tc>
         <w:tc>
@@ -10529,16 +10379,7 @@
                 <w:sz w:val="20"/>
                 <w:szCs w:val="20"/>
               </w:rPr>
-              <w:t xml:space="preserve">Clave foránea que </w:t>
-            </w:r>
-            <w:r>
-              <w:rPr>
-                <w:rFonts w:ascii="Times New Roman" w:eastAsia="Times New Roman" w:hAnsi="Times New Roman" w:cs="Times New Roman"/>
-                <w:bCs/>
-                <w:sz w:val="20"/>
-                <w:szCs w:val="20"/>
-              </w:rPr>
-              <w:t>representa al usuario emisor de la notificación</w:t>
+              <w:t>Clave foránea que representa al usuario emisor de la notificación</w:t>
             </w:r>
           </w:p>
         </w:tc>
@@ -10563,7 +10404,6 @@
                 <w:szCs w:val="20"/>
               </w:rPr>
             </w:pPr>
-            <w:proofErr w:type="spellStart"/>
             <w:r>
               <w:rPr>
                 <w:rFonts w:ascii="Times New Roman" w:eastAsia="Times New Roman" w:hAnsi="Times New Roman" w:cs="Times New Roman"/>
@@ -10573,7 +10413,6 @@
               </w:rPr>
               <w:t>receptor_id</w:t>
             </w:r>
-            <w:proofErr w:type="spellEnd"/>
           </w:p>
         </w:tc>
         <w:tc>
@@ -10791,7 +10630,6 @@
                 <w:szCs w:val="20"/>
               </w:rPr>
             </w:pPr>
-            <w:proofErr w:type="spellStart"/>
             <w:r>
               <w:rPr>
                 <w:rFonts w:ascii="Times New Roman" w:eastAsia="Times New Roman" w:hAnsi="Times New Roman" w:cs="Times New Roman"/>
@@ -10801,7 +10639,6 @@
               </w:rPr>
               <w:t>fecha_creacion</w:t>
             </w:r>
-            <w:proofErr w:type="spellEnd"/>
           </w:p>
         </w:tc>
         <w:tc>
@@ -10856,17 +10693,7 @@
                 <w:szCs w:val="20"/>
                 <w:lang w:val="en-US"/>
               </w:rPr>
-              <w:t>DEFAULT CURRENT_TIMESTAMP</w:t>
-            </w:r>
-            <w:r>
-              <w:rPr>
-                <w:rFonts w:ascii="Times New Roman" w:eastAsia="Times New Roman" w:hAnsi="Times New Roman" w:cs="Times New Roman"/>
-                <w:bCs/>
-                <w:sz w:val="20"/>
-                <w:szCs w:val="20"/>
-                <w:lang w:val="en-US"/>
-              </w:rPr>
-              <w:t>, NOT NULL</w:t>
+              <w:t>DEFAULT CURRENT_TIMESTAMP, NOT NULL</w:t>
             </w:r>
           </w:p>
         </w:tc>
@@ -10894,6 +10721,121 @@
                 <w:szCs w:val="20"/>
               </w:rPr>
               <w:t>Fecha de creación de la notificación</w:t>
+            </w:r>
+          </w:p>
+        </w:tc>
+      </w:tr>
+      <w:tr>
+        <w:trPr>
+          <w:trHeight w:val="828"/>
+        </w:trPr>
+        <w:tc>
+          <w:tcPr>
+            <w:tcW w:w="1389" w:type="dxa"/>
+            <w:vAlign w:val="center"/>
+          </w:tcPr>
+          <w:p>
+            <w:pPr>
+              <w:pStyle w:val="Prrafodelista"/>
+              <w:ind w:left="0"/>
+              <w:rPr>
+                <w:rFonts w:ascii="Times New Roman" w:eastAsia="Times New Roman" w:hAnsi="Times New Roman" w:cs="Times New Roman"/>
+                <w:bCs/>
+                <w:sz w:val="20"/>
+                <w:szCs w:val="20"/>
+              </w:rPr>
+            </w:pPr>
+            <w:r>
+              <w:rPr>
+                <w:rFonts w:ascii="Times New Roman" w:eastAsia="Times New Roman" w:hAnsi="Times New Roman" w:cs="Times New Roman"/>
+                <w:bCs/>
+                <w:sz w:val="20"/>
+                <w:szCs w:val="20"/>
+              </w:rPr>
+              <w:t>leido</w:t>
+            </w:r>
+          </w:p>
+        </w:tc>
+        <w:tc>
+          <w:tcPr>
+            <w:tcW w:w="1194" w:type="dxa"/>
+            <w:vAlign w:val="center"/>
+          </w:tcPr>
+          <w:p>
+            <w:pPr>
+              <w:pStyle w:val="Prrafodelista"/>
+              <w:ind w:left="0"/>
+              <w:rPr>
+                <w:rFonts w:ascii="Times New Roman" w:eastAsia="Times New Roman" w:hAnsi="Times New Roman" w:cs="Times New Roman"/>
+                <w:bCs/>
+                <w:sz w:val="20"/>
+                <w:szCs w:val="20"/>
+              </w:rPr>
+            </w:pPr>
+            <w:r>
+              <w:rPr>
+                <w:rFonts w:ascii="Times New Roman" w:eastAsia="Times New Roman" w:hAnsi="Times New Roman" w:cs="Times New Roman"/>
+                <w:bCs/>
+                <w:sz w:val="20"/>
+                <w:szCs w:val="20"/>
+              </w:rPr>
+              <w:t>BOOLEAN</w:t>
+            </w:r>
+          </w:p>
+        </w:tc>
+        <w:tc>
+          <w:tcPr>
+            <w:tcW w:w="2090" w:type="dxa"/>
+            <w:vAlign w:val="center"/>
+          </w:tcPr>
+          <w:p>
+            <w:pPr>
+              <w:pStyle w:val="Prrafodelista"/>
+              <w:ind w:left="0"/>
+              <w:rPr>
+                <w:rFonts w:ascii="Times New Roman" w:eastAsia="Times New Roman" w:hAnsi="Times New Roman" w:cs="Times New Roman"/>
+                <w:bCs/>
+                <w:sz w:val="20"/>
+                <w:szCs w:val="20"/>
+                <w:lang w:val="es-PE"/>
+              </w:rPr>
+            </w:pPr>
+            <w:r>
+              <w:rPr>
+                <w:rFonts w:ascii="Times New Roman" w:eastAsia="Times New Roman" w:hAnsi="Times New Roman" w:cs="Times New Roman"/>
+                <w:bCs/>
+                <w:sz w:val="20"/>
+                <w:szCs w:val="20"/>
+                <w:lang w:val="es-PE"/>
+              </w:rPr>
+              <w:t>DEFAULT FALSE</w:t>
+            </w:r>
+          </w:p>
+        </w:tc>
+        <w:tc>
+          <w:tcPr>
+            <w:tcW w:w="3209" w:type="dxa"/>
+            <w:vAlign w:val="center"/>
+          </w:tcPr>
+          <w:p>
+            <w:pPr>
+              <w:pStyle w:val="Prrafodelista"/>
+              <w:ind w:left="0"/>
+              <w:rPr>
+                <w:rFonts w:ascii="Times New Roman" w:eastAsia="Times New Roman" w:hAnsi="Times New Roman" w:cs="Times New Roman"/>
+                <w:bCs/>
+                <w:sz w:val="20"/>
+                <w:szCs w:val="20"/>
+              </w:rPr>
+            </w:pPr>
+            <w:r>
+              <w:rPr>
+                <w:rFonts w:ascii="Times New Roman" w:eastAsia="Times New Roman" w:hAnsi="Times New Roman" w:cs="Times New Roman"/>
+                <w:bCs/>
+                <w:sz w:val="20"/>
+                <w:szCs w:val="20"/>
+              </w:rPr>
+              <w:t>Valor booleano que indica si la notificación ha sido leída por el receptor</w:t>
             </w:r>
           </w:p>
         </w:tc>
@@ -11770,6 +11712,7 @@
   <w:style w:type="character" w:default="1" w:styleId="Fuentedeprrafopredeter">
     <w:name w:val="Default Paragraph Font"/>
     <w:uiPriority w:val="1"/>
+    <w:semiHidden/>
     <w:unhideWhenUsed/>
   </w:style>
   <w:style w:type="table" w:default="1" w:styleId="Tablanormal">

</xml_diff>

<commit_message>
Doc de modelo de datos con tabla de versiones
</commit_message>
<xml_diff>
--- a/Desarrollo/MentalSync/Analisis/SGCSM-DMBD.docx
+++ b/Desarrollo/MentalSync/Analisis/SGCSM-DMBD.docx
@@ -225,7 +225,7 @@
           <w:sz w:val="32"/>
           <w:szCs w:val="32"/>
         </w:rPr>
-        <w:t>2</w:t>
+        <w:t>1</w:t>
       </w:r>
       <w:r>
         <w:rPr>
@@ -233,7 +233,15 @@
           <w:sz w:val="32"/>
           <w:szCs w:val="32"/>
         </w:rPr>
-        <w:t>.0</w:t>
+        <w:t>.</w:t>
+      </w:r>
+      <w:r>
+        <w:rPr>
+          <w:rFonts w:ascii="Times New Roman" w:eastAsia="Times New Roman" w:hAnsi="Times New Roman" w:cs="Times New Roman"/>
+          <w:sz w:val="32"/>
+          <w:szCs w:val="32"/>
+        </w:rPr>
+        <w:t>1</w:t>
       </w:r>
     </w:p>
     <w:p>
@@ -312,6 +320,522 @@
       <w:r>
         <w:br w:type="page"/>
       </w:r>
+    </w:p>
+    <w:p>
+      <w:pPr>
+        <w:jc w:val="center"/>
+        <w:rPr>
+          <w:rFonts w:ascii="Times New Roman" w:eastAsia="Times New Roman" w:hAnsi="Times New Roman" w:cs="Times New Roman"/>
+          <w:b/>
+          <w:bCs/>
+          <w:sz w:val="24"/>
+          <w:szCs w:val="24"/>
+          <w:lang w:val="es-PE"/>
+        </w:rPr>
+      </w:pPr>
+      <w:r>
+        <w:rPr>
+          <w:rFonts w:ascii="Times New Roman" w:eastAsia="Times New Roman" w:hAnsi="Times New Roman" w:cs="Times New Roman"/>
+          <w:b/>
+          <w:bCs/>
+          <w:sz w:val="24"/>
+          <w:szCs w:val="24"/>
+          <w:lang w:val="es-PE"/>
+        </w:rPr>
+        <w:lastRenderedPageBreak/>
+        <w:t>Control de versión</w:t>
+      </w:r>
+    </w:p>
+    <w:p>
+      <w:pPr>
+        <w:jc w:val="center"/>
+        <w:rPr>
+          <w:rFonts w:ascii="Times New Roman" w:eastAsia="Times New Roman" w:hAnsi="Times New Roman" w:cs="Times New Roman"/>
+          <w:b/>
+          <w:sz w:val="24"/>
+          <w:szCs w:val="24"/>
+          <w:lang w:val="es-PE"/>
+        </w:rPr>
+      </w:pPr>
+    </w:p>
+    <w:tbl>
+      <w:tblPr>
+        <w:tblW w:w="0" w:type="auto"/>
+        <w:tblCellMar>
+          <w:top w:w="15" w:type="dxa"/>
+          <w:left w:w="15" w:type="dxa"/>
+          <w:bottom w:w="15" w:type="dxa"/>
+          <w:right w:w="15" w:type="dxa"/>
+        </w:tblCellMar>
+        <w:tblLook w:val="04A0" w:firstRow="1" w:lastRow="0" w:firstColumn="1" w:lastColumn="0" w:noHBand="0" w:noVBand="1"/>
+      </w:tblPr>
+      <w:tblGrid>
+        <w:gridCol w:w="1310"/>
+        <w:gridCol w:w="2395"/>
+        <w:gridCol w:w="5311"/>
+      </w:tblGrid>
+      <w:tr>
+        <w:tc>
+          <w:tcPr>
+            <w:tcW w:w="0" w:type="auto"/>
+            <w:tcBorders>
+              <w:top w:val="single" w:sz="4" w:space="0" w:color="000000"/>
+              <w:left w:val="single" w:sz="4" w:space="0" w:color="000000"/>
+              <w:bottom w:val="single" w:sz="4" w:space="0" w:color="000000"/>
+              <w:right w:val="single" w:sz="4" w:space="0" w:color="000000"/>
+            </w:tcBorders>
+            <w:tcMar>
+              <w:top w:w="0" w:type="dxa"/>
+              <w:left w:w="108" w:type="dxa"/>
+              <w:bottom w:w="0" w:type="dxa"/>
+              <w:right w:w="108" w:type="dxa"/>
+            </w:tcMar>
+            <w:hideMark/>
+          </w:tcPr>
+          <w:p>
+            <w:pPr>
+              <w:rPr>
+                <w:rFonts w:ascii="Times New Roman" w:eastAsia="Times New Roman" w:hAnsi="Times New Roman" w:cs="Times New Roman"/>
+                <w:b/>
+                <w:sz w:val="24"/>
+                <w:szCs w:val="24"/>
+                <w:lang w:val="es-PE"/>
+              </w:rPr>
+            </w:pPr>
+            <w:r>
+              <w:rPr>
+                <w:rFonts w:ascii="Times New Roman" w:eastAsia="Times New Roman" w:hAnsi="Times New Roman" w:cs="Times New Roman"/>
+                <w:b/>
+                <w:bCs/>
+                <w:sz w:val="24"/>
+                <w:szCs w:val="24"/>
+                <w:lang w:val="es-PE"/>
+              </w:rPr>
+              <w:t>Fecha</w:t>
+            </w:r>
+          </w:p>
+        </w:tc>
+        <w:tc>
+          <w:tcPr>
+            <w:tcW w:w="0" w:type="auto"/>
+            <w:tcBorders>
+              <w:top w:val="single" w:sz="4" w:space="0" w:color="000000"/>
+              <w:left w:val="single" w:sz="4" w:space="0" w:color="000000"/>
+              <w:bottom w:val="single" w:sz="4" w:space="0" w:color="000000"/>
+              <w:right w:val="single" w:sz="4" w:space="0" w:color="000000"/>
+            </w:tcBorders>
+            <w:tcMar>
+              <w:top w:w="0" w:type="dxa"/>
+              <w:left w:w="108" w:type="dxa"/>
+              <w:bottom w:w="0" w:type="dxa"/>
+              <w:right w:w="108" w:type="dxa"/>
+            </w:tcMar>
+            <w:hideMark/>
+          </w:tcPr>
+          <w:p>
+            <w:pPr>
+              <w:rPr>
+                <w:rFonts w:ascii="Times New Roman" w:eastAsia="Times New Roman" w:hAnsi="Times New Roman" w:cs="Times New Roman"/>
+                <w:b/>
+                <w:sz w:val="24"/>
+                <w:szCs w:val="24"/>
+                <w:lang w:val="es-PE"/>
+              </w:rPr>
+            </w:pPr>
+            <w:r>
+              <w:rPr>
+                <w:rFonts w:ascii="Times New Roman" w:eastAsia="Times New Roman" w:hAnsi="Times New Roman" w:cs="Times New Roman"/>
+                <w:b/>
+                <w:bCs/>
+                <w:sz w:val="24"/>
+                <w:szCs w:val="24"/>
+                <w:lang w:val="es-PE"/>
+              </w:rPr>
+              <w:t>Autor</w:t>
+            </w:r>
+          </w:p>
+        </w:tc>
+        <w:tc>
+          <w:tcPr>
+            <w:tcW w:w="0" w:type="auto"/>
+            <w:tcBorders>
+              <w:top w:val="single" w:sz="4" w:space="0" w:color="000000"/>
+              <w:left w:val="single" w:sz="4" w:space="0" w:color="000000"/>
+              <w:bottom w:val="single" w:sz="4" w:space="0" w:color="000000"/>
+              <w:right w:val="single" w:sz="4" w:space="0" w:color="000000"/>
+            </w:tcBorders>
+            <w:tcMar>
+              <w:top w:w="0" w:type="dxa"/>
+              <w:left w:w="108" w:type="dxa"/>
+              <w:bottom w:w="0" w:type="dxa"/>
+              <w:right w:w="108" w:type="dxa"/>
+            </w:tcMar>
+            <w:hideMark/>
+          </w:tcPr>
+          <w:p>
+            <w:pPr>
+              <w:rPr>
+                <w:rFonts w:ascii="Times New Roman" w:eastAsia="Times New Roman" w:hAnsi="Times New Roman" w:cs="Times New Roman"/>
+                <w:b/>
+                <w:sz w:val="24"/>
+                <w:szCs w:val="24"/>
+                <w:lang w:val="es-PE"/>
+              </w:rPr>
+            </w:pPr>
+            <w:r>
+              <w:rPr>
+                <w:rFonts w:ascii="Times New Roman" w:eastAsia="Times New Roman" w:hAnsi="Times New Roman" w:cs="Times New Roman"/>
+                <w:b/>
+                <w:bCs/>
+                <w:sz w:val="24"/>
+                <w:szCs w:val="24"/>
+                <w:lang w:val="es-PE"/>
+              </w:rPr>
+              <w:t>Descripción </w:t>
+            </w:r>
+          </w:p>
+        </w:tc>
+      </w:tr>
+      <w:tr>
+        <w:tc>
+          <w:tcPr>
+            <w:tcW w:w="0" w:type="auto"/>
+            <w:tcBorders>
+              <w:top w:val="single" w:sz="4" w:space="0" w:color="000000"/>
+              <w:left w:val="single" w:sz="4" w:space="0" w:color="000000"/>
+              <w:bottom w:val="single" w:sz="4" w:space="0" w:color="000000"/>
+              <w:right w:val="single" w:sz="4" w:space="0" w:color="000000"/>
+            </w:tcBorders>
+            <w:tcMar>
+              <w:top w:w="0" w:type="dxa"/>
+              <w:left w:w="108" w:type="dxa"/>
+              <w:bottom w:w="0" w:type="dxa"/>
+              <w:right w:w="108" w:type="dxa"/>
+            </w:tcMar>
+            <w:hideMark/>
+          </w:tcPr>
+          <w:p>
+            <w:pPr>
+              <w:rPr>
+                <w:rFonts w:ascii="Times New Roman" w:eastAsia="Times New Roman" w:hAnsi="Times New Roman" w:cs="Times New Roman"/>
+                <w:bCs/>
+                <w:sz w:val="24"/>
+                <w:szCs w:val="24"/>
+                <w:lang w:val="es-PE"/>
+              </w:rPr>
+            </w:pPr>
+            <w:r>
+              <w:rPr>
+                <w:rFonts w:ascii="Times New Roman" w:eastAsia="Times New Roman" w:hAnsi="Times New Roman" w:cs="Times New Roman"/>
+                <w:bCs/>
+                <w:sz w:val="24"/>
+                <w:szCs w:val="24"/>
+                <w:lang w:val="es-PE"/>
+              </w:rPr>
+              <w:t>24</w:t>
+            </w:r>
+            <w:r>
+              <w:rPr>
+                <w:rFonts w:ascii="Times New Roman" w:eastAsia="Times New Roman" w:hAnsi="Times New Roman" w:cs="Times New Roman"/>
+                <w:bCs/>
+                <w:sz w:val="24"/>
+                <w:szCs w:val="24"/>
+                <w:lang w:val="es-PE"/>
+              </w:rPr>
+              <w:t>/</w:t>
+            </w:r>
+            <w:r>
+              <w:rPr>
+                <w:rFonts w:ascii="Times New Roman" w:eastAsia="Times New Roman" w:hAnsi="Times New Roman" w:cs="Times New Roman"/>
+                <w:bCs/>
+                <w:sz w:val="24"/>
+                <w:szCs w:val="24"/>
+                <w:lang w:val="es-PE"/>
+              </w:rPr>
+              <w:t>10</w:t>
+            </w:r>
+            <w:r>
+              <w:rPr>
+                <w:rFonts w:ascii="Times New Roman" w:eastAsia="Times New Roman" w:hAnsi="Times New Roman" w:cs="Times New Roman"/>
+                <w:bCs/>
+                <w:sz w:val="24"/>
+                <w:szCs w:val="24"/>
+                <w:lang w:val="es-PE"/>
+              </w:rPr>
+              <w:t>/2024</w:t>
+            </w:r>
+          </w:p>
+        </w:tc>
+        <w:tc>
+          <w:tcPr>
+            <w:tcW w:w="0" w:type="auto"/>
+            <w:tcBorders>
+              <w:top w:val="single" w:sz="4" w:space="0" w:color="000000"/>
+              <w:left w:val="single" w:sz="4" w:space="0" w:color="000000"/>
+              <w:bottom w:val="single" w:sz="4" w:space="0" w:color="000000"/>
+              <w:right w:val="single" w:sz="4" w:space="0" w:color="000000"/>
+            </w:tcBorders>
+            <w:tcMar>
+              <w:top w:w="0" w:type="dxa"/>
+              <w:left w:w="108" w:type="dxa"/>
+              <w:bottom w:w="0" w:type="dxa"/>
+              <w:right w:w="108" w:type="dxa"/>
+            </w:tcMar>
+            <w:hideMark/>
+          </w:tcPr>
+          <w:p>
+            <w:pPr>
+              <w:rPr>
+                <w:rFonts w:ascii="Times New Roman" w:eastAsia="Times New Roman" w:hAnsi="Times New Roman" w:cs="Times New Roman"/>
+                <w:bCs/>
+                <w:sz w:val="24"/>
+                <w:szCs w:val="24"/>
+                <w:lang w:val="es-PE"/>
+              </w:rPr>
+            </w:pPr>
+            <w:r>
+              <w:rPr>
+                <w:rFonts w:ascii="Times New Roman" w:eastAsia="Times New Roman" w:hAnsi="Times New Roman" w:cs="Times New Roman"/>
+                <w:bCs/>
+                <w:sz w:val="24"/>
+                <w:szCs w:val="24"/>
+                <w:lang w:val="es-PE"/>
+              </w:rPr>
+              <w:t>Richard Maycol Torres Rivera</w:t>
+            </w:r>
+          </w:p>
+        </w:tc>
+        <w:tc>
+          <w:tcPr>
+            <w:tcW w:w="0" w:type="auto"/>
+            <w:tcBorders>
+              <w:top w:val="single" w:sz="4" w:space="0" w:color="000000"/>
+              <w:left w:val="single" w:sz="4" w:space="0" w:color="000000"/>
+              <w:bottom w:val="single" w:sz="4" w:space="0" w:color="000000"/>
+              <w:right w:val="single" w:sz="4" w:space="0" w:color="000000"/>
+            </w:tcBorders>
+            <w:tcMar>
+              <w:top w:w="0" w:type="dxa"/>
+              <w:left w:w="108" w:type="dxa"/>
+              <w:bottom w:w="0" w:type="dxa"/>
+              <w:right w:w="108" w:type="dxa"/>
+            </w:tcMar>
+            <w:hideMark/>
+          </w:tcPr>
+          <w:p>
+            <w:pPr>
+              <w:rPr>
+                <w:rFonts w:ascii="Times New Roman" w:eastAsia="Times New Roman" w:hAnsi="Times New Roman" w:cs="Times New Roman"/>
+                <w:bCs/>
+                <w:sz w:val="24"/>
+                <w:szCs w:val="24"/>
+                <w:lang w:val="es-PE"/>
+              </w:rPr>
+            </w:pPr>
+            <w:r>
+              <w:rPr>
+                <w:rFonts w:ascii="Times New Roman" w:eastAsia="Times New Roman" w:hAnsi="Times New Roman" w:cs="Times New Roman"/>
+                <w:bCs/>
+                <w:sz w:val="24"/>
+                <w:szCs w:val="24"/>
+                <w:lang w:val="es-PE"/>
+              </w:rPr>
+              <w:t xml:space="preserve">Creación del documento, </w:t>
+            </w:r>
+            <w:r>
+              <w:rPr>
+                <w:rFonts w:ascii="Times New Roman" w:eastAsia="Times New Roman" w:hAnsi="Times New Roman" w:cs="Times New Roman"/>
+                <w:bCs/>
+                <w:sz w:val="24"/>
+                <w:szCs w:val="24"/>
+                <w:lang w:val="es-PE"/>
+              </w:rPr>
+              <w:t>descripción de entidades, relaciones y diagramas</w:t>
+            </w:r>
+          </w:p>
+        </w:tc>
+      </w:tr>
+      <w:tr>
+        <w:tc>
+          <w:tcPr>
+            <w:tcW w:w="0" w:type="auto"/>
+            <w:tcBorders>
+              <w:top w:val="single" w:sz="4" w:space="0" w:color="000000"/>
+              <w:left w:val="single" w:sz="4" w:space="0" w:color="000000"/>
+              <w:bottom w:val="single" w:sz="4" w:space="0" w:color="000000"/>
+              <w:right w:val="single" w:sz="4" w:space="0" w:color="000000"/>
+            </w:tcBorders>
+            <w:tcMar>
+              <w:top w:w="0" w:type="dxa"/>
+              <w:left w:w="108" w:type="dxa"/>
+              <w:bottom w:w="0" w:type="dxa"/>
+              <w:right w:w="108" w:type="dxa"/>
+            </w:tcMar>
+            <w:hideMark/>
+          </w:tcPr>
+          <w:p>
+            <w:pPr>
+              <w:rPr>
+                <w:rFonts w:ascii="Times New Roman" w:eastAsia="Times New Roman" w:hAnsi="Times New Roman" w:cs="Times New Roman"/>
+                <w:bCs/>
+                <w:sz w:val="24"/>
+                <w:szCs w:val="24"/>
+                <w:lang w:val="es-PE"/>
+              </w:rPr>
+            </w:pPr>
+            <w:r>
+              <w:rPr>
+                <w:rFonts w:ascii="Times New Roman" w:eastAsia="Times New Roman" w:hAnsi="Times New Roman" w:cs="Times New Roman"/>
+                <w:bCs/>
+                <w:sz w:val="24"/>
+                <w:szCs w:val="24"/>
+                <w:lang w:val="es-PE"/>
+              </w:rPr>
+              <w:t>01</w:t>
+            </w:r>
+            <w:r>
+              <w:rPr>
+                <w:rFonts w:ascii="Times New Roman" w:eastAsia="Times New Roman" w:hAnsi="Times New Roman" w:cs="Times New Roman"/>
+                <w:bCs/>
+                <w:sz w:val="24"/>
+                <w:szCs w:val="24"/>
+                <w:lang w:val="es-PE"/>
+              </w:rPr>
+              <w:t>/</w:t>
+            </w:r>
+            <w:r>
+              <w:rPr>
+                <w:rFonts w:ascii="Times New Roman" w:eastAsia="Times New Roman" w:hAnsi="Times New Roman" w:cs="Times New Roman"/>
+                <w:bCs/>
+                <w:sz w:val="24"/>
+                <w:szCs w:val="24"/>
+                <w:lang w:val="es-PE"/>
+              </w:rPr>
+              <w:t>11</w:t>
+            </w:r>
+            <w:r>
+              <w:rPr>
+                <w:rFonts w:ascii="Times New Roman" w:eastAsia="Times New Roman" w:hAnsi="Times New Roman" w:cs="Times New Roman"/>
+                <w:bCs/>
+                <w:sz w:val="24"/>
+                <w:szCs w:val="24"/>
+                <w:lang w:val="es-PE"/>
+              </w:rPr>
+              <w:t>/2024</w:t>
+            </w:r>
+          </w:p>
+        </w:tc>
+        <w:tc>
+          <w:tcPr>
+            <w:tcW w:w="0" w:type="auto"/>
+            <w:tcBorders>
+              <w:top w:val="single" w:sz="4" w:space="0" w:color="000000"/>
+              <w:left w:val="single" w:sz="4" w:space="0" w:color="000000"/>
+              <w:bottom w:val="single" w:sz="4" w:space="0" w:color="000000"/>
+              <w:right w:val="single" w:sz="4" w:space="0" w:color="000000"/>
+            </w:tcBorders>
+            <w:tcMar>
+              <w:top w:w="0" w:type="dxa"/>
+              <w:left w:w="108" w:type="dxa"/>
+              <w:bottom w:w="0" w:type="dxa"/>
+              <w:right w:w="108" w:type="dxa"/>
+            </w:tcMar>
+            <w:hideMark/>
+          </w:tcPr>
+          <w:p>
+            <w:pPr>
+              <w:rPr>
+                <w:rFonts w:ascii="Times New Roman" w:eastAsia="Times New Roman" w:hAnsi="Times New Roman" w:cs="Times New Roman"/>
+                <w:bCs/>
+                <w:sz w:val="24"/>
+                <w:szCs w:val="24"/>
+                <w:lang w:val="es-PE"/>
+              </w:rPr>
+            </w:pPr>
+            <w:r>
+              <w:rPr>
+                <w:rFonts w:ascii="Times New Roman" w:eastAsia="Times New Roman" w:hAnsi="Times New Roman" w:cs="Times New Roman"/>
+                <w:bCs/>
+                <w:sz w:val="24"/>
+                <w:szCs w:val="24"/>
+                <w:lang w:val="es-PE"/>
+              </w:rPr>
+              <w:t>Richard Maycol Torres Rivera</w:t>
+            </w:r>
+          </w:p>
+        </w:tc>
+        <w:tc>
+          <w:tcPr>
+            <w:tcW w:w="0" w:type="auto"/>
+            <w:tcBorders>
+              <w:top w:val="single" w:sz="4" w:space="0" w:color="000000"/>
+              <w:left w:val="single" w:sz="4" w:space="0" w:color="000000"/>
+              <w:bottom w:val="single" w:sz="4" w:space="0" w:color="000000"/>
+              <w:right w:val="single" w:sz="4" w:space="0" w:color="000000"/>
+            </w:tcBorders>
+            <w:tcMar>
+              <w:top w:w="0" w:type="dxa"/>
+              <w:left w:w="108" w:type="dxa"/>
+              <w:bottom w:w="0" w:type="dxa"/>
+              <w:right w:w="108" w:type="dxa"/>
+            </w:tcMar>
+            <w:hideMark/>
+          </w:tcPr>
+          <w:p>
+            <w:pPr>
+              <w:rPr>
+                <w:rFonts w:ascii="Times New Roman" w:eastAsia="Times New Roman" w:hAnsi="Times New Roman" w:cs="Times New Roman"/>
+                <w:bCs/>
+                <w:sz w:val="24"/>
+                <w:szCs w:val="24"/>
+                <w:lang w:val="es-PE"/>
+              </w:rPr>
+            </w:pPr>
+            <w:r>
+              <w:rPr>
+                <w:rFonts w:ascii="Times New Roman" w:eastAsia="Times New Roman" w:hAnsi="Times New Roman" w:cs="Times New Roman"/>
+                <w:bCs/>
+                <w:sz w:val="24"/>
+                <w:szCs w:val="24"/>
+                <w:lang w:val="es-PE"/>
+              </w:rPr>
+              <w:t>Diccionario de datos</w:t>
+            </w:r>
+          </w:p>
+        </w:tc>
+      </w:tr>
+    </w:tbl>
+    <w:p>
+      <w:pPr>
+        <w:rPr>
+          <w:rFonts w:ascii="Times New Roman" w:eastAsia="Times New Roman" w:hAnsi="Times New Roman" w:cs="Times New Roman"/>
+          <w:b/>
+          <w:sz w:val="24"/>
+          <w:szCs w:val="24"/>
+        </w:rPr>
+      </w:pPr>
+      <w:r>
+        <w:rPr>
+          <w:rFonts w:ascii="Times New Roman" w:eastAsia="Times New Roman" w:hAnsi="Times New Roman" w:cs="Times New Roman"/>
+          <w:b/>
+          <w:sz w:val="24"/>
+          <w:szCs w:val="24"/>
+        </w:rPr>
+        <w:br w:type="page"/>
+      </w:r>
+    </w:p>
+    <w:p>
+      <w:pPr>
+        <w:pStyle w:val="Prrafodelista"/>
+        <w:spacing w:after="120"/>
+        <w:ind w:left="714"/>
+        <w:rPr>
+          <w:rFonts w:ascii="Times New Roman" w:eastAsia="Times New Roman" w:hAnsi="Times New Roman" w:cs="Times New Roman"/>
+          <w:b/>
+          <w:sz w:val="24"/>
+          <w:szCs w:val="24"/>
+        </w:rPr>
+      </w:pPr>
     </w:p>
     <w:p>
       <w:pPr>
@@ -336,7 +860,6 @@
           <w:sz w:val="24"/>
           <w:szCs w:val="24"/>
         </w:rPr>
-        <w:lastRenderedPageBreak/>
         <w:t>Descripción de entidades</w:t>
       </w:r>
     </w:p>
@@ -1280,6 +1803,7 @@
           <w:sz w:val="24"/>
           <w:szCs w:val="24"/>
         </w:rPr>
+        <w:lastRenderedPageBreak/>
         <w:drawing>
           <wp:inline distT="0" distB="0" distL="0" distR="0" wp14:anchorId="044AC94A" wp14:editId="69D4EE43">
             <wp:extent cx="4500000" cy="2477328"/>
@@ -1344,7 +1868,6 @@
           <w:sz w:val="24"/>
           <w:szCs w:val="24"/>
         </w:rPr>
-        <w:lastRenderedPageBreak/>
         <w:t>Modelo Lógico</w:t>
       </w:r>
     </w:p>
@@ -1477,6 +2000,7 @@
         <w:rPr>
           <w:noProof/>
         </w:rPr>
+        <w:lastRenderedPageBreak/>
         <w:drawing>
           <wp:inline distT="0" distB="0" distL="0" distR="0" wp14:anchorId="7E832A2A" wp14:editId="3A1D8E80">
             <wp:extent cx="5731510" cy="3792855"/>
@@ -1563,7 +2087,6 @@
           <w:sz w:val="24"/>
           <w:szCs w:val="24"/>
         </w:rPr>
-        <w:lastRenderedPageBreak/>
         <w:t>Diccionario de datos</w:t>
       </w:r>
     </w:p>
@@ -1743,6 +2266,7 @@
                 <w:szCs w:val="20"/>
               </w:rPr>
             </w:pPr>
+            <w:proofErr w:type="spellStart"/>
             <w:r>
               <w:rPr>
                 <w:rFonts w:ascii="Times New Roman" w:eastAsia="Times New Roman" w:hAnsi="Times New Roman" w:cs="Times New Roman"/>
@@ -1752,6 +2276,7 @@
               </w:rPr>
               <w:t>usuario_id</w:t>
             </w:r>
+            <w:proofErr w:type="spellEnd"/>
           </w:p>
         </w:tc>
         <w:tc>
@@ -2091,6 +2616,7 @@
                 <w:szCs w:val="20"/>
               </w:rPr>
             </w:pPr>
+            <w:proofErr w:type="spellStart"/>
             <w:r>
               <w:rPr>
                 <w:rFonts w:ascii="Times New Roman" w:eastAsia="Times New Roman" w:hAnsi="Times New Roman" w:cs="Times New Roman"/>
@@ -2100,6 +2626,7 @@
               </w:rPr>
               <w:t>contrasenia</w:t>
             </w:r>
+            <w:proofErr w:type="spellEnd"/>
           </w:p>
         </w:tc>
         <w:tc>
@@ -2221,8 +2748,19 @@
           <w:sz w:val="24"/>
           <w:szCs w:val="24"/>
         </w:rPr>
-        <w:t>Tabla Admin</w:t>
+        <w:t xml:space="preserve">Tabla </w:t>
       </w:r>
+      <w:proofErr w:type="spellStart"/>
+      <w:r>
+        <w:rPr>
+          <w:rFonts w:ascii="Times New Roman" w:eastAsia="Times New Roman" w:hAnsi="Times New Roman" w:cs="Times New Roman"/>
+          <w:b/>
+          <w:sz w:val="24"/>
+          <w:szCs w:val="24"/>
+        </w:rPr>
+        <w:t>Admin</w:t>
+      </w:r>
+      <w:proofErr w:type="spellEnd"/>
     </w:p>
     <w:tbl>
       <w:tblPr>
@@ -2374,6 +2912,7 @@
                 <w:szCs w:val="20"/>
               </w:rPr>
             </w:pPr>
+            <w:proofErr w:type="spellStart"/>
             <w:r>
               <w:rPr>
                 <w:rFonts w:ascii="Times New Roman" w:eastAsia="Times New Roman" w:hAnsi="Times New Roman" w:cs="Times New Roman"/>
@@ -2392,6 +2931,7 @@
               </w:rPr>
               <w:t>_id</w:t>
             </w:r>
+            <w:proofErr w:type="spellEnd"/>
           </w:p>
         </w:tc>
         <w:tc>
@@ -2496,6 +3036,7 @@
                 <w:szCs w:val="20"/>
               </w:rPr>
             </w:pPr>
+            <w:proofErr w:type="spellStart"/>
             <w:r>
               <w:rPr>
                 <w:rFonts w:ascii="Times New Roman" w:eastAsia="Times New Roman" w:hAnsi="Times New Roman" w:cs="Times New Roman"/>
@@ -2505,6 +3046,7 @@
               </w:rPr>
               <w:t>usuario_id</w:t>
             </w:r>
+            <w:proofErr w:type="spellEnd"/>
           </w:p>
         </w:tc>
         <w:tc>
@@ -2586,6 +3128,7 @@
               </w:rPr>
               <w:t xml:space="preserve">Clave foránea que relaciona a la tabla </w:t>
             </w:r>
+            <w:proofErr w:type="spellStart"/>
             <w:r>
               <w:rPr>
                 <w:rFonts w:ascii="Times New Roman" w:eastAsia="Times New Roman" w:hAnsi="Times New Roman" w:cs="Times New Roman"/>
@@ -2597,6 +3140,7 @@
               </w:rPr>
               <w:t>Admin</w:t>
             </w:r>
+            <w:proofErr w:type="spellEnd"/>
             <w:r>
               <w:rPr>
                 <w:rFonts w:ascii="Times New Roman" w:eastAsia="Times New Roman" w:hAnsi="Times New Roman" w:cs="Times New Roman"/>
@@ -2810,6 +3354,7 @@
                 <w:szCs w:val="20"/>
               </w:rPr>
             </w:pPr>
+            <w:proofErr w:type="spellStart"/>
             <w:r>
               <w:rPr>
                 <w:rFonts w:ascii="Times New Roman" w:eastAsia="Times New Roman" w:hAnsi="Times New Roman" w:cs="Times New Roman"/>
@@ -2828,6 +3373,7 @@
               </w:rPr>
               <w:t>_id</w:t>
             </w:r>
+            <w:proofErr w:type="spellEnd"/>
           </w:p>
         </w:tc>
         <w:tc>
@@ -2932,15 +3478,18 @@
                 <w:szCs w:val="20"/>
               </w:rPr>
             </w:pPr>
-            <w:r>
-              <w:rPr>
-                <w:rFonts w:ascii="Times New Roman" w:eastAsia="Times New Roman" w:hAnsi="Times New Roman" w:cs="Times New Roman"/>
-                <w:bCs/>
-                <w:sz w:val="20"/>
-                <w:szCs w:val="20"/>
-              </w:rPr>
+            <w:proofErr w:type="spellStart"/>
+            <w:r>
+              <w:rPr>
+                <w:rFonts w:ascii="Times New Roman" w:eastAsia="Times New Roman" w:hAnsi="Times New Roman" w:cs="Times New Roman"/>
+                <w:bCs/>
+                <w:sz w:val="20"/>
+                <w:szCs w:val="20"/>
+              </w:rPr>
+              <w:lastRenderedPageBreak/>
               <w:t>usuario_id</w:t>
             </w:r>
+            <w:proofErr w:type="spellEnd"/>
           </w:p>
         </w:tc>
         <w:tc>
@@ -3189,6 +3738,7 @@
                 <w:szCs w:val="20"/>
               </w:rPr>
             </w:pPr>
+            <w:proofErr w:type="spellStart"/>
             <w:r>
               <w:rPr>
                 <w:rFonts w:ascii="Times New Roman" w:eastAsia="Times New Roman" w:hAnsi="Times New Roman" w:cs="Times New Roman"/>
@@ -3198,6 +3748,7 @@
               </w:rPr>
               <w:t>apellidoP</w:t>
             </w:r>
+            <w:proofErr w:type="spellEnd"/>
           </w:p>
         </w:tc>
         <w:tc>
@@ -3302,6 +3853,7 @@
                 <w:szCs w:val="20"/>
               </w:rPr>
             </w:pPr>
+            <w:proofErr w:type="spellStart"/>
             <w:r>
               <w:rPr>
                 <w:rFonts w:ascii="Times New Roman" w:eastAsia="Times New Roman" w:hAnsi="Times New Roman" w:cs="Times New Roman"/>
@@ -3311,6 +3863,7 @@
               </w:rPr>
               <w:t>apellidoM</w:t>
             </w:r>
+            <w:proofErr w:type="spellEnd"/>
           </w:p>
         </w:tc>
         <w:tc>
@@ -3415,6 +3968,7 @@
                 <w:szCs w:val="20"/>
               </w:rPr>
             </w:pPr>
+            <w:proofErr w:type="spellStart"/>
             <w:r>
               <w:rPr>
                 <w:rFonts w:ascii="Times New Roman" w:eastAsia="Times New Roman" w:hAnsi="Times New Roman" w:cs="Times New Roman"/>
@@ -3424,6 +3978,7 @@
               </w:rPr>
               <w:t>dni</w:t>
             </w:r>
+            <w:proofErr w:type="spellEnd"/>
           </w:p>
         </w:tc>
         <w:tc>
@@ -3609,6 +4164,7 @@
               </w:rPr>
               <w:t>“</w:t>
             </w:r>
+            <w:proofErr w:type="spellStart"/>
             <w:r>
               <w:rPr>
                 <w:rFonts w:ascii="Times New Roman" w:eastAsia="Times New Roman" w:hAnsi="Times New Roman" w:cs="Times New Roman"/>
@@ -3620,6 +4176,7 @@
               </w:rPr>
               <w:t>url_img_perfil</w:t>
             </w:r>
+            <w:proofErr w:type="spellEnd"/>
             <w:r>
               <w:rPr>
                 <w:rFonts w:ascii="Times New Roman" w:eastAsia="Times New Roman" w:hAnsi="Times New Roman" w:cs="Times New Roman"/>
@@ -3654,7 +4211,27 @@
                 <w:sz w:val="20"/>
                 <w:szCs w:val="20"/>
               </w:rPr>
-              <w:t>Dirección url a la foto del paciente, tiene valor predeterminado</w:t>
+              <w:t xml:space="preserve">Dirección </w:t>
+            </w:r>
+            <w:proofErr w:type="spellStart"/>
+            <w:r>
+              <w:rPr>
+                <w:rFonts w:ascii="Times New Roman" w:eastAsia="Times New Roman" w:hAnsi="Times New Roman" w:cs="Times New Roman"/>
+                <w:bCs/>
+                <w:sz w:val="20"/>
+                <w:szCs w:val="20"/>
+              </w:rPr>
+              <w:t>url</w:t>
+            </w:r>
+            <w:proofErr w:type="spellEnd"/>
+            <w:r>
+              <w:rPr>
+                <w:rFonts w:ascii="Times New Roman" w:eastAsia="Times New Roman" w:hAnsi="Times New Roman" w:cs="Times New Roman"/>
+                <w:bCs/>
+                <w:sz w:val="20"/>
+                <w:szCs w:val="20"/>
+              </w:rPr>
+              <w:t xml:space="preserve"> a la foto del paciente, tiene valor predeterminado</w:t>
             </w:r>
           </w:p>
         </w:tc>
@@ -3980,6 +4557,7 @@
                 <w:szCs w:val="20"/>
               </w:rPr>
             </w:pPr>
+            <w:proofErr w:type="spellStart"/>
             <w:r>
               <w:rPr>
                 <w:rFonts w:ascii="Times New Roman" w:eastAsia="Times New Roman" w:hAnsi="Times New Roman" w:cs="Times New Roman"/>
@@ -3998,6 +4576,7 @@
               </w:rPr>
               <w:t>_id</w:t>
             </w:r>
+            <w:proofErr w:type="spellEnd"/>
           </w:p>
         </w:tc>
         <w:tc>
@@ -4102,6 +4681,7 @@
                 <w:szCs w:val="20"/>
               </w:rPr>
             </w:pPr>
+            <w:proofErr w:type="spellStart"/>
             <w:r>
               <w:rPr>
                 <w:rFonts w:ascii="Times New Roman" w:eastAsia="Times New Roman" w:hAnsi="Times New Roman" w:cs="Times New Roman"/>
@@ -4111,6 +4691,7 @@
               </w:rPr>
               <w:t>usuario_id</w:t>
             </w:r>
+            <w:proofErr w:type="spellEnd"/>
           </w:p>
         </w:tc>
         <w:tc>
@@ -4192,6 +4773,7 @@
               </w:rPr>
               <w:t xml:space="preserve">Clave foránea que relaciona a la tabla </w:t>
             </w:r>
+            <w:proofErr w:type="spellStart"/>
             <w:r>
               <w:rPr>
                 <w:rFonts w:ascii="Times New Roman" w:eastAsia="Times New Roman" w:hAnsi="Times New Roman" w:cs="Times New Roman"/>
@@ -4203,6 +4785,7 @@
               </w:rPr>
               <w:t>Psicologo</w:t>
             </w:r>
+            <w:proofErr w:type="spellEnd"/>
             <w:r>
               <w:rPr>
                 <w:rFonts w:ascii="Times New Roman" w:eastAsia="Times New Roman" w:hAnsi="Times New Roman" w:cs="Times New Roman"/>
@@ -4253,7 +4836,6 @@
                 <w:sz w:val="20"/>
                 <w:szCs w:val="20"/>
               </w:rPr>
-              <w:lastRenderedPageBreak/>
               <w:t>nombre</w:t>
             </w:r>
           </w:p>
@@ -4360,6 +4942,7 @@
                 <w:szCs w:val="20"/>
               </w:rPr>
             </w:pPr>
+            <w:proofErr w:type="spellStart"/>
             <w:r>
               <w:rPr>
                 <w:rFonts w:ascii="Times New Roman" w:eastAsia="Times New Roman" w:hAnsi="Times New Roman" w:cs="Times New Roman"/>
@@ -4369,6 +4952,7 @@
               </w:rPr>
               <w:t>apellidoP</w:t>
             </w:r>
+            <w:proofErr w:type="spellEnd"/>
           </w:p>
         </w:tc>
         <w:tc>
@@ -4473,6 +5057,7 @@
                 <w:szCs w:val="20"/>
               </w:rPr>
             </w:pPr>
+            <w:proofErr w:type="spellStart"/>
             <w:r>
               <w:rPr>
                 <w:rFonts w:ascii="Times New Roman" w:eastAsia="Times New Roman" w:hAnsi="Times New Roman" w:cs="Times New Roman"/>
@@ -4482,6 +5067,7 @@
               </w:rPr>
               <w:t>apellidoM</w:t>
             </w:r>
+            <w:proofErr w:type="spellEnd"/>
           </w:p>
         </w:tc>
         <w:tc>
@@ -4586,6 +5172,7 @@
                 <w:szCs w:val="20"/>
               </w:rPr>
             </w:pPr>
+            <w:proofErr w:type="spellStart"/>
             <w:r>
               <w:rPr>
                 <w:rFonts w:ascii="Times New Roman" w:eastAsia="Times New Roman" w:hAnsi="Times New Roman" w:cs="Times New Roman"/>
@@ -4595,6 +5182,7 @@
               </w:rPr>
               <w:t>dni</w:t>
             </w:r>
+            <w:proofErr w:type="spellEnd"/>
           </w:p>
         </w:tc>
         <w:tc>
@@ -4787,7 +5375,27 @@
                 <w:sz w:val="20"/>
                 <w:szCs w:val="20"/>
               </w:rPr>
-              <w:t xml:space="preserve">Dirección url a la foto del psicólogo </w:t>
+              <w:t xml:space="preserve">Dirección </w:t>
+            </w:r>
+            <w:proofErr w:type="spellStart"/>
+            <w:r>
+              <w:rPr>
+                <w:rFonts w:ascii="Times New Roman" w:eastAsia="Times New Roman" w:hAnsi="Times New Roman" w:cs="Times New Roman"/>
+                <w:bCs/>
+                <w:sz w:val="20"/>
+                <w:szCs w:val="20"/>
+              </w:rPr>
+              <w:t>url</w:t>
+            </w:r>
+            <w:proofErr w:type="spellEnd"/>
+            <w:r>
+              <w:rPr>
+                <w:rFonts w:ascii="Times New Roman" w:eastAsia="Times New Roman" w:hAnsi="Times New Roman" w:cs="Times New Roman"/>
+                <w:bCs/>
+                <w:sz w:val="20"/>
+                <w:szCs w:val="20"/>
+              </w:rPr>
+              <w:t xml:space="preserve"> a la foto del psicólogo </w:t>
             </w:r>
           </w:p>
         </w:tc>
@@ -4925,6 +5533,7 @@
                 <w:szCs w:val="20"/>
               </w:rPr>
             </w:pPr>
+            <w:proofErr w:type="spellStart"/>
             <w:r>
               <w:rPr>
                 <w:rFonts w:ascii="Times New Roman" w:eastAsia="Times New Roman" w:hAnsi="Times New Roman" w:cs="Times New Roman"/>
@@ -4934,6 +5543,7 @@
               </w:rPr>
               <w:t>consulta_online</w:t>
             </w:r>
+            <w:proofErr w:type="spellEnd"/>
           </w:p>
         </w:tc>
         <w:tc>
@@ -5151,6 +5761,7 @@
                 <w:szCs w:val="20"/>
               </w:rPr>
             </w:pPr>
+            <w:proofErr w:type="spellStart"/>
             <w:r>
               <w:rPr>
                 <w:rFonts w:ascii="Times New Roman" w:eastAsia="Times New Roman" w:hAnsi="Times New Roman" w:cs="Times New Roman"/>
@@ -5160,6 +5771,7 @@
               </w:rPr>
               <w:t>descripcion</w:t>
             </w:r>
+            <w:proofErr w:type="spellEnd"/>
           </w:p>
         </w:tc>
         <w:tc>
@@ -5438,6 +6050,7 @@
                 <w:sz w:val="20"/>
                 <w:szCs w:val="20"/>
               </w:rPr>
+              <w:lastRenderedPageBreak/>
               <w:t>Columna</w:t>
             </w:r>
           </w:p>
@@ -5547,6 +6160,7 @@
                 <w:szCs w:val="20"/>
               </w:rPr>
             </w:pPr>
+            <w:proofErr w:type="spellStart"/>
             <w:r>
               <w:rPr>
                 <w:rFonts w:ascii="Times New Roman" w:eastAsia="Times New Roman" w:hAnsi="Times New Roman" w:cs="Times New Roman"/>
@@ -5565,6 +6179,7 @@
               </w:rPr>
               <w:t>_id</w:t>
             </w:r>
+            <w:proofErr w:type="spellEnd"/>
           </w:p>
         </w:tc>
         <w:tc>
@@ -5791,6 +6406,7 @@
                 <w:szCs w:val="20"/>
               </w:rPr>
             </w:pPr>
+            <w:proofErr w:type="spellStart"/>
             <w:r>
               <w:rPr>
                 <w:rFonts w:ascii="Times New Roman" w:eastAsia="Times New Roman" w:hAnsi="Times New Roman" w:cs="Times New Roman"/>
@@ -5800,6 +6416,7 @@
               </w:rPr>
               <w:t>descripcion</w:t>
             </w:r>
+            <w:proofErr w:type="spellEnd"/>
           </w:p>
         </w:tc>
         <w:tc>
@@ -6074,6 +6691,7 @@
                 <w:szCs w:val="20"/>
               </w:rPr>
             </w:pPr>
+            <w:proofErr w:type="spellStart"/>
             <w:r>
               <w:rPr>
                 <w:rFonts w:ascii="Times New Roman" w:eastAsia="Times New Roman" w:hAnsi="Times New Roman" w:cs="Times New Roman"/>
@@ -6092,6 +6710,7 @@
               </w:rPr>
               <w:t>_id</w:t>
             </w:r>
+            <w:proofErr w:type="spellEnd"/>
           </w:p>
         </w:tc>
         <w:tc>
@@ -6318,6 +6937,7 @@
                 <w:szCs w:val="20"/>
               </w:rPr>
             </w:pPr>
+            <w:proofErr w:type="spellStart"/>
             <w:r>
               <w:rPr>
                 <w:rFonts w:ascii="Times New Roman" w:eastAsia="Times New Roman" w:hAnsi="Times New Roman" w:cs="Times New Roman"/>
@@ -6327,6 +6947,7 @@
               </w:rPr>
               <w:t>descripcion</w:t>
             </w:r>
+            <w:proofErr w:type="spellEnd"/>
           </w:p>
         </w:tc>
         <w:tc>
@@ -6492,7 +7113,6 @@
                 <w:sz w:val="20"/>
                 <w:szCs w:val="20"/>
               </w:rPr>
-              <w:lastRenderedPageBreak/>
               <w:t>Columna</w:t>
             </w:r>
           </w:p>
@@ -6602,6 +7222,7 @@
                 <w:szCs w:val="20"/>
               </w:rPr>
             </w:pPr>
+            <w:proofErr w:type="spellStart"/>
             <w:r>
               <w:rPr>
                 <w:rFonts w:ascii="Times New Roman" w:eastAsia="Times New Roman" w:hAnsi="Times New Roman" w:cs="Times New Roman"/>
@@ -6620,6 +7241,7 @@
               </w:rPr>
               <w:t>_id</w:t>
             </w:r>
+            <w:proofErr w:type="spellEnd"/>
           </w:p>
         </w:tc>
         <w:tc>
@@ -6733,6 +7355,7 @@
                 <w:szCs w:val="20"/>
               </w:rPr>
             </w:pPr>
+            <w:proofErr w:type="spellStart"/>
             <w:r>
               <w:rPr>
                 <w:rFonts w:ascii="Times New Roman" w:eastAsia="Times New Roman" w:hAnsi="Times New Roman" w:cs="Times New Roman"/>
@@ -6751,6 +7374,7 @@
               </w:rPr>
               <w:t>_id</w:t>
             </w:r>
+            <w:proofErr w:type="spellEnd"/>
           </w:p>
         </w:tc>
         <w:tc>
@@ -6864,6 +7488,7 @@
                 <w:szCs w:val="20"/>
               </w:rPr>
             </w:pPr>
+            <w:proofErr w:type="spellStart"/>
             <w:r>
               <w:rPr>
                 <w:rFonts w:ascii="Times New Roman" w:eastAsia="Times New Roman" w:hAnsi="Times New Roman" w:cs="Times New Roman"/>
@@ -6873,6 +7498,7 @@
               </w:rPr>
               <w:t>psicologo_id</w:t>
             </w:r>
+            <w:proofErr w:type="spellEnd"/>
           </w:p>
         </w:tc>
         <w:tc>
@@ -6978,6 +7604,7 @@
                 <w:szCs w:val="20"/>
               </w:rPr>
             </w:pPr>
+            <w:proofErr w:type="spellStart"/>
             <w:r>
               <w:rPr>
                 <w:rFonts w:ascii="Times New Roman" w:eastAsia="Times New Roman" w:hAnsi="Times New Roman" w:cs="Times New Roman"/>
@@ -6987,6 +7614,7 @@
               </w:rPr>
               <w:t>horario_id</w:t>
             </w:r>
+            <w:proofErr w:type="spellEnd"/>
           </w:p>
         </w:tc>
         <w:tc>
@@ -7093,6 +7721,7 @@
                 <w:szCs w:val="20"/>
               </w:rPr>
             </w:pPr>
+            <w:proofErr w:type="spellStart"/>
             <w:r>
               <w:rPr>
                 <w:rFonts w:ascii="Times New Roman" w:eastAsia="Times New Roman" w:hAnsi="Times New Roman" w:cs="Times New Roman"/>
@@ -7102,6 +7731,7 @@
               </w:rPr>
               <w:t>diagnostico_id</w:t>
             </w:r>
+            <w:proofErr w:type="spellEnd"/>
           </w:p>
         </w:tc>
         <w:tc>
@@ -7553,6 +8183,7 @@
                 <w:szCs w:val="20"/>
               </w:rPr>
             </w:pPr>
+            <w:proofErr w:type="spellStart"/>
             <w:r>
               <w:rPr>
                 <w:rFonts w:ascii="Times New Roman" w:eastAsia="Times New Roman" w:hAnsi="Times New Roman" w:cs="Times New Roman"/>
@@ -7562,6 +8193,7 @@
               </w:rPr>
               <w:t>url</w:t>
             </w:r>
+            <w:proofErr w:type="spellEnd"/>
           </w:p>
         </w:tc>
         <w:tc>
@@ -7643,7 +8275,27 @@
                 <w:sz w:val="20"/>
                 <w:szCs w:val="20"/>
               </w:rPr>
-              <w:t>Si la consulta es online, almacena la url de la reunión</w:t>
+              <w:t xml:space="preserve">Si la consulta es online, almacena la </w:t>
+            </w:r>
+            <w:proofErr w:type="spellStart"/>
+            <w:r>
+              <w:rPr>
+                <w:rFonts w:ascii="Times New Roman" w:eastAsia="Times New Roman" w:hAnsi="Times New Roman" w:cs="Times New Roman"/>
+                <w:bCs/>
+                <w:sz w:val="20"/>
+                <w:szCs w:val="20"/>
+              </w:rPr>
+              <w:t>url</w:t>
+            </w:r>
+            <w:proofErr w:type="spellEnd"/>
+            <w:r>
+              <w:rPr>
+                <w:rFonts w:ascii="Times New Roman" w:eastAsia="Times New Roman" w:hAnsi="Times New Roman" w:cs="Times New Roman"/>
+                <w:bCs/>
+                <w:sz w:val="20"/>
+                <w:szCs w:val="20"/>
+              </w:rPr>
+              <w:t xml:space="preserve"> de la reunión</w:t>
             </w:r>
           </w:p>
         </w:tc>
@@ -7905,6 +8557,7 @@
                 <w:sz w:val="20"/>
                 <w:szCs w:val="20"/>
               </w:rPr>
+              <w:lastRenderedPageBreak/>
               <w:t>estado</w:t>
             </w:r>
           </w:p>
@@ -8203,6 +8856,7 @@
                 <w:szCs w:val="20"/>
               </w:rPr>
             </w:pPr>
+            <w:proofErr w:type="spellStart"/>
             <w:r>
               <w:rPr>
                 <w:rFonts w:ascii="Times New Roman" w:eastAsia="Times New Roman" w:hAnsi="Times New Roman" w:cs="Times New Roman"/>
@@ -8221,6 +8875,7 @@
               </w:rPr>
               <w:t>_id</w:t>
             </w:r>
+            <w:proofErr w:type="spellEnd"/>
           </w:p>
         </w:tc>
         <w:tc>
@@ -8354,6 +9009,7 @@
                 <w:szCs w:val="20"/>
               </w:rPr>
             </w:pPr>
+            <w:proofErr w:type="spellStart"/>
             <w:r>
               <w:rPr>
                 <w:rFonts w:ascii="Times New Roman" w:eastAsia="Times New Roman" w:hAnsi="Times New Roman" w:cs="Times New Roman"/>
@@ -8372,6 +9028,7 @@
               </w:rPr>
               <w:t>_id</w:t>
             </w:r>
+            <w:proofErr w:type="spellEnd"/>
           </w:p>
         </w:tc>
         <w:tc>
@@ -8473,6 +9130,7 @@
               </w:rPr>
               <w:t xml:space="preserve"> y </w:t>
             </w:r>
+            <w:proofErr w:type="spellStart"/>
             <w:r>
               <w:rPr>
                 <w:rFonts w:ascii="Times New Roman" w:eastAsia="Times New Roman" w:hAnsi="Times New Roman" w:cs="Times New Roman"/>
@@ -8484,6 +9142,7 @@
               </w:rPr>
               <w:t>Psicologo</w:t>
             </w:r>
+            <w:proofErr w:type="spellEnd"/>
           </w:p>
         </w:tc>
       </w:tr>
@@ -8507,6 +9166,7 @@
                 <w:szCs w:val="20"/>
               </w:rPr>
             </w:pPr>
+            <w:proofErr w:type="spellStart"/>
             <w:r>
               <w:rPr>
                 <w:rFonts w:ascii="Times New Roman" w:eastAsia="Times New Roman" w:hAnsi="Times New Roman" w:cs="Times New Roman"/>
@@ -8516,6 +9176,7 @@
               </w:rPr>
               <w:t>turno_id</w:t>
             </w:r>
+            <w:proofErr w:type="spellEnd"/>
           </w:p>
         </w:tc>
         <w:tc>
@@ -8632,6 +9293,7 @@
                 <w:szCs w:val="20"/>
               </w:rPr>
             </w:pPr>
+            <w:proofErr w:type="spellStart"/>
             <w:r>
               <w:rPr>
                 <w:rFonts w:ascii="Times New Roman" w:eastAsia="Times New Roman" w:hAnsi="Times New Roman" w:cs="Times New Roman"/>
@@ -8641,6 +9303,7 @@
               </w:rPr>
               <w:t>dia</w:t>
             </w:r>
+            <w:proofErr w:type="spellEnd"/>
           </w:p>
         </w:tc>
         <w:tc>
@@ -9032,6 +9695,7 @@
                 <w:szCs w:val="20"/>
               </w:rPr>
             </w:pPr>
+            <w:proofErr w:type="spellStart"/>
             <w:r>
               <w:rPr>
                 <w:rFonts w:ascii="Times New Roman" w:eastAsia="Times New Roman" w:hAnsi="Times New Roman" w:cs="Times New Roman"/>
@@ -9050,6 +9714,7 @@
               </w:rPr>
               <w:t>_id</w:t>
             </w:r>
+            <w:proofErr w:type="spellEnd"/>
           </w:p>
         </w:tc>
         <w:tc>
@@ -9163,16 +9828,17 @@
                 <w:szCs w:val="20"/>
               </w:rPr>
             </w:pPr>
-            <w:r>
-              <w:rPr>
-                <w:rFonts w:ascii="Times New Roman" w:eastAsia="Times New Roman" w:hAnsi="Times New Roman" w:cs="Times New Roman"/>
-                <w:bCs/>
-                <w:sz w:val="20"/>
-                <w:szCs w:val="20"/>
-              </w:rPr>
-              <w:lastRenderedPageBreak/>
+            <w:proofErr w:type="spellStart"/>
+            <w:r>
+              <w:rPr>
+                <w:rFonts w:ascii="Times New Roman" w:eastAsia="Times New Roman" w:hAnsi="Times New Roman" w:cs="Times New Roman"/>
+                <w:bCs/>
+                <w:sz w:val="20"/>
+                <w:szCs w:val="20"/>
+              </w:rPr>
               <w:t>hora_inicio</w:t>
             </w:r>
+            <w:proofErr w:type="spellEnd"/>
           </w:p>
         </w:tc>
         <w:tc>
@@ -9277,6 +9943,7 @@
                 <w:szCs w:val="20"/>
               </w:rPr>
             </w:pPr>
+            <w:proofErr w:type="spellStart"/>
             <w:r>
               <w:rPr>
                 <w:rFonts w:ascii="Times New Roman" w:eastAsia="Times New Roman" w:hAnsi="Times New Roman" w:cs="Times New Roman"/>
@@ -9286,6 +9953,7 @@
               </w:rPr>
               <w:t>hora_fin</w:t>
             </w:r>
+            <w:proofErr w:type="spellEnd"/>
           </w:p>
         </w:tc>
         <w:tc>
@@ -9407,8 +10075,19 @@
           <w:sz w:val="24"/>
           <w:szCs w:val="24"/>
         </w:rPr>
-        <w:t>Tabla EspecialidadPsicologo</w:t>
+        <w:t xml:space="preserve">Tabla </w:t>
       </w:r>
+      <w:proofErr w:type="spellStart"/>
+      <w:r>
+        <w:rPr>
+          <w:rFonts w:ascii="Times New Roman" w:eastAsia="Times New Roman" w:hAnsi="Times New Roman" w:cs="Times New Roman"/>
+          <w:b/>
+          <w:sz w:val="24"/>
+          <w:szCs w:val="24"/>
+        </w:rPr>
+        <w:t>EspecialidadPsicologo</w:t>
+      </w:r>
+      <w:proofErr w:type="spellEnd"/>
     </w:p>
     <w:tbl>
       <w:tblPr>
@@ -9560,6 +10239,7 @@
                 <w:szCs w:val="20"/>
               </w:rPr>
             </w:pPr>
+            <w:proofErr w:type="spellStart"/>
             <w:r>
               <w:rPr>
                 <w:rFonts w:ascii="Times New Roman" w:eastAsia="Times New Roman" w:hAnsi="Times New Roman" w:cs="Times New Roman"/>
@@ -9578,6 +10258,7 @@
               </w:rPr>
               <w:t>_id</w:t>
             </w:r>
+            <w:proofErr w:type="spellEnd"/>
           </w:p>
         </w:tc>
         <w:tc>
@@ -9668,6 +10349,7 @@
               </w:rPr>
               <w:t xml:space="preserve"> la tabla intermedia </w:t>
             </w:r>
+            <w:proofErr w:type="spellStart"/>
             <w:r>
               <w:rPr>
                 <w:rFonts w:ascii="Times New Roman" w:eastAsia="Times New Roman" w:hAnsi="Times New Roman" w:cs="Times New Roman"/>
@@ -9679,6 +10361,7 @@
               </w:rPr>
               <w:t>EspecialidadPsicologo</w:t>
             </w:r>
+            <w:proofErr w:type="spellEnd"/>
           </w:p>
         </w:tc>
       </w:tr>
@@ -9702,6 +10385,7 @@
                 <w:szCs w:val="20"/>
               </w:rPr>
             </w:pPr>
+            <w:proofErr w:type="spellStart"/>
             <w:r>
               <w:rPr>
                 <w:rFonts w:ascii="Times New Roman" w:eastAsia="Times New Roman" w:hAnsi="Times New Roman" w:cs="Times New Roman"/>
@@ -9711,6 +10395,7 @@
               </w:rPr>
               <w:t>especialidad_id</w:t>
             </w:r>
+            <w:proofErr w:type="spellEnd"/>
           </w:p>
         </w:tc>
         <w:tc>
@@ -9792,6 +10477,7 @@
               </w:rPr>
               <w:t xml:space="preserve">Clave foránea que relaciona a la tabla </w:t>
             </w:r>
+            <w:proofErr w:type="spellStart"/>
             <w:r>
               <w:rPr>
                 <w:rFonts w:ascii="Times New Roman" w:eastAsia="Times New Roman" w:hAnsi="Times New Roman" w:cs="Times New Roman"/>
@@ -9803,6 +10489,7 @@
               </w:rPr>
               <w:t>EspecialidadPsicologo</w:t>
             </w:r>
+            <w:proofErr w:type="spellEnd"/>
             <w:r>
               <w:rPr>
                 <w:rFonts w:ascii="Times New Roman" w:eastAsia="Times New Roman" w:hAnsi="Times New Roman" w:cs="Times New Roman"/>
@@ -9846,6 +10533,7 @@
                 <w:szCs w:val="20"/>
               </w:rPr>
             </w:pPr>
+            <w:proofErr w:type="spellStart"/>
             <w:r>
               <w:rPr>
                 <w:rFonts w:ascii="Times New Roman" w:eastAsia="Times New Roman" w:hAnsi="Times New Roman" w:cs="Times New Roman"/>
@@ -9855,6 +10543,7 @@
               </w:rPr>
               <w:t>psicologo_id</w:t>
             </w:r>
+            <w:proofErr w:type="spellEnd"/>
           </w:p>
         </w:tc>
         <w:tc>
@@ -9936,6 +10625,7 @@
               </w:rPr>
               <w:t xml:space="preserve">Clave foránea que relaciona a la tabla </w:t>
             </w:r>
+            <w:proofErr w:type="spellStart"/>
             <w:r>
               <w:rPr>
                 <w:rFonts w:ascii="Times New Roman" w:eastAsia="Times New Roman" w:hAnsi="Times New Roman" w:cs="Times New Roman"/>
@@ -9947,6 +10637,7 @@
               </w:rPr>
               <w:t>EspecialidadPsicologo</w:t>
             </w:r>
+            <w:proofErr w:type="spellEnd"/>
             <w:r>
               <w:rPr>
                 <w:rFonts w:ascii="Times New Roman" w:eastAsia="Times New Roman" w:hAnsi="Times New Roman" w:cs="Times New Roman"/>
@@ -9956,6 +10647,7 @@
               </w:rPr>
               <w:t xml:space="preserve"> y </w:t>
             </w:r>
+            <w:proofErr w:type="spellStart"/>
             <w:r>
               <w:rPr>
                 <w:rFonts w:ascii="Times New Roman" w:eastAsia="Times New Roman" w:hAnsi="Times New Roman" w:cs="Times New Roman"/>
@@ -9967,6 +10659,7 @@
               </w:rPr>
               <w:t>Psicologo</w:t>
             </w:r>
+            <w:proofErr w:type="spellEnd"/>
           </w:p>
         </w:tc>
       </w:tr>
@@ -10160,6 +10853,7 @@
                 <w:szCs w:val="20"/>
               </w:rPr>
             </w:pPr>
+            <w:proofErr w:type="spellStart"/>
             <w:r>
               <w:rPr>
                 <w:rFonts w:ascii="Times New Roman" w:eastAsia="Times New Roman" w:hAnsi="Times New Roman" w:cs="Times New Roman"/>
@@ -10178,6 +10872,7 @@
               </w:rPr>
               <w:t>_id</w:t>
             </w:r>
+            <w:proofErr w:type="spellEnd"/>
           </w:p>
         </w:tc>
         <w:tc>
@@ -10291,6 +10986,7 @@
                 <w:szCs w:val="20"/>
               </w:rPr>
             </w:pPr>
+            <w:proofErr w:type="spellStart"/>
             <w:r>
               <w:rPr>
                 <w:rFonts w:ascii="Times New Roman" w:eastAsia="Times New Roman" w:hAnsi="Times New Roman" w:cs="Times New Roman"/>
@@ -10300,6 +10996,7 @@
               </w:rPr>
               <w:t>emisor_id</w:t>
             </w:r>
+            <w:proofErr w:type="spellEnd"/>
           </w:p>
         </w:tc>
         <w:tc>
@@ -10404,15 +11101,18 @@
                 <w:szCs w:val="20"/>
               </w:rPr>
             </w:pPr>
-            <w:r>
-              <w:rPr>
-                <w:rFonts w:ascii="Times New Roman" w:eastAsia="Times New Roman" w:hAnsi="Times New Roman" w:cs="Times New Roman"/>
-                <w:bCs/>
-                <w:sz w:val="20"/>
-                <w:szCs w:val="20"/>
-              </w:rPr>
+            <w:proofErr w:type="spellStart"/>
+            <w:r>
+              <w:rPr>
+                <w:rFonts w:ascii="Times New Roman" w:eastAsia="Times New Roman" w:hAnsi="Times New Roman" w:cs="Times New Roman"/>
+                <w:bCs/>
+                <w:sz w:val="20"/>
+                <w:szCs w:val="20"/>
+              </w:rPr>
+              <w:lastRenderedPageBreak/>
               <w:t>receptor_id</w:t>
             </w:r>
+            <w:proofErr w:type="spellEnd"/>
           </w:p>
         </w:tc>
         <w:tc>
@@ -10630,6 +11330,7 @@
                 <w:szCs w:val="20"/>
               </w:rPr>
             </w:pPr>
+            <w:proofErr w:type="spellStart"/>
             <w:r>
               <w:rPr>
                 <w:rFonts w:ascii="Times New Roman" w:eastAsia="Times New Roman" w:hAnsi="Times New Roman" w:cs="Times New Roman"/>
@@ -10639,6 +11340,7 @@
               </w:rPr>
               <w:t>fecha_creacion</w:t>
             </w:r>
+            <w:proofErr w:type="spellEnd"/>
           </w:p>
         </w:tc>
         <w:tc>
@@ -10745,6 +11447,7 @@
                 <w:szCs w:val="20"/>
               </w:rPr>
             </w:pPr>
+            <w:proofErr w:type="spellStart"/>
             <w:r>
               <w:rPr>
                 <w:rFonts w:ascii="Times New Roman" w:eastAsia="Times New Roman" w:hAnsi="Times New Roman" w:cs="Times New Roman"/>
@@ -10754,6 +11457,7 @@
               </w:rPr>
               <w:t>leido</w:t>
             </w:r>
+            <w:proofErr w:type="spellEnd"/>
           </w:p>
         </w:tc>
         <w:tc>
@@ -11712,7 +12416,6 @@
   <w:style w:type="character" w:default="1" w:styleId="Fuentedeprrafopredeter">
     <w:name w:val="Default Paragraph Font"/>
     <w:uiPriority w:val="1"/>
-    <w:semiHidden/>
     <w:unhideWhenUsed/>
   </w:style>
   <w:style w:type="table" w:default="1" w:styleId="Tablanormal">

</xml_diff>